<commit_message>
end of the time/resources extimates for the requirement #1 of planning
</commit_message>
<xml_diff>
--- a/Documentazione di Progetto/P8 - Planning Req, 1/EstimateTemplate.docx
+++ b/Documentazione di Progetto/P8 - Planning Req, 1/EstimateTemplate.docx
@@ -331,7 +331,7 @@
     </w:p>
     <w:tbl>
       <w:tblPr>
-        <w:tblW w:w="10900" w:type="dxa"/>
+        <w:tblW w:w="11170" w:type="dxa"/>
         <w:tblInd w:w="170" w:type="dxa"/>
         <w:tblBorders>
           <w:top w:val="single" w:sz="4" w:space="0" w:color="999999"/>
@@ -349,14 +349,15 @@
         <w:tblLook w:val="04A0" w:firstRow="1" w:lastRow="0" w:firstColumn="1" w:lastColumn="0" w:noHBand="0" w:noVBand="1"/>
       </w:tblPr>
       <w:tblGrid>
-        <w:gridCol w:w="6180"/>
-        <w:gridCol w:w="2280"/>
-        <w:gridCol w:w="2440"/>
+        <w:gridCol w:w="4870"/>
+        <w:gridCol w:w="1620"/>
+        <w:gridCol w:w="1620"/>
+        <w:gridCol w:w="3060"/>
       </w:tblGrid>
       <w:tr>
         <w:tc>
           <w:tcPr>
-            <w:tcW w:w="6180" w:type="dxa"/>
+            <w:tcW w:w="4870" w:type="dxa"/>
             <w:shd w:val="clear" w:color="auto" w:fill="999999"/>
             <w:tcMar>
               <w:top w:w="180" w:type="dxa"/>
@@ -385,7 +386,7 @@
         </w:tc>
         <w:tc>
           <w:tcPr>
-            <w:tcW w:w="2280" w:type="dxa"/>
+            <w:tcW w:w="1620" w:type="dxa"/>
             <w:shd w:val="clear" w:color="auto" w:fill="999999"/>
             <w:tcMar>
               <w:top w:w="180" w:type="dxa"/>
@@ -415,7 +416,7 @@
         </w:tc>
         <w:tc>
           <w:tcPr>
-            <w:tcW w:w="2440" w:type="dxa"/>
+            <w:tcW w:w="1620" w:type="dxa"/>
             <w:shd w:val="clear" w:color="auto" w:fill="999999"/>
             <w:tcMar>
               <w:top w:w="180" w:type="dxa"/>
@@ -443,11 +444,44 @@
             </w:r>
           </w:p>
         </w:tc>
+        <w:tc>
+          <w:tcPr>
+            <w:tcW w:w="3060" w:type="dxa"/>
+            <w:shd w:val="clear" w:color="auto" w:fill="999999"/>
+          </w:tcPr>
+          <w:p>
+            <w:pPr>
+              <w:pStyle w:val="Normal1"/>
+              <w:spacing w:line="240" w:lineRule="auto"/>
+              <w:jc w:val="center"/>
+              <w:rPr>
+                <w:rFonts w:ascii="Arial Narrow" w:eastAsia="Roboto Condensed" w:hAnsi="Arial Narrow" w:cs="Roboto Condensed"/>
+                <w:color w:val="FFFFFF"/>
+              </w:rPr>
+            </w:pPr>
+            <w:proofErr w:type="spellStart"/>
+            <w:r>
+              <w:rPr>
+                <w:rFonts w:ascii="Arial Narrow" w:eastAsia="Roboto Condensed" w:hAnsi="Arial Narrow" w:cs="Roboto Condensed"/>
+                <w:color w:val="FFFFFF"/>
+              </w:rPr>
+              <w:t>Resourses</w:t>
+            </w:r>
+            <w:proofErr w:type="spellEnd"/>
+            <w:r>
+              <w:rPr>
+                <w:rFonts w:ascii="Arial Narrow" w:eastAsia="Roboto Condensed" w:hAnsi="Arial Narrow" w:cs="Roboto Condensed"/>
+                <w:color w:val="FFFFFF"/>
+              </w:rPr>
+              <w:t xml:space="preserve"> Associated</w:t>
+            </w:r>
+          </w:p>
+        </w:tc>
       </w:tr>
       <w:tr>
         <w:tc>
           <w:tcPr>
-            <w:tcW w:w="6180" w:type="dxa"/>
+            <w:tcW w:w="4870" w:type="dxa"/>
             <w:tcMar>
               <w:top w:w="180" w:type="dxa"/>
               <w:left w:w="180" w:type="dxa"/>
@@ -467,51 +501,66 @@
         </w:tc>
         <w:tc>
           <w:tcPr>
-            <w:tcW w:w="2280" w:type="dxa"/>
-            <w:tcMar>
-              <w:top w:w="180" w:type="dxa"/>
-              <w:left w:w="180" w:type="dxa"/>
-              <w:bottom w:w="180" w:type="dxa"/>
-              <w:right w:w="180" w:type="dxa"/>
-            </w:tcMar>
-          </w:tcPr>
-          <w:p>
-            <w:pPr>
-              <w:pStyle w:val="Normal1"/>
-              <w:spacing w:line="240" w:lineRule="auto"/>
-              <w:jc w:val="right"/>
-            </w:pPr>
-            <w:r>
-              <w:t xml:space="preserve">½ </w:t>
-            </w:r>
-            <w:r>
-              <w:t>days</w:t>
-            </w:r>
-          </w:p>
-        </w:tc>
-        <w:tc>
-          <w:tcPr>
-            <w:tcW w:w="2440" w:type="dxa"/>
-            <w:tcMar>
-              <w:top w:w="180" w:type="dxa"/>
-              <w:left w:w="180" w:type="dxa"/>
-              <w:bottom w:w="180" w:type="dxa"/>
-              <w:right w:w="180" w:type="dxa"/>
-            </w:tcMar>
-          </w:tcPr>
-          <w:p>
-            <w:pPr>
-              <w:pStyle w:val="Normal1"/>
-              <w:spacing w:line="240" w:lineRule="auto"/>
-              <w:jc w:val="right"/>
-            </w:pPr>
+            <w:tcW w:w="1620" w:type="dxa"/>
+            <w:tcMar>
+              <w:top w:w="180" w:type="dxa"/>
+              <w:left w:w="180" w:type="dxa"/>
+              <w:bottom w:w="180" w:type="dxa"/>
+              <w:right w:w="180" w:type="dxa"/>
+            </w:tcMar>
+          </w:tcPr>
+          <w:p>
+            <w:pPr>
+              <w:pStyle w:val="Normal1"/>
+              <w:spacing w:line="240" w:lineRule="auto"/>
+              <w:jc w:val="right"/>
+            </w:pPr>
+            <w:r>
+              <w:t>½ days</w:t>
+            </w:r>
+          </w:p>
+        </w:tc>
+        <w:tc>
+          <w:tcPr>
+            <w:tcW w:w="1620" w:type="dxa"/>
+            <w:tcMar>
+              <w:top w:w="180" w:type="dxa"/>
+              <w:left w:w="180" w:type="dxa"/>
+              <w:bottom w:w="180" w:type="dxa"/>
+              <w:right w:w="180" w:type="dxa"/>
+            </w:tcMar>
+          </w:tcPr>
+          <w:p>
+            <w:pPr>
+              <w:pStyle w:val="Normal1"/>
+              <w:spacing w:line="240" w:lineRule="auto"/>
+              <w:jc w:val="right"/>
+            </w:pPr>
+          </w:p>
+        </w:tc>
+        <w:tc>
+          <w:tcPr>
+            <w:tcW w:w="3060" w:type="dxa"/>
+          </w:tcPr>
+          <w:p>
+            <w:pPr>
+              <w:pStyle w:val="Normal1"/>
+              <w:tabs>
+                <w:tab w:val="left" w:pos="1800"/>
+              </w:tabs>
+              <w:spacing w:line="240" w:lineRule="auto"/>
+              <w:jc w:val="center"/>
+            </w:pPr>
+            <w:r>
+              <w:t>Senior DBA</w:t>
+            </w:r>
           </w:p>
         </w:tc>
       </w:tr>
       <w:tr>
         <w:tc>
           <w:tcPr>
-            <w:tcW w:w="6180" w:type="dxa"/>
+            <w:tcW w:w="4870" w:type="dxa"/>
             <w:shd w:val="clear" w:color="auto" w:fill="F3F3F3"/>
             <w:tcMar>
               <w:top w:w="180" w:type="dxa"/>
@@ -532,7 +581,7 @@
         </w:tc>
         <w:tc>
           <w:tcPr>
-            <w:tcW w:w="2280" w:type="dxa"/>
+            <w:tcW w:w="1620" w:type="dxa"/>
             <w:shd w:val="clear" w:color="auto" w:fill="F3F3F3"/>
             <w:tcMar>
               <w:top w:w="180" w:type="dxa"/>
@@ -548,16 +597,13 @@
               <w:jc w:val="right"/>
             </w:pPr>
             <w:r>
-              <w:t xml:space="preserve">½ </w:t>
-            </w:r>
-            <w:r>
-              <w:t>days</w:t>
-            </w:r>
-          </w:p>
-        </w:tc>
-        <w:tc>
-          <w:tcPr>
-            <w:tcW w:w="2440" w:type="dxa"/>
+              <w:t>½ days</w:t>
+            </w:r>
+          </w:p>
+        </w:tc>
+        <w:tc>
+          <w:tcPr>
+            <w:tcW w:w="1620" w:type="dxa"/>
             <w:shd w:val="clear" w:color="auto" w:fill="F3F3F3"/>
             <w:tcMar>
               <w:top w:w="180" w:type="dxa"/>
@@ -572,13 +618,29 @@
               <w:spacing w:line="240" w:lineRule="auto"/>
               <w:jc w:val="right"/>
             </w:pPr>
+          </w:p>
+        </w:tc>
+        <w:tc>
+          <w:tcPr>
+            <w:tcW w:w="3060" w:type="dxa"/>
+            <w:shd w:val="clear" w:color="auto" w:fill="F3F3F3"/>
+          </w:tcPr>
+          <w:p>
+            <w:pPr>
+              <w:pStyle w:val="Normal1"/>
+              <w:spacing w:line="240" w:lineRule="auto"/>
+              <w:jc w:val="center"/>
+            </w:pPr>
+            <w:r>
+              <w:t>Senior DBA</w:t>
+            </w:r>
           </w:p>
         </w:tc>
       </w:tr>
       <w:tr>
         <w:tc>
           <w:tcPr>
-            <w:tcW w:w="6180" w:type="dxa"/>
+            <w:tcW w:w="4870" w:type="dxa"/>
             <w:tcMar>
               <w:top w:w="180" w:type="dxa"/>
               <w:left w:w="180" w:type="dxa"/>
@@ -598,7 +660,7 @@
         </w:tc>
         <w:tc>
           <w:tcPr>
-            <w:tcW w:w="2280" w:type="dxa"/>
+            <w:tcW w:w="1620" w:type="dxa"/>
             <w:tcMar>
               <w:top w:w="180" w:type="dxa"/>
               <w:left w:w="180" w:type="dxa"/>
@@ -619,27 +681,42 @@
         </w:tc>
         <w:tc>
           <w:tcPr>
-            <w:tcW w:w="2440" w:type="dxa"/>
-            <w:tcMar>
-              <w:top w:w="180" w:type="dxa"/>
-              <w:left w:w="180" w:type="dxa"/>
-              <w:bottom w:w="180" w:type="dxa"/>
-              <w:right w:w="180" w:type="dxa"/>
-            </w:tcMar>
-          </w:tcPr>
-          <w:p>
-            <w:pPr>
-              <w:pStyle w:val="Normal1"/>
-              <w:spacing w:line="240" w:lineRule="auto"/>
-              <w:jc w:val="right"/>
-            </w:pPr>
+            <w:tcW w:w="1620" w:type="dxa"/>
+            <w:tcMar>
+              <w:top w:w="180" w:type="dxa"/>
+              <w:left w:w="180" w:type="dxa"/>
+              <w:bottom w:w="180" w:type="dxa"/>
+              <w:right w:w="180" w:type="dxa"/>
+            </w:tcMar>
+          </w:tcPr>
+          <w:p>
+            <w:pPr>
+              <w:pStyle w:val="Normal1"/>
+              <w:spacing w:line="240" w:lineRule="auto"/>
+              <w:jc w:val="right"/>
+            </w:pPr>
+          </w:p>
+        </w:tc>
+        <w:tc>
+          <w:tcPr>
+            <w:tcW w:w="3060" w:type="dxa"/>
+          </w:tcPr>
+          <w:p>
+            <w:pPr>
+              <w:pStyle w:val="Normal1"/>
+              <w:spacing w:line="240" w:lineRule="auto"/>
+              <w:jc w:val="center"/>
+            </w:pPr>
+            <w:r>
+              <w:t>Senior DBA</w:t>
+            </w:r>
           </w:p>
         </w:tc>
       </w:tr>
       <w:tr>
         <w:tc>
           <w:tcPr>
-            <w:tcW w:w="6180" w:type="dxa"/>
+            <w:tcW w:w="4870" w:type="dxa"/>
             <w:shd w:val="clear" w:color="auto" w:fill="F3F3F3"/>
             <w:tcMar>
               <w:top w:w="180" w:type="dxa"/>
@@ -660,7 +737,7 @@
         </w:tc>
         <w:tc>
           <w:tcPr>
-            <w:tcW w:w="2280" w:type="dxa"/>
+            <w:tcW w:w="1620" w:type="dxa"/>
             <w:shd w:val="clear" w:color="auto" w:fill="F3F3F3"/>
             <w:tcMar>
               <w:top w:w="180" w:type="dxa"/>
@@ -682,7 +759,7 @@
         </w:tc>
         <w:tc>
           <w:tcPr>
-            <w:tcW w:w="2440" w:type="dxa"/>
+            <w:tcW w:w="1620" w:type="dxa"/>
             <w:shd w:val="clear" w:color="auto" w:fill="F3F3F3"/>
             <w:tcMar>
               <w:top w:w="180" w:type="dxa"/>
@@ -697,13 +774,29 @@
               <w:spacing w:line="240" w:lineRule="auto"/>
               <w:jc w:val="right"/>
             </w:pPr>
+          </w:p>
+        </w:tc>
+        <w:tc>
+          <w:tcPr>
+            <w:tcW w:w="3060" w:type="dxa"/>
+            <w:shd w:val="clear" w:color="auto" w:fill="F3F3F3"/>
+          </w:tcPr>
+          <w:p>
+            <w:pPr>
+              <w:pStyle w:val="Normal1"/>
+              <w:spacing w:line="240" w:lineRule="auto"/>
+              <w:jc w:val="center"/>
+            </w:pPr>
+            <w:r>
+              <w:t>Junior + Senior Review</w:t>
+            </w:r>
           </w:p>
         </w:tc>
       </w:tr>
       <w:tr>
         <w:tc>
           <w:tcPr>
-            <w:tcW w:w="6180" w:type="dxa"/>
+            <w:tcW w:w="4870" w:type="dxa"/>
             <w:shd w:val="clear" w:color="auto" w:fill="FFFFFF"/>
             <w:tcMar>
               <w:top w:w="180" w:type="dxa"/>
@@ -724,7 +817,7 @@
         </w:tc>
         <w:tc>
           <w:tcPr>
-            <w:tcW w:w="2280" w:type="dxa"/>
+            <w:tcW w:w="1620" w:type="dxa"/>
             <w:shd w:val="clear" w:color="auto" w:fill="FFFFFF"/>
             <w:tcMar>
               <w:top w:w="180" w:type="dxa"/>
@@ -746,28 +839,44 @@
         </w:tc>
         <w:tc>
           <w:tcPr>
-            <w:tcW w:w="2440" w:type="dxa"/>
-            <w:shd w:val="clear" w:color="auto" w:fill="FFFFFF"/>
-            <w:tcMar>
-              <w:top w:w="180" w:type="dxa"/>
-              <w:left w:w="180" w:type="dxa"/>
-              <w:bottom w:w="180" w:type="dxa"/>
-              <w:right w:w="180" w:type="dxa"/>
-            </w:tcMar>
-          </w:tcPr>
-          <w:p>
-            <w:pPr>
-              <w:pStyle w:val="Normal1"/>
-              <w:spacing w:line="240" w:lineRule="auto"/>
-              <w:jc w:val="right"/>
-            </w:pPr>
+            <w:tcW w:w="1620" w:type="dxa"/>
+            <w:shd w:val="clear" w:color="auto" w:fill="FFFFFF"/>
+            <w:tcMar>
+              <w:top w:w="180" w:type="dxa"/>
+              <w:left w:w="180" w:type="dxa"/>
+              <w:bottom w:w="180" w:type="dxa"/>
+              <w:right w:w="180" w:type="dxa"/>
+            </w:tcMar>
+          </w:tcPr>
+          <w:p>
+            <w:pPr>
+              <w:pStyle w:val="Normal1"/>
+              <w:spacing w:line="240" w:lineRule="auto"/>
+              <w:jc w:val="right"/>
+            </w:pPr>
+          </w:p>
+        </w:tc>
+        <w:tc>
+          <w:tcPr>
+            <w:tcW w:w="3060" w:type="dxa"/>
+            <w:shd w:val="clear" w:color="auto" w:fill="FFFFFF"/>
+          </w:tcPr>
+          <w:p>
+            <w:pPr>
+              <w:pStyle w:val="Normal1"/>
+              <w:spacing w:line="240" w:lineRule="auto"/>
+              <w:jc w:val="center"/>
+            </w:pPr>
+            <w:r>
+              <w:t>Junior + Senior Review</w:t>
+            </w:r>
           </w:p>
         </w:tc>
       </w:tr>
       <w:tr>
         <w:tc>
           <w:tcPr>
-            <w:tcW w:w="6180" w:type="dxa"/>
+            <w:tcW w:w="4870" w:type="dxa"/>
             <w:shd w:val="clear" w:color="auto" w:fill="F3F3F3"/>
             <w:tcMar>
               <w:top w:w="180" w:type="dxa"/>
@@ -796,7 +905,7 @@
         </w:tc>
         <w:tc>
           <w:tcPr>
-            <w:tcW w:w="2280" w:type="dxa"/>
+            <w:tcW w:w="1620" w:type="dxa"/>
             <w:shd w:val="clear" w:color="auto" w:fill="F3F3F3"/>
             <w:tcMar>
               <w:top w:w="180" w:type="dxa"/>
@@ -818,7 +927,7 @@
         </w:tc>
         <w:tc>
           <w:tcPr>
-            <w:tcW w:w="2440" w:type="dxa"/>
+            <w:tcW w:w="1620" w:type="dxa"/>
             <w:shd w:val="clear" w:color="auto" w:fill="F3F3F3"/>
             <w:tcMar>
               <w:top w:w="180" w:type="dxa"/>
@@ -833,13 +942,29 @@
               <w:spacing w:line="240" w:lineRule="auto"/>
               <w:jc w:val="right"/>
             </w:pPr>
+          </w:p>
+        </w:tc>
+        <w:tc>
+          <w:tcPr>
+            <w:tcW w:w="3060" w:type="dxa"/>
+            <w:shd w:val="clear" w:color="auto" w:fill="F3F3F3"/>
+          </w:tcPr>
+          <w:p>
+            <w:pPr>
+              <w:pStyle w:val="Normal1"/>
+              <w:spacing w:line="240" w:lineRule="auto"/>
+              <w:jc w:val="center"/>
+            </w:pPr>
+            <w:r>
+              <w:t>Auto Generation + Senior Review</w:t>
+            </w:r>
           </w:p>
         </w:tc>
       </w:tr>
       <w:tr>
         <w:tc>
           <w:tcPr>
-            <w:tcW w:w="6180" w:type="dxa"/>
+            <w:tcW w:w="4870" w:type="dxa"/>
             <w:shd w:val="clear" w:color="auto" w:fill="FFFFFF"/>
             <w:tcMar>
               <w:top w:w="180" w:type="dxa"/>
@@ -862,16 +987,13 @@
             </w:r>
             <w:proofErr w:type="spellEnd"/>
             <w:r>
-              <w:t xml:space="preserve"> –</w:t>
-            </w:r>
-            <w:r>
-              <w:t xml:space="preserve"> View</w:t>
-            </w:r>
-          </w:p>
-        </w:tc>
-        <w:tc>
-          <w:tcPr>
-            <w:tcW w:w="2280" w:type="dxa"/>
+              <w:t xml:space="preserve"> – View</w:t>
+            </w:r>
+          </w:p>
+        </w:tc>
+        <w:tc>
+          <w:tcPr>
+            <w:tcW w:w="1620" w:type="dxa"/>
             <w:shd w:val="clear" w:color="auto" w:fill="FFFFFF"/>
             <w:tcMar>
               <w:top w:w="180" w:type="dxa"/>
@@ -893,21 +1015,1324 @@
         </w:tc>
         <w:tc>
           <w:tcPr>
-            <w:tcW w:w="2440" w:type="dxa"/>
-            <w:shd w:val="clear" w:color="auto" w:fill="FFFFFF"/>
-            <w:tcMar>
-              <w:top w:w="180" w:type="dxa"/>
-              <w:left w:w="180" w:type="dxa"/>
-              <w:bottom w:w="180" w:type="dxa"/>
-              <w:right w:w="180" w:type="dxa"/>
-            </w:tcMar>
-          </w:tcPr>
-          <w:p>
-            <w:pPr>
-              <w:pStyle w:val="Normal1"/>
-              <w:spacing w:line="240" w:lineRule="auto"/>
-              <w:jc w:val="right"/>
-            </w:pPr>
+            <w:tcW w:w="1620" w:type="dxa"/>
+            <w:shd w:val="clear" w:color="auto" w:fill="FFFFFF"/>
+            <w:tcMar>
+              <w:top w:w="180" w:type="dxa"/>
+              <w:left w:w="180" w:type="dxa"/>
+              <w:bottom w:w="180" w:type="dxa"/>
+              <w:right w:w="180" w:type="dxa"/>
+            </w:tcMar>
+          </w:tcPr>
+          <w:p>
+            <w:pPr>
+              <w:pStyle w:val="Normal1"/>
+              <w:spacing w:line="240" w:lineRule="auto"/>
+              <w:jc w:val="right"/>
+            </w:pPr>
+          </w:p>
+        </w:tc>
+        <w:tc>
+          <w:tcPr>
+            <w:tcW w:w="3060" w:type="dxa"/>
+            <w:shd w:val="clear" w:color="auto" w:fill="FFFFFF"/>
+          </w:tcPr>
+          <w:p>
+            <w:pPr>
+              <w:pStyle w:val="Normal1"/>
+              <w:spacing w:line="240" w:lineRule="auto"/>
+              <w:jc w:val="center"/>
+            </w:pPr>
+            <w:r>
+              <w:t>Auto Generation + Senior Review</w:t>
+            </w:r>
+          </w:p>
+        </w:tc>
+      </w:tr>
+      <w:tr>
+        <w:tc>
+          <w:tcPr>
+            <w:tcW w:w="4870" w:type="dxa"/>
+            <w:shd w:val="clear" w:color="auto" w:fill="F3F3F3"/>
+            <w:tcMar>
+              <w:top w:w="180" w:type="dxa"/>
+              <w:left w:w="180" w:type="dxa"/>
+              <w:bottom w:w="180" w:type="dxa"/>
+              <w:right w:w="180" w:type="dxa"/>
+            </w:tcMar>
+          </w:tcPr>
+          <w:p>
+            <w:pPr>
+              <w:pStyle w:val="Normal1"/>
+              <w:spacing w:line="240" w:lineRule="auto"/>
+            </w:pPr>
+            <w:r>
+              <w:t xml:space="preserve">DB – </w:t>
+            </w:r>
+            <w:proofErr w:type="spellStart"/>
+            <w:r>
+              <w:t>Phisical</w:t>
+            </w:r>
+            <w:proofErr w:type="spellEnd"/>
+            <w:r>
+              <w:t xml:space="preserve"> – Relations</w:t>
+            </w:r>
+          </w:p>
+        </w:tc>
+        <w:tc>
+          <w:tcPr>
+            <w:tcW w:w="1620" w:type="dxa"/>
+            <w:shd w:val="clear" w:color="auto" w:fill="F3F3F3"/>
+            <w:tcMar>
+              <w:top w:w="180" w:type="dxa"/>
+              <w:left w:w="180" w:type="dxa"/>
+              <w:bottom w:w="180" w:type="dxa"/>
+              <w:right w:w="180" w:type="dxa"/>
+            </w:tcMar>
+          </w:tcPr>
+          <w:p>
+            <w:pPr>
+              <w:pStyle w:val="Normal1"/>
+              <w:spacing w:line="240" w:lineRule="auto"/>
+              <w:jc w:val="right"/>
+            </w:pPr>
+            <w:r>
+              <w:t>2h</w:t>
+            </w:r>
+          </w:p>
+        </w:tc>
+        <w:tc>
+          <w:tcPr>
+            <w:tcW w:w="1620" w:type="dxa"/>
+            <w:shd w:val="clear" w:color="auto" w:fill="F3F3F3"/>
+            <w:tcMar>
+              <w:top w:w="180" w:type="dxa"/>
+              <w:left w:w="180" w:type="dxa"/>
+              <w:bottom w:w="180" w:type="dxa"/>
+              <w:right w:w="180" w:type="dxa"/>
+            </w:tcMar>
+          </w:tcPr>
+          <w:p>
+            <w:pPr>
+              <w:pStyle w:val="Normal1"/>
+              <w:spacing w:line="240" w:lineRule="auto"/>
+              <w:jc w:val="right"/>
+            </w:pPr>
+          </w:p>
+        </w:tc>
+        <w:tc>
+          <w:tcPr>
+            <w:tcW w:w="3060" w:type="dxa"/>
+            <w:shd w:val="clear" w:color="auto" w:fill="F3F3F3"/>
+          </w:tcPr>
+          <w:p>
+            <w:pPr>
+              <w:pStyle w:val="Normal1"/>
+              <w:spacing w:line="240" w:lineRule="auto"/>
+              <w:jc w:val="center"/>
+            </w:pPr>
+            <w:r>
+              <w:t>Auto Generation + Senior Review</w:t>
+            </w:r>
+          </w:p>
+        </w:tc>
+      </w:tr>
+      <w:tr>
+        <w:tc>
+          <w:tcPr>
+            <w:tcW w:w="4870" w:type="dxa"/>
+            <w:tcBorders>
+              <w:bottom w:val="single" w:sz="4" w:space="0" w:color="999999"/>
+            </w:tcBorders>
+            <w:shd w:val="clear" w:color="auto" w:fill="FFFFFF"/>
+            <w:tcMar>
+              <w:top w:w="180" w:type="dxa"/>
+              <w:left w:w="180" w:type="dxa"/>
+              <w:bottom w:w="180" w:type="dxa"/>
+              <w:right w:w="180" w:type="dxa"/>
+            </w:tcMar>
+          </w:tcPr>
+          <w:p>
+            <w:pPr>
+              <w:pStyle w:val="Normal1"/>
+              <w:spacing w:line="240" w:lineRule="auto"/>
+            </w:pPr>
+            <w:r>
+              <w:t xml:space="preserve">DB – </w:t>
+            </w:r>
+            <w:proofErr w:type="spellStart"/>
+            <w:r>
+              <w:t>Phisical</w:t>
+            </w:r>
+            <w:proofErr w:type="spellEnd"/>
+            <w:r>
+              <w:t xml:space="preserve"> – Data</w:t>
+            </w:r>
+          </w:p>
+        </w:tc>
+        <w:tc>
+          <w:tcPr>
+            <w:tcW w:w="1620" w:type="dxa"/>
+            <w:tcBorders>
+              <w:bottom w:val="single" w:sz="4" w:space="0" w:color="999999"/>
+            </w:tcBorders>
+            <w:shd w:val="clear" w:color="auto" w:fill="FFFFFF"/>
+            <w:tcMar>
+              <w:top w:w="180" w:type="dxa"/>
+              <w:left w:w="180" w:type="dxa"/>
+              <w:bottom w:w="180" w:type="dxa"/>
+              <w:right w:w="180" w:type="dxa"/>
+            </w:tcMar>
+          </w:tcPr>
+          <w:p>
+            <w:pPr>
+              <w:pStyle w:val="Normal1"/>
+              <w:spacing w:line="240" w:lineRule="auto"/>
+              <w:jc w:val="right"/>
+            </w:pPr>
+            <w:r>
+              <w:t>1+1/2 days</w:t>
+            </w:r>
+          </w:p>
+        </w:tc>
+        <w:tc>
+          <w:tcPr>
+            <w:tcW w:w="1620" w:type="dxa"/>
+            <w:tcBorders>
+              <w:bottom w:val="single" w:sz="4" w:space="0" w:color="999999"/>
+            </w:tcBorders>
+            <w:shd w:val="clear" w:color="auto" w:fill="FFFFFF"/>
+            <w:tcMar>
+              <w:top w:w="180" w:type="dxa"/>
+              <w:left w:w="180" w:type="dxa"/>
+              <w:bottom w:w="180" w:type="dxa"/>
+              <w:right w:w="180" w:type="dxa"/>
+            </w:tcMar>
+          </w:tcPr>
+          <w:p>
+            <w:pPr>
+              <w:pStyle w:val="Normal1"/>
+              <w:spacing w:line="240" w:lineRule="auto"/>
+              <w:jc w:val="right"/>
+            </w:pPr>
+          </w:p>
+        </w:tc>
+        <w:tc>
+          <w:tcPr>
+            <w:tcW w:w="3060" w:type="dxa"/>
+            <w:tcBorders>
+              <w:bottom w:val="single" w:sz="4" w:space="0" w:color="999999"/>
+            </w:tcBorders>
+            <w:shd w:val="clear" w:color="auto" w:fill="FFFFFF"/>
+          </w:tcPr>
+          <w:p>
+            <w:pPr>
+              <w:pStyle w:val="Normal1"/>
+              <w:spacing w:line="240" w:lineRule="auto"/>
+              <w:jc w:val="center"/>
+            </w:pPr>
+            <w:r>
+              <w:t>Junior</w:t>
+            </w:r>
+          </w:p>
+        </w:tc>
+      </w:tr>
+      <w:tr>
+        <w:tc>
+          <w:tcPr>
+            <w:tcW w:w="4870" w:type="dxa"/>
+            <w:shd w:val="clear" w:color="auto" w:fill="F2F2F2" w:themeFill="background1" w:themeFillShade="F2"/>
+            <w:tcMar>
+              <w:top w:w="180" w:type="dxa"/>
+              <w:left w:w="180" w:type="dxa"/>
+              <w:bottom w:w="180" w:type="dxa"/>
+              <w:right w:w="180" w:type="dxa"/>
+            </w:tcMar>
+          </w:tcPr>
+          <w:p>
+            <w:pPr>
+              <w:pStyle w:val="Normal1"/>
+              <w:spacing w:line="240" w:lineRule="auto"/>
+            </w:pPr>
+            <w:r>
+              <w:t>Front End – Master Page</w:t>
+            </w:r>
+          </w:p>
+        </w:tc>
+        <w:tc>
+          <w:tcPr>
+            <w:tcW w:w="1620" w:type="dxa"/>
+            <w:shd w:val="clear" w:color="auto" w:fill="F2F2F2" w:themeFill="background1" w:themeFillShade="F2"/>
+            <w:tcMar>
+              <w:top w:w="180" w:type="dxa"/>
+              <w:left w:w="180" w:type="dxa"/>
+              <w:bottom w:w="180" w:type="dxa"/>
+              <w:right w:w="180" w:type="dxa"/>
+            </w:tcMar>
+          </w:tcPr>
+          <w:p>
+            <w:pPr>
+              <w:pStyle w:val="Normal1"/>
+              <w:spacing w:line="240" w:lineRule="auto"/>
+              <w:jc w:val="right"/>
+            </w:pPr>
+            <w:r>
+              <w:t xml:space="preserve"> 5 days</w:t>
+            </w:r>
+          </w:p>
+        </w:tc>
+        <w:tc>
+          <w:tcPr>
+            <w:tcW w:w="1620" w:type="dxa"/>
+            <w:shd w:val="clear" w:color="auto" w:fill="F2F2F2" w:themeFill="background1" w:themeFillShade="F2"/>
+            <w:tcMar>
+              <w:top w:w="180" w:type="dxa"/>
+              <w:left w:w="180" w:type="dxa"/>
+              <w:bottom w:w="180" w:type="dxa"/>
+              <w:right w:w="180" w:type="dxa"/>
+            </w:tcMar>
+          </w:tcPr>
+          <w:p>
+            <w:pPr>
+              <w:pStyle w:val="Normal1"/>
+              <w:spacing w:line="240" w:lineRule="auto"/>
+              <w:jc w:val="right"/>
+            </w:pPr>
+          </w:p>
+        </w:tc>
+        <w:tc>
+          <w:tcPr>
+            <w:tcW w:w="3060" w:type="dxa"/>
+            <w:shd w:val="clear" w:color="auto" w:fill="F2F2F2" w:themeFill="background1" w:themeFillShade="F2"/>
+          </w:tcPr>
+          <w:p>
+            <w:pPr>
+              <w:pStyle w:val="Normal1"/>
+              <w:spacing w:line="240" w:lineRule="auto"/>
+              <w:jc w:val="center"/>
+            </w:pPr>
+            <w:r>
+              <w:t>Senior Dev</w:t>
+            </w:r>
+          </w:p>
+        </w:tc>
+      </w:tr>
+      <w:tr>
+        <w:tc>
+          <w:tcPr>
+            <w:tcW w:w="4870" w:type="dxa"/>
+            <w:shd w:val="clear" w:color="auto" w:fill="FFFFFF"/>
+            <w:tcMar>
+              <w:top w:w="180" w:type="dxa"/>
+              <w:left w:w="180" w:type="dxa"/>
+              <w:bottom w:w="180" w:type="dxa"/>
+              <w:right w:w="180" w:type="dxa"/>
+            </w:tcMar>
+          </w:tcPr>
+          <w:p>
+            <w:pPr>
+              <w:pStyle w:val="Normal1"/>
+              <w:spacing w:line="240" w:lineRule="auto"/>
+            </w:pPr>
+            <w:r>
+              <w:t>Front End – Base Style</w:t>
+            </w:r>
+          </w:p>
+        </w:tc>
+        <w:tc>
+          <w:tcPr>
+            <w:tcW w:w="1620" w:type="dxa"/>
+            <w:shd w:val="clear" w:color="auto" w:fill="FFFFFF"/>
+            <w:tcMar>
+              <w:top w:w="180" w:type="dxa"/>
+              <w:left w:w="180" w:type="dxa"/>
+              <w:bottom w:w="180" w:type="dxa"/>
+              <w:right w:w="180" w:type="dxa"/>
+            </w:tcMar>
+          </w:tcPr>
+          <w:p>
+            <w:pPr>
+              <w:pStyle w:val="Normal1"/>
+              <w:spacing w:line="240" w:lineRule="auto"/>
+              <w:jc w:val="right"/>
+            </w:pPr>
+            <w:r>
+              <w:t>5 days</w:t>
+            </w:r>
+          </w:p>
+        </w:tc>
+        <w:tc>
+          <w:tcPr>
+            <w:tcW w:w="1620" w:type="dxa"/>
+            <w:shd w:val="clear" w:color="auto" w:fill="FFFFFF"/>
+            <w:tcMar>
+              <w:top w:w="180" w:type="dxa"/>
+              <w:left w:w="180" w:type="dxa"/>
+              <w:bottom w:w="180" w:type="dxa"/>
+              <w:right w:w="180" w:type="dxa"/>
+            </w:tcMar>
+          </w:tcPr>
+          <w:p>
+            <w:pPr>
+              <w:pStyle w:val="Normal1"/>
+              <w:spacing w:line="240" w:lineRule="auto"/>
+              <w:jc w:val="right"/>
+            </w:pPr>
+          </w:p>
+        </w:tc>
+        <w:tc>
+          <w:tcPr>
+            <w:tcW w:w="3060" w:type="dxa"/>
+            <w:shd w:val="clear" w:color="auto" w:fill="FFFFFF"/>
+          </w:tcPr>
+          <w:p>
+            <w:pPr>
+              <w:pStyle w:val="Normal1"/>
+              <w:spacing w:line="240" w:lineRule="auto"/>
+              <w:jc w:val="center"/>
+            </w:pPr>
+            <w:r>
+              <w:t>Web Designer</w:t>
+            </w:r>
+          </w:p>
+        </w:tc>
+      </w:tr>
+      <w:tr>
+        <w:tc>
+          <w:tcPr>
+            <w:tcW w:w="4870" w:type="dxa"/>
+            <w:tcBorders>
+              <w:bottom w:val="single" w:sz="4" w:space="0" w:color="999999"/>
+            </w:tcBorders>
+            <w:shd w:val="clear" w:color="auto" w:fill="FFFFFF"/>
+            <w:tcMar>
+              <w:top w:w="180" w:type="dxa"/>
+              <w:left w:w="180" w:type="dxa"/>
+              <w:bottom w:w="180" w:type="dxa"/>
+              <w:right w:w="180" w:type="dxa"/>
+            </w:tcMar>
+          </w:tcPr>
+          <w:p>
+            <w:pPr>
+              <w:pStyle w:val="Normal1"/>
+              <w:spacing w:line="240" w:lineRule="auto"/>
+            </w:pPr>
+            <w:r>
+              <w:lastRenderedPageBreak/>
+              <w:t>Front End – External Components – Dependencies</w:t>
+            </w:r>
+          </w:p>
+        </w:tc>
+        <w:tc>
+          <w:tcPr>
+            <w:tcW w:w="1620" w:type="dxa"/>
+            <w:tcBorders>
+              <w:bottom w:val="single" w:sz="4" w:space="0" w:color="999999"/>
+            </w:tcBorders>
+            <w:shd w:val="clear" w:color="auto" w:fill="FFFFFF"/>
+            <w:tcMar>
+              <w:top w:w="180" w:type="dxa"/>
+              <w:left w:w="180" w:type="dxa"/>
+              <w:bottom w:w="180" w:type="dxa"/>
+              <w:right w:w="180" w:type="dxa"/>
+            </w:tcMar>
+          </w:tcPr>
+          <w:p>
+            <w:pPr>
+              <w:pStyle w:val="Normal1"/>
+              <w:spacing w:line="240" w:lineRule="auto"/>
+              <w:jc w:val="right"/>
+            </w:pPr>
+            <w:r>
+              <w:t>½ days</w:t>
+            </w:r>
+          </w:p>
+        </w:tc>
+        <w:tc>
+          <w:tcPr>
+            <w:tcW w:w="1620" w:type="dxa"/>
+            <w:tcBorders>
+              <w:bottom w:val="single" w:sz="4" w:space="0" w:color="999999"/>
+            </w:tcBorders>
+            <w:shd w:val="clear" w:color="auto" w:fill="FFFFFF"/>
+            <w:tcMar>
+              <w:top w:w="180" w:type="dxa"/>
+              <w:left w:w="180" w:type="dxa"/>
+              <w:bottom w:w="180" w:type="dxa"/>
+              <w:right w:w="180" w:type="dxa"/>
+            </w:tcMar>
+          </w:tcPr>
+          <w:p>
+            <w:pPr>
+              <w:pStyle w:val="Normal1"/>
+              <w:spacing w:line="240" w:lineRule="auto"/>
+              <w:jc w:val="right"/>
+            </w:pPr>
+          </w:p>
+        </w:tc>
+        <w:tc>
+          <w:tcPr>
+            <w:tcW w:w="3060" w:type="dxa"/>
+            <w:tcBorders>
+              <w:bottom w:val="single" w:sz="4" w:space="0" w:color="999999"/>
+            </w:tcBorders>
+            <w:shd w:val="clear" w:color="auto" w:fill="FFFFFF"/>
+          </w:tcPr>
+          <w:p>
+            <w:pPr>
+              <w:pStyle w:val="Normal1"/>
+              <w:spacing w:line="240" w:lineRule="auto"/>
+              <w:jc w:val="center"/>
+            </w:pPr>
+            <w:r>
+              <w:t>Junior Dev</w:t>
+            </w:r>
+          </w:p>
+        </w:tc>
+      </w:tr>
+      <w:tr>
+        <w:tc>
+          <w:tcPr>
+            <w:tcW w:w="4870" w:type="dxa"/>
+            <w:shd w:val="clear" w:color="auto" w:fill="F2F2F2" w:themeFill="background1" w:themeFillShade="F2"/>
+            <w:tcMar>
+              <w:top w:w="180" w:type="dxa"/>
+              <w:left w:w="180" w:type="dxa"/>
+              <w:bottom w:w="180" w:type="dxa"/>
+              <w:right w:w="180" w:type="dxa"/>
+            </w:tcMar>
+          </w:tcPr>
+          <w:p>
+            <w:pPr>
+              <w:pStyle w:val="Normal1"/>
+              <w:spacing w:line="240" w:lineRule="auto"/>
+            </w:pPr>
+            <w:r>
+              <w:t>Front End – External Components - Integration</w:t>
+            </w:r>
+          </w:p>
+        </w:tc>
+        <w:tc>
+          <w:tcPr>
+            <w:tcW w:w="1620" w:type="dxa"/>
+            <w:shd w:val="clear" w:color="auto" w:fill="F2F2F2" w:themeFill="background1" w:themeFillShade="F2"/>
+            <w:tcMar>
+              <w:top w:w="180" w:type="dxa"/>
+              <w:left w:w="180" w:type="dxa"/>
+              <w:bottom w:w="180" w:type="dxa"/>
+              <w:right w:w="180" w:type="dxa"/>
+            </w:tcMar>
+          </w:tcPr>
+          <w:p>
+            <w:pPr>
+              <w:pStyle w:val="Normal1"/>
+              <w:spacing w:line="240" w:lineRule="auto"/>
+              <w:jc w:val="right"/>
+            </w:pPr>
+            <w:r>
+              <w:t>2 days</w:t>
+            </w:r>
+          </w:p>
+        </w:tc>
+        <w:tc>
+          <w:tcPr>
+            <w:tcW w:w="1620" w:type="dxa"/>
+            <w:shd w:val="clear" w:color="auto" w:fill="F2F2F2" w:themeFill="background1" w:themeFillShade="F2"/>
+            <w:tcMar>
+              <w:top w:w="180" w:type="dxa"/>
+              <w:left w:w="180" w:type="dxa"/>
+              <w:bottom w:w="180" w:type="dxa"/>
+              <w:right w:w="180" w:type="dxa"/>
+            </w:tcMar>
+          </w:tcPr>
+          <w:p>
+            <w:pPr>
+              <w:pStyle w:val="Normal1"/>
+              <w:spacing w:line="240" w:lineRule="auto"/>
+              <w:jc w:val="right"/>
+            </w:pPr>
+          </w:p>
+        </w:tc>
+        <w:tc>
+          <w:tcPr>
+            <w:tcW w:w="3060" w:type="dxa"/>
+            <w:shd w:val="clear" w:color="auto" w:fill="F2F2F2" w:themeFill="background1" w:themeFillShade="F2"/>
+          </w:tcPr>
+          <w:p>
+            <w:pPr>
+              <w:pStyle w:val="Normal1"/>
+              <w:spacing w:line="240" w:lineRule="auto"/>
+              <w:jc w:val="center"/>
+            </w:pPr>
+            <w:r>
+              <w:t>Junior Dev</w:t>
+            </w:r>
+          </w:p>
+        </w:tc>
+      </w:tr>
+      <w:tr>
+        <w:tc>
+          <w:tcPr>
+            <w:tcW w:w="4870" w:type="dxa"/>
+            <w:tcBorders>
+              <w:bottom w:val="single" w:sz="4" w:space="0" w:color="999999"/>
+            </w:tcBorders>
+            <w:shd w:val="clear" w:color="auto" w:fill="FFFFFF"/>
+            <w:tcMar>
+              <w:top w:w="180" w:type="dxa"/>
+              <w:left w:w="180" w:type="dxa"/>
+              <w:bottom w:w="180" w:type="dxa"/>
+              <w:right w:w="180" w:type="dxa"/>
+            </w:tcMar>
+          </w:tcPr>
+          <w:p>
+            <w:pPr>
+              <w:pStyle w:val="Normal1"/>
+              <w:spacing w:line="240" w:lineRule="auto"/>
+            </w:pPr>
+            <w:r>
+              <w:t>Front End – Data Integration</w:t>
+            </w:r>
+          </w:p>
+        </w:tc>
+        <w:tc>
+          <w:tcPr>
+            <w:tcW w:w="1620" w:type="dxa"/>
+            <w:tcBorders>
+              <w:bottom w:val="single" w:sz="4" w:space="0" w:color="999999"/>
+            </w:tcBorders>
+            <w:shd w:val="clear" w:color="auto" w:fill="FFFFFF"/>
+            <w:tcMar>
+              <w:top w:w="180" w:type="dxa"/>
+              <w:left w:w="180" w:type="dxa"/>
+              <w:bottom w:w="180" w:type="dxa"/>
+              <w:right w:w="180" w:type="dxa"/>
+            </w:tcMar>
+          </w:tcPr>
+          <w:p>
+            <w:pPr>
+              <w:pStyle w:val="Normal1"/>
+              <w:spacing w:line="240" w:lineRule="auto"/>
+              <w:jc w:val="right"/>
+            </w:pPr>
+            <w:r>
+              <w:t>3 days</w:t>
+            </w:r>
+          </w:p>
+        </w:tc>
+        <w:tc>
+          <w:tcPr>
+            <w:tcW w:w="1620" w:type="dxa"/>
+            <w:tcBorders>
+              <w:bottom w:val="single" w:sz="4" w:space="0" w:color="999999"/>
+            </w:tcBorders>
+            <w:shd w:val="clear" w:color="auto" w:fill="FFFFFF"/>
+            <w:tcMar>
+              <w:top w:w="180" w:type="dxa"/>
+              <w:left w:w="180" w:type="dxa"/>
+              <w:bottom w:w="180" w:type="dxa"/>
+              <w:right w:w="180" w:type="dxa"/>
+            </w:tcMar>
+          </w:tcPr>
+          <w:p>
+            <w:pPr>
+              <w:pStyle w:val="Normal1"/>
+              <w:spacing w:line="240" w:lineRule="auto"/>
+              <w:jc w:val="right"/>
+            </w:pPr>
+          </w:p>
+        </w:tc>
+        <w:tc>
+          <w:tcPr>
+            <w:tcW w:w="3060" w:type="dxa"/>
+            <w:tcBorders>
+              <w:bottom w:val="single" w:sz="4" w:space="0" w:color="999999"/>
+            </w:tcBorders>
+            <w:shd w:val="clear" w:color="auto" w:fill="FFFFFF"/>
+          </w:tcPr>
+          <w:p>
+            <w:pPr>
+              <w:pStyle w:val="Normal1"/>
+              <w:spacing w:line="240" w:lineRule="auto"/>
+              <w:jc w:val="center"/>
+            </w:pPr>
+            <w:r>
+              <w:t>Senior(Architect)</w:t>
+            </w:r>
+          </w:p>
+        </w:tc>
+      </w:tr>
+      <w:tr>
+        <w:tc>
+          <w:tcPr>
+            <w:tcW w:w="4870" w:type="dxa"/>
+            <w:shd w:val="clear" w:color="auto" w:fill="F2F2F2" w:themeFill="background1" w:themeFillShade="F2"/>
+            <w:tcMar>
+              <w:top w:w="180" w:type="dxa"/>
+              <w:left w:w="180" w:type="dxa"/>
+              <w:bottom w:w="180" w:type="dxa"/>
+              <w:right w:w="180" w:type="dxa"/>
+            </w:tcMar>
+          </w:tcPr>
+          <w:p>
+            <w:pPr>
+              <w:pStyle w:val="Normal1"/>
+              <w:spacing w:line="240" w:lineRule="auto"/>
+            </w:pPr>
+            <w:r>
+              <w:t>Back End – Data Interface – Table</w:t>
+            </w:r>
+          </w:p>
+        </w:tc>
+        <w:tc>
+          <w:tcPr>
+            <w:tcW w:w="1620" w:type="dxa"/>
+            <w:shd w:val="clear" w:color="auto" w:fill="F2F2F2" w:themeFill="background1" w:themeFillShade="F2"/>
+            <w:tcMar>
+              <w:top w:w="180" w:type="dxa"/>
+              <w:left w:w="180" w:type="dxa"/>
+              <w:bottom w:w="180" w:type="dxa"/>
+              <w:right w:w="180" w:type="dxa"/>
+            </w:tcMar>
+          </w:tcPr>
+          <w:p>
+            <w:pPr>
+              <w:pStyle w:val="Normal1"/>
+              <w:spacing w:line="240" w:lineRule="auto"/>
+              <w:jc w:val="right"/>
+            </w:pPr>
+            <w:r>
+              <w:t>2 days</w:t>
+            </w:r>
+          </w:p>
+        </w:tc>
+        <w:tc>
+          <w:tcPr>
+            <w:tcW w:w="1620" w:type="dxa"/>
+            <w:shd w:val="clear" w:color="auto" w:fill="F2F2F2" w:themeFill="background1" w:themeFillShade="F2"/>
+            <w:tcMar>
+              <w:top w:w="180" w:type="dxa"/>
+              <w:left w:w="180" w:type="dxa"/>
+              <w:bottom w:w="180" w:type="dxa"/>
+              <w:right w:w="180" w:type="dxa"/>
+            </w:tcMar>
+          </w:tcPr>
+          <w:p>
+            <w:pPr>
+              <w:pStyle w:val="Normal1"/>
+              <w:spacing w:line="240" w:lineRule="auto"/>
+            </w:pPr>
+          </w:p>
+        </w:tc>
+        <w:tc>
+          <w:tcPr>
+            <w:tcW w:w="3060" w:type="dxa"/>
+            <w:shd w:val="clear" w:color="auto" w:fill="F2F2F2" w:themeFill="background1" w:themeFillShade="F2"/>
+          </w:tcPr>
+          <w:p>
+            <w:pPr>
+              <w:pStyle w:val="Normal1"/>
+              <w:spacing w:line="240" w:lineRule="auto"/>
+              <w:jc w:val="center"/>
+            </w:pPr>
+            <w:r>
+              <w:t>Senior(Architect)</w:t>
+            </w:r>
+          </w:p>
+        </w:tc>
+      </w:tr>
+      <w:tr>
+        <w:tc>
+          <w:tcPr>
+            <w:tcW w:w="4870" w:type="dxa"/>
+            <w:tcBorders>
+              <w:bottom w:val="single" w:sz="4" w:space="0" w:color="999999"/>
+            </w:tcBorders>
+            <w:shd w:val="clear" w:color="auto" w:fill="FFFFFF"/>
+            <w:tcMar>
+              <w:top w:w="180" w:type="dxa"/>
+              <w:left w:w="180" w:type="dxa"/>
+              <w:bottom w:w="180" w:type="dxa"/>
+              <w:right w:w="180" w:type="dxa"/>
+            </w:tcMar>
+          </w:tcPr>
+          <w:p>
+            <w:pPr>
+              <w:pStyle w:val="Normal1"/>
+              <w:spacing w:line="240" w:lineRule="auto"/>
+            </w:pPr>
+            <w:r>
+              <w:t>Back End – Data Interface – View</w:t>
+            </w:r>
+          </w:p>
+        </w:tc>
+        <w:tc>
+          <w:tcPr>
+            <w:tcW w:w="1620" w:type="dxa"/>
+            <w:tcBorders>
+              <w:bottom w:val="single" w:sz="4" w:space="0" w:color="999999"/>
+            </w:tcBorders>
+            <w:shd w:val="clear" w:color="auto" w:fill="FFFFFF"/>
+            <w:tcMar>
+              <w:top w:w="180" w:type="dxa"/>
+              <w:left w:w="180" w:type="dxa"/>
+              <w:bottom w:w="180" w:type="dxa"/>
+              <w:right w:w="180" w:type="dxa"/>
+            </w:tcMar>
+          </w:tcPr>
+          <w:p>
+            <w:pPr>
+              <w:pStyle w:val="Normal1"/>
+              <w:spacing w:line="240" w:lineRule="auto"/>
+              <w:jc w:val="right"/>
+            </w:pPr>
+            <w:r>
+              <w:t>2 days</w:t>
+            </w:r>
+          </w:p>
+        </w:tc>
+        <w:tc>
+          <w:tcPr>
+            <w:tcW w:w="1620" w:type="dxa"/>
+            <w:tcBorders>
+              <w:bottom w:val="single" w:sz="4" w:space="0" w:color="999999"/>
+            </w:tcBorders>
+            <w:shd w:val="clear" w:color="auto" w:fill="FFFFFF"/>
+            <w:tcMar>
+              <w:top w:w="180" w:type="dxa"/>
+              <w:left w:w="180" w:type="dxa"/>
+              <w:bottom w:w="180" w:type="dxa"/>
+              <w:right w:w="180" w:type="dxa"/>
+            </w:tcMar>
+          </w:tcPr>
+          <w:p>
+            <w:pPr>
+              <w:pStyle w:val="Normal1"/>
+              <w:spacing w:line="240" w:lineRule="auto"/>
+            </w:pPr>
+          </w:p>
+        </w:tc>
+        <w:tc>
+          <w:tcPr>
+            <w:tcW w:w="3060" w:type="dxa"/>
+            <w:tcBorders>
+              <w:bottom w:val="single" w:sz="4" w:space="0" w:color="999999"/>
+            </w:tcBorders>
+            <w:shd w:val="clear" w:color="auto" w:fill="FFFFFF"/>
+          </w:tcPr>
+          <w:p>
+            <w:pPr>
+              <w:pStyle w:val="Normal1"/>
+              <w:spacing w:line="240" w:lineRule="auto"/>
+              <w:jc w:val="center"/>
+            </w:pPr>
+            <w:r>
+              <w:t>Senior(Architect)</w:t>
+            </w:r>
+          </w:p>
+        </w:tc>
+      </w:tr>
+      <w:tr>
+        <w:tc>
+          <w:tcPr>
+            <w:tcW w:w="4870" w:type="dxa"/>
+            <w:shd w:val="clear" w:color="auto" w:fill="F2F2F2" w:themeFill="background1" w:themeFillShade="F2"/>
+            <w:tcMar>
+              <w:top w:w="180" w:type="dxa"/>
+              <w:left w:w="180" w:type="dxa"/>
+              <w:bottom w:w="180" w:type="dxa"/>
+              <w:right w:w="180" w:type="dxa"/>
+            </w:tcMar>
+          </w:tcPr>
+          <w:p>
+            <w:pPr>
+              <w:pStyle w:val="Normal1"/>
+              <w:spacing w:line="240" w:lineRule="auto"/>
+            </w:pPr>
+            <w:r>
+              <w:t>Back End – Data - ORM</w:t>
+            </w:r>
+          </w:p>
+        </w:tc>
+        <w:tc>
+          <w:tcPr>
+            <w:tcW w:w="1620" w:type="dxa"/>
+            <w:shd w:val="clear" w:color="auto" w:fill="F2F2F2" w:themeFill="background1" w:themeFillShade="F2"/>
+            <w:tcMar>
+              <w:top w:w="180" w:type="dxa"/>
+              <w:left w:w="180" w:type="dxa"/>
+              <w:bottom w:w="180" w:type="dxa"/>
+              <w:right w:w="180" w:type="dxa"/>
+            </w:tcMar>
+          </w:tcPr>
+          <w:p>
+            <w:pPr>
+              <w:pStyle w:val="Normal1"/>
+              <w:spacing w:line="240" w:lineRule="auto"/>
+              <w:jc w:val="right"/>
+            </w:pPr>
+            <w:r>
+              <w:t>3h</w:t>
+            </w:r>
+          </w:p>
+        </w:tc>
+        <w:tc>
+          <w:tcPr>
+            <w:tcW w:w="1620" w:type="dxa"/>
+            <w:shd w:val="clear" w:color="auto" w:fill="F2F2F2" w:themeFill="background1" w:themeFillShade="F2"/>
+            <w:tcMar>
+              <w:top w:w="180" w:type="dxa"/>
+              <w:left w:w="180" w:type="dxa"/>
+              <w:bottom w:w="180" w:type="dxa"/>
+              <w:right w:w="180" w:type="dxa"/>
+            </w:tcMar>
+          </w:tcPr>
+          <w:p>
+            <w:pPr>
+              <w:pStyle w:val="Normal1"/>
+              <w:spacing w:line="240" w:lineRule="auto"/>
+            </w:pPr>
+          </w:p>
+        </w:tc>
+        <w:tc>
+          <w:tcPr>
+            <w:tcW w:w="3060" w:type="dxa"/>
+            <w:shd w:val="clear" w:color="auto" w:fill="F2F2F2" w:themeFill="background1" w:themeFillShade="F2"/>
+          </w:tcPr>
+          <w:p>
+            <w:pPr>
+              <w:pStyle w:val="Normal1"/>
+              <w:spacing w:line="240" w:lineRule="auto"/>
+              <w:jc w:val="center"/>
+            </w:pPr>
+            <w:r>
+              <w:t>Auto</w:t>
+            </w:r>
+            <w:r>
+              <w:t>-</w:t>
+            </w:r>
+            <w:r>
+              <w:t>generation (Junior)</w:t>
+            </w:r>
+          </w:p>
+        </w:tc>
+      </w:tr>
+      <w:tr>
+        <w:tc>
+          <w:tcPr>
+            <w:tcW w:w="4870" w:type="dxa"/>
+            <w:tcBorders>
+              <w:bottom w:val="single" w:sz="4" w:space="0" w:color="999999"/>
+            </w:tcBorders>
+            <w:shd w:val="clear" w:color="auto" w:fill="FFFFFF"/>
+            <w:tcMar>
+              <w:top w:w="180" w:type="dxa"/>
+              <w:left w:w="180" w:type="dxa"/>
+              <w:bottom w:w="180" w:type="dxa"/>
+              <w:right w:w="180" w:type="dxa"/>
+            </w:tcMar>
+          </w:tcPr>
+          <w:p>
+            <w:pPr>
+              <w:pStyle w:val="Normal1"/>
+              <w:spacing w:line="240" w:lineRule="auto"/>
+            </w:pPr>
+            <w:r>
+              <w:t>Back End – Controller – Data – Interface</w:t>
+            </w:r>
+          </w:p>
+        </w:tc>
+        <w:tc>
+          <w:tcPr>
+            <w:tcW w:w="1620" w:type="dxa"/>
+            <w:tcBorders>
+              <w:bottom w:val="single" w:sz="4" w:space="0" w:color="999999"/>
+            </w:tcBorders>
+            <w:shd w:val="clear" w:color="auto" w:fill="FFFFFF"/>
+            <w:tcMar>
+              <w:top w:w="180" w:type="dxa"/>
+              <w:left w:w="180" w:type="dxa"/>
+              <w:bottom w:w="180" w:type="dxa"/>
+              <w:right w:w="180" w:type="dxa"/>
+            </w:tcMar>
+          </w:tcPr>
+          <w:p>
+            <w:pPr>
+              <w:pStyle w:val="Normal1"/>
+              <w:spacing w:line="240" w:lineRule="auto"/>
+              <w:jc w:val="right"/>
+            </w:pPr>
+            <w:r>
+              <w:t>2 days</w:t>
+            </w:r>
+          </w:p>
+        </w:tc>
+        <w:tc>
+          <w:tcPr>
+            <w:tcW w:w="1620" w:type="dxa"/>
+            <w:tcBorders>
+              <w:bottom w:val="single" w:sz="4" w:space="0" w:color="999999"/>
+            </w:tcBorders>
+            <w:shd w:val="clear" w:color="auto" w:fill="FFFFFF"/>
+            <w:tcMar>
+              <w:top w:w="180" w:type="dxa"/>
+              <w:left w:w="180" w:type="dxa"/>
+              <w:bottom w:w="180" w:type="dxa"/>
+              <w:right w:w="180" w:type="dxa"/>
+            </w:tcMar>
+          </w:tcPr>
+          <w:p>
+            <w:pPr>
+              <w:pStyle w:val="Normal1"/>
+              <w:spacing w:line="240" w:lineRule="auto"/>
+            </w:pPr>
+          </w:p>
+        </w:tc>
+        <w:tc>
+          <w:tcPr>
+            <w:tcW w:w="3060" w:type="dxa"/>
+            <w:tcBorders>
+              <w:bottom w:val="single" w:sz="4" w:space="0" w:color="999999"/>
+            </w:tcBorders>
+            <w:shd w:val="clear" w:color="auto" w:fill="FFFFFF"/>
+          </w:tcPr>
+          <w:p>
+            <w:pPr>
+              <w:pStyle w:val="Normal1"/>
+              <w:spacing w:line="240" w:lineRule="auto"/>
+              <w:jc w:val="center"/>
+            </w:pPr>
+            <w:r>
+              <w:t>Senior(Architect)</w:t>
+            </w:r>
+          </w:p>
+        </w:tc>
+      </w:tr>
+      <w:tr>
+        <w:tc>
+          <w:tcPr>
+            <w:tcW w:w="4870" w:type="dxa"/>
+            <w:shd w:val="clear" w:color="auto" w:fill="F2F2F2" w:themeFill="background1" w:themeFillShade="F2"/>
+            <w:tcMar>
+              <w:top w:w="180" w:type="dxa"/>
+              <w:left w:w="180" w:type="dxa"/>
+              <w:bottom w:w="180" w:type="dxa"/>
+              <w:right w:w="180" w:type="dxa"/>
+            </w:tcMar>
+          </w:tcPr>
+          <w:p>
+            <w:pPr>
+              <w:pStyle w:val="Normal1"/>
+              <w:spacing w:line="240" w:lineRule="auto"/>
+            </w:pPr>
+            <w:r>
+              <w:t>Back End – Controller – Data Structures</w:t>
+            </w:r>
+          </w:p>
+        </w:tc>
+        <w:tc>
+          <w:tcPr>
+            <w:tcW w:w="1620" w:type="dxa"/>
+            <w:shd w:val="clear" w:color="auto" w:fill="F2F2F2" w:themeFill="background1" w:themeFillShade="F2"/>
+            <w:tcMar>
+              <w:top w:w="180" w:type="dxa"/>
+              <w:left w:w="180" w:type="dxa"/>
+              <w:bottom w:w="180" w:type="dxa"/>
+              <w:right w:w="180" w:type="dxa"/>
+            </w:tcMar>
+          </w:tcPr>
+          <w:p>
+            <w:pPr>
+              <w:pStyle w:val="Normal1"/>
+              <w:spacing w:line="240" w:lineRule="auto"/>
+              <w:jc w:val="right"/>
+            </w:pPr>
+            <w:r>
+              <w:t>1 days</w:t>
+            </w:r>
+          </w:p>
+        </w:tc>
+        <w:tc>
+          <w:tcPr>
+            <w:tcW w:w="1620" w:type="dxa"/>
+            <w:shd w:val="clear" w:color="auto" w:fill="F2F2F2" w:themeFill="background1" w:themeFillShade="F2"/>
+            <w:tcMar>
+              <w:top w:w="180" w:type="dxa"/>
+              <w:left w:w="180" w:type="dxa"/>
+              <w:bottom w:w="180" w:type="dxa"/>
+              <w:right w:w="180" w:type="dxa"/>
+            </w:tcMar>
+          </w:tcPr>
+          <w:p>
+            <w:pPr>
+              <w:pStyle w:val="Normal1"/>
+              <w:spacing w:line="240" w:lineRule="auto"/>
+            </w:pPr>
+          </w:p>
+        </w:tc>
+        <w:tc>
+          <w:tcPr>
+            <w:tcW w:w="3060" w:type="dxa"/>
+            <w:shd w:val="clear" w:color="auto" w:fill="F2F2F2" w:themeFill="background1" w:themeFillShade="F2"/>
+          </w:tcPr>
+          <w:p>
+            <w:pPr>
+              <w:pStyle w:val="Normal1"/>
+              <w:spacing w:line="240" w:lineRule="auto"/>
+              <w:jc w:val="center"/>
+            </w:pPr>
+            <w:r>
+              <w:t>Senior Dev</w:t>
+            </w:r>
+          </w:p>
+        </w:tc>
+      </w:tr>
+      <w:tr>
+        <w:tc>
+          <w:tcPr>
+            <w:tcW w:w="4870" w:type="dxa"/>
+            <w:tcBorders>
+              <w:bottom w:val="single" w:sz="4" w:space="0" w:color="999999"/>
+            </w:tcBorders>
+            <w:shd w:val="clear" w:color="auto" w:fill="FFFFFF"/>
+            <w:tcMar>
+              <w:top w:w="180" w:type="dxa"/>
+              <w:left w:w="180" w:type="dxa"/>
+              <w:bottom w:w="180" w:type="dxa"/>
+              <w:right w:w="180" w:type="dxa"/>
+            </w:tcMar>
+          </w:tcPr>
+          <w:p>
+            <w:pPr>
+              <w:pStyle w:val="Normal1"/>
+              <w:spacing w:line="240" w:lineRule="auto"/>
+            </w:pPr>
+            <w:r>
+              <w:t>Back End – Business Logic – Insert Appointment</w:t>
+            </w:r>
+          </w:p>
+        </w:tc>
+        <w:tc>
+          <w:tcPr>
+            <w:tcW w:w="1620" w:type="dxa"/>
+            <w:tcBorders>
+              <w:bottom w:val="single" w:sz="4" w:space="0" w:color="999999"/>
+            </w:tcBorders>
+            <w:shd w:val="clear" w:color="auto" w:fill="FFFFFF"/>
+            <w:tcMar>
+              <w:top w:w="180" w:type="dxa"/>
+              <w:left w:w="180" w:type="dxa"/>
+              <w:bottom w:w="180" w:type="dxa"/>
+              <w:right w:w="180" w:type="dxa"/>
+            </w:tcMar>
+          </w:tcPr>
+          <w:p>
+            <w:pPr>
+              <w:pStyle w:val="Normal1"/>
+              <w:spacing w:line="240" w:lineRule="auto"/>
+              <w:jc w:val="right"/>
+            </w:pPr>
+            <w:r>
+              <w:t>3 days</w:t>
+            </w:r>
+          </w:p>
+        </w:tc>
+        <w:tc>
+          <w:tcPr>
+            <w:tcW w:w="1620" w:type="dxa"/>
+            <w:tcBorders>
+              <w:bottom w:val="single" w:sz="4" w:space="0" w:color="999999"/>
+            </w:tcBorders>
+            <w:shd w:val="clear" w:color="auto" w:fill="FFFFFF"/>
+            <w:tcMar>
+              <w:top w:w="180" w:type="dxa"/>
+              <w:left w:w="180" w:type="dxa"/>
+              <w:bottom w:w="180" w:type="dxa"/>
+              <w:right w:w="180" w:type="dxa"/>
+            </w:tcMar>
+          </w:tcPr>
+          <w:p>
+            <w:pPr>
+              <w:pStyle w:val="Normal1"/>
+              <w:spacing w:line="240" w:lineRule="auto"/>
+            </w:pPr>
+          </w:p>
+        </w:tc>
+        <w:tc>
+          <w:tcPr>
+            <w:tcW w:w="3060" w:type="dxa"/>
+            <w:tcBorders>
+              <w:bottom w:val="single" w:sz="4" w:space="0" w:color="999999"/>
+            </w:tcBorders>
+            <w:shd w:val="clear" w:color="auto" w:fill="FFFFFF"/>
+          </w:tcPr>
+          <w:p>
+            <w:pPr>
+              <w:pStyle w:val="Normal1"/>
+              <w:spacing w:line="240" w:lineRule="auto"/>
+              <w:jc w:val="center"/>
+            </w:pPr>
+            <w:r>
+              <w:t>Junior</w:t>
+            </w:r>
+          </w:p>
+        </w:tc>
+      </w:tr>
+      <w:tr>
+        <w:tc>
+          <w:tcPr>
+            <w:tcW w:w="4870" w:type="dxa"/>
+            <w:shd w:val="clear" w:color="auto" w:fill="F2F2F2" w:themeFill="background1" w:themeFillShade="F2"/>
+            <w:tcMar>
+              <w:top w:w="180" w:type="dxa"/>
+              <w:left w:w="180" w:type="dxa"/>
+              <w:bottom w:w="180" w:type="dxa"/>
+              <w:right w:w="180" w:type="dxa"/>
+            </w:tcMar>
+          </w:tcPr>
+          <w:p>
+            <w:pPr>
+              <w:pStyle w:val="Normal1"/>
+              <w:spacing w:line="240" w:lineRule="auto"/>
+            </w:pPr>
+            <w:r>
+              <w:t>Back End – Business Logic – Remove Appointment</w:t>
+            </w:r>
+          </w:p>
+        </w:tc>
+        <w:tc>
+          <w:tcPr>
+            <w:tcW w:w="1620" w:type="dxa"/>
+            <w:shd w:val="clear" w:color="auto" w:fill="F2F2F2" w:themeFill="background1" w:themeFillShade="F2"/>
+            <w:tcMar>
+              <w:top w:w="180" w:type="dxa"/>
+              <w:left w:w="180" w:type="dxa"/>
+              <w:bottom w:w="180" w:type="dxa"/>
+              <w:right w:w="180" w:type="dxa"/>
+            </w:tcMar>
+          </w:tcPr>
+          <w:p>
+            <w:pPr>
+              <w:pStyle w:val="Normal1"/>
+              <w:spacing w:line="240" w:lineRule="auto"/>
+              <w:jc w:val="right"/>
+            </w:pPr>
+            <w:r>
+              <w:t>3 days</w:t>
+            </w:r>
+          </w:p>
+        </w:tc>
+        <w:tc>
+          <w:tcPr>
+            <w:tcW w:w="1620" w:type="dxa"/>
+            <w:shd w:val="clear" w:color="auto" w:fill="F2F2F2" w:themeFill="background1" w:themeFillShade="F2"/>
+            <w:tcMar>
+              <w:top w:w="180" w:type="dxa"/>
+              <w:left w:w="180" w:type="dxa"/>
+              <w:bottom w:w="180" w:type="dxa"/>
+              <w:right w:w="180" w:type="dxa"/>
+            </w:tcMar>
+          </w:tcPr>
+          <w:p>
+            <w:pPr>
+              <w:pStyle w:val="Normal1"/>
+              <w:spacing w:line="240" w:lineRule="auto"/>
+            </w:pPr>
+          </w:p>
+        </w:tc>
+        <w:tc>
+          <w:tcPr>
+            <w:tcW w:w="3060" w:type="dxa"/>
+            <w:shd w:val="clear" w:color="auto" w:fill="F2F2F2" w:themeFill="background1" w:themeFillShade="F2"/>
+          </w:tcPr>
+          <w:p>
+            <w:pPr>
+              <w:pStyle w:val="Normal1"/>
+              <w:spacing w:line="240" w:lineRule="auto"/>
+              <w:jc w:val="center"/>
+            </w:pPr>
+            <w:r>
+              <w:t>Junior</w:t>
+            </w:r>
+          </w:p>
+        </w:tc>
+      </w:tr>
+      <w:tr>
+        <w:tc>
+          <w:tcPr>
+            <w:tcW w:w="4870" w:type="dxa"/>
+            <w:shd w:val="clear" w:color="auto" w:fill="FFFFFF"/>
+            <w:tcMar>
+              <w:top w:w="180" w:type="dxa"/>
+              <w:left w:w="180" w:type="dxa"/>
+              <w:bottom w:w="180" w:type="dxa"/>
+              <w:right w:w="180" w:type="dxa"/>
+            </w:tcMar>
+          </w:tcPr>
+          <w:p>
+            <w:pPr>
+              <w:pStyle w:val="Normal1"/>
+              <w:spacing w:line="240" w:lineRule="auto"/>
+            </w:pPr>
+            <w:r>
+              <w:t>Back End – Business Logic – Move Appointment</w:t>
+            </w:r>
+          </w:p>
+        </w:tc>
+        <w:tc>
+          <w:tcPr>
+            <w:tcW w:w="1620" w:type="dxa"/>
+            <w:shd w:val="clear" w:color="auto" w:fill="FFFFFF"/>
+            <w:tcMar>
+              <w:top w:w="180" w:type="dxa"/>
+              <w:left w:w="180" w:type="dxa"/>
+              <w:bottom w:w="180" w:type="dxa"/>
+              <w:right w:w="180" w:type="dxa"/>
+            </w:tcMar>
+          </w:tcPr>
+          <w:p>
+            <w:pPr>
+              <w:pStyle w:val="Normal1"/>
+              <w:spacing w:line="240" w:lineRule="auto"/>
+              <w:jc w:val="right"/>
+            </w:pPr>
+            <w:r>
+              <w:t>3 days</w:t>
+            </w:r>
+          </w:p>
+        </w:tc>
+        <w:tc>
+          <w:tcPr>
+            <w:tcW w:w="1620" w:type="dxa"/>
+            <w:shd w:val="clear" w:color="auto" w:fill="FFFFFF"/>
+            <w:tcMar>
+              <w:top w:w="180" w:type="dxa"/>
+              <w:left w:w="180" w:type="dxa"/>
+              <w:bottom w:w="180" w:type="dxa"/>
+              <w:right w:w="180" w:type="dxa"/>
+            </w:tcMar>
+          </w:tcPr>
+          <w:p>
+            <w:pPr>
+              <w:pStyle w:val="Normal1"/>
+              <w:spacing w:line="240" w:lineRule="auto"/>
+            </w:pPr>
+          </w:p>
+        </w:tc>
+        <w:tc>
+          <w:tcPr>
+            <w:tcW w:w="3060" w:type="dxa"/>
+            <w:shd w:val="clear" w:color="auto" w:fill="FFFFFF"/>
+          </w:tcPr>
+          <w:p>
+            <w:pPr>
+              <w:pStyle w:val="Normal1"/>
+              <w:spacing w:line="240" w:lineRule="auto"/>
+              <w:jc w:val="center"/>
+            </w:pPr>
+            <w:r>
+              <w:t>Junior</w:t>
+            </w:r>
             <w:bookmarkStart w:id="0" w:name="_GoBack"/>
             <w:bookmarkEnd w:id="0"/>
           </w:p>
@@ -916,1131 +2341,7 @@
       <w:tr>
         <w:tc>
           <w:tcPr>
-            <w:tcW w:w="6180" w:type="dxa"/>
-            <w:shd w:val="clear" w:color="auto" w:fill="F3F3F3"/>
-            <w:tcMar>
-              <w:top w:w="180" w:type="dxa"/>
-              <w:left w:w="180" w:type="dxa"/>
-              <w:bottom w:w="180" w:type="dxa"/>
-              <w:right w:w="180" w:type="dxa"/>
-            </w:tcMar>
-          </w:tcPr>
-          <w:p>
-            <w:pPr>
-              <w:pStyle w:val="Normal1"/>
-              <w:spacing w:line="240" w:lineRule="auto"/>
-            </w:pPr>
-            <w:r>
-              <w:t xml:space="preserve">DB – </w:t>
-            </w:r>
-            <w:proofErr w:type="spellStart"/>
-            <w:r>
-              <w:t>Phisical</w:t>
-            </w:r>
-            <w:proofErr w:type="spellEnd"/>
-            <w:r>
-              <w:t xml:space="preserve"> –</w:t>
-            </w:r>
-            <w:r>
-              <w:t xml:space="preserve"> Relations</w:t>
-            </w:r>
-          </w:p>
-        </w:tc>
-        <w:tc>
-          <w:tcPr>
-            <w:tcW w:w="2280" w:type="dxa"/>
-            <w:shd w:val="clear" w:color="auto" w:fill="F3F3F3"/>
-            <w:tcMar>
-              <w:top w:w="180" w:type="dxa"/>
-              <w:left w:w="180" w:type="dxa"/>
-              <w:bottom w:w="180" w:type="dxa"/>
-              <w:right w:w="180" w:type="dxa"/>
-            </w:tcMar>
-          </w:tcPr>
-          <w:p>
-            <w:pPr>
-              <w:pStyle w:val="Normal1"/>
-              <w:spacing w:line="240" w:lineRule="auto"/>
-              <w:jc w:val="right"/>
-            </w:pPr>
-            <w:r>
-              <w:t>2h</w:t>
-            </w:r>
-          </w:p>
-        </w:tc>
-        <w:tc>
-          <w:tcPr>
-            <w:tcW w:w="2440" w:type="dxa"/>
-            <w:shd w:val="clear" w:color="auto" w:fill="F3F3F3"/>
-            <w:tcMar>
-              <w:top w:w="180" w:type="dxa"/>
-              <w:left w:w="180" w:type="dxa"/>
-              <w:bottom w:w="180" w:type="dxa"/>
-              <w:right w:w="180" w:type="dxa"/>
-            </w:tcMar>
-          </w:tcPr>
-          <w:p>
-            <w:pPr>
-              <w:pStyle w:val="Normal1"/>
-              <w:spacing w:line="240" w:lineRule="auto"/>
-              <w:jc w:val="right"/>
-            </w:pPr>
-          </w:p>
-        </w:tc>
-      </w:tr>
-      <w:tr>
-        <w:tc>
-          <w:tcPr>
-            <w:tcW w:w="6180" w:type="dxa"/>
-            <w:shd w:val="clear" w:color="auto" w:fill="FFFFFF"/>
-            <w:tcMar>
-              <w:top w:w="180" w:type="dxa"/>
-              <w:left w:w="180" w:type="dxa"/>
-              <w:bottom w:w="180" w:type="dxa"/>
-              <w:right w:w="180" w:type="dxa"/>
-            </w:tcMar>
-          </w:tcPr>
-          <w:p>
-            <w:pPr>
-              <w:pStyle w:val="Normal1"/>
-              <w:spacing w:line="240" w:lineRule="auto"/>
-            </w:pPr>
-            <w:r>
-              <w:t xml:space="preserve">DB – </w:t>
-            </w:r>
-            <w:proofErr w:type="spellStart"/>
-            <w:r>
-              <w:t>Phisical</w:t>
-            </w:r>
-            <w:proofErr w:type="spellEnd"/>
-            <w:r>
-              <w:t xml:space="preserve"> –</w:t>
-            </w:r>
-            <w:r>
-              <w:t xml:space="preserve"> Data</w:t>
-            </w:r>
-          </w:p>
-        </w:tc>
-        <w:tc>
-          <w:tcPr>
-            <w:tcW w:w="2280" w:type="dxa"/>
-            <w:shd w:val="clear" w:color="auto" w:fill="FFFFFF"/>
-            <w:tcMar>
-              <w:top w:w="180" w:type="dxa"/>
-              <w:left w:w="180" w:type="dxa"/>
-              <w:bottom w:w="180" w:type="dxa"/>
-              <w:right w:w="180" w:type="dxa"/>
-            </w:tcMar>
-          </w:tcPr>
-          <w:p>
-            <w:pPr>
-              <w:pStyle w:val="Normal1"/>
-              <w:spacing w:line="240" w:lineRule="auto"/>
-              <w:jc w:val="right"/>
-            </w:pPr>
-            <w:r>
-              <w:t>1 days</w:t>
-            </w:r>
-          </w:p>
-        </w:tc>
-        <w:tc>
-          <w:tcPr>
-            <w:tcW w:w="2440" w:type="dxa"/>
-            <w:shd w:val="clear" w:color="auto" w:fill="FFFFFF"/>
-            <w:tcMar>
-              <w:top w:w="180" w:type="dxa"/>
-              <w:left w:w="180" w:type="dxa"/>
-              <w:bottom w:w="180" w:type="dxa"/>
-              <w:right w:w="180" w:type="dxa"/>
-            </w:tcMar>
-          </w:tcPr>
-          <w:p>
-            <w:pPr>
-              <w:pStyle w:val="Normal1"/>
-              <w:spacing w:line="240" w:lineRule="auto"/>
-              <w:jc w:val="right"/>
-            </w:pPr>
-          </w:p>
-        </w:tc>
-      </w:tr>
-      <w:tr>
-        <w:tc>
-          <w:tcPr>
-            <w:tcW w:w="6180" w:type="dxa"/>
-            <w:shd w:val="clear" w:color="auto" w:fill="FFFFFF"/>
-            <w:tcMar>
-              <w:top w:w="180" w:type="dxa"/>
-              <w:left w:w="180" w:type="dxa"/>
-              <w:bottom w:w="180" w:type="dxa"/>
-              <w:right w:w="180" w:type="dxa"/>
-            </w:tcMar>
-          </w:tcPr>
-          <w:p>
-            <w:pPr>
-              <w:pStyle w:val="Normal1"/>
-              <w:spacing w:line="240" w:lineRule="auto"/>
-            </w:pPr>
-            <w:r>
-              <w:t>Front End – Master Page</w:t>
-            </w:r>
-          </w:p>
-        </w:tc>
-        <w:tc>
-          <w:tcPr>
-            <w:tcW w:w="2280" w:type="dxa"/>
-            <w:shd w:val="clear" w:color="auto" w:fill="FFFFFF"/>
-            <w:tcMar>
-              <w:top w:w="180" w:type="dxa"/>
-              <w:left w:w="180" w:type="dxa"/>
-              <w:bottom w:w="180" w:type="dxa"/>
-              <w:right w:w="180" w:type="dxa"/>
-            </w:tcMar>
-          </w:tcPr>
-          <w:p>
-            <w:pPr>
-              <w:pStyle w:val="Normal1"/>
-              <w:spacing w:line="240" w:lineRule="auto"/>
-              <w:jc w:val="right"/>
-            </w:pPr>
-          </w:p>
-        </w:tc>
-        <w:tc>
-          <w:tcPr>
-            <w:tcW w:w="2440" w:type="dxa"/>
-            <w:shd w:val="clear" w:color="auto" w:fill="FFFFFF"/>
-            <w:tcMar>
-              <w:top w:w="180" w:type="dxa"/>
-              <w:left w:w="180" w:type="dxa"/>
-              <w:bottom w:w="180" w:type="dxa"/>
-              <w:right w:w="180" w:type="dxa"/>
-            </w:tcMar>
-          </w:tcPr>
-          <w:p>
-            <w:pPr>
-              <w:pStyle w:val="Normal1"/>
-              <w:spacing w:line="240" w:lineRule="auto"/>
-              <w:jc w:val="right"/>
-            </w:pPr>
-          </w:p>
-        </w:tc>
-      </w:tr>
-      <w:tr>
-        <w:tc>
-          <w:tcPr>
-            <w:tcW w:w="6180" w:type="dxa"/>
-            <w:shd w:val="clear" w:color="auto" w:fill="FFFFFF"/>
-            <w:tcMar>
-              <w:top w:w="180" w:type="dxa"/>
-              <w:left w:w="180" w:type="dxa"/>
-              <w:bottom w:w="180" w:type="dxa"/>
-              <w:right w:w="180" w:type="dxa"/>
-            </w:tcMar>
-          </w:tcPr>
-          <w:p>
-            <w:pPr>
-              <w:pStyle w:val="Normal1"/>
-              <w:spacing w:line="240" w:lineRule="auto"/>
-            </w:pPr>
-            <w:r>
-              <w:t>Front End –</w:t>
-            </w:r>
-            <w:r>
-              <w:t xml:space="preserve"> Base Style</w:t>
-            </w:r>
-          </w:p>
-        </w:tc>
-        <w:tc>
-          <w:tcPr>
-            <w:tcW w:w="2280" w:type="dxa"/>
-            <w:shd w:val="clear" w:color="auto" w:fill="FFFFFF"/>
-            <w:tcMar>
-              <w:top w:w="180" w:type="dxa"/>
-              <w:left w:w="180" w:type="dxa"/>
-              <w:bottom w:w="180" w:type="dxa"/>
-              <w:right w:w="180" w:type="dxa"/>
-            </w:tcMar>
-          </w:tcPr>
-          <w:p>
-            <w:pPr>
-              <w:pStyle w:val="Normal1"/>
-              <w:spacing w:line="240" w:lineRule="auto"/>
-              <w:jc w:val="right"/>
-            </w:pPr>
-          </w:p>
-        </w:tc>
-        <w:tc>
-          <w:tcPr>
-            <w:tcW w:w="2440" w:type="dxa"/>
-            <w:shd w:val="clear" w:color="auto" w:fill="FFFFFF"/>
-            <w:tcMar>
-              <w:top w:w="180" w:type="dxa"/>
-              <w:left w:w="180" w:type="dxa"/>
-              <w:bottom w:w="180" w:type="dxa"/>
-              <w:right w:w="180" w:type="dxa"/>
-            </w:tcMar>
-          </w:tcPr>
-          <w:p>
-            <w:pPr>
-              <w:pStyle w:val="Normal1"/>
-              <w:spacing w:line="240" w:lineRule="auto"/>
-              <w:jc w:val="right"/>
-            </w:pPr>
-          </w:p>
-        </w:tc>
-      </w:tr>
-      <w:tr>
-        <w:tc>
-          <w:tcPr>
-            <w:tcW w:w="6180" w:type="dxa"/>
-            <w:shd w:val="clear" w:color="auto" w:fill="FFFFFF"/>
-            <w:tcMar>
-              <w:top w:w="180" w:type="dxa"/>
-              <w:left w:w="180" w:type="dxa"/>
-              <w:bottom w:w="180" w:type="dxa"/>
-              <w:right w:w="180" w:type="dxa"/>
-            </w:tcMar>
-          </w:tcPr>
-          <w:p>
-            <w:pPr>
-              <w:pStyle w:val="Normal1"/>
-              <w:spacing w:line="240" w:lineRule="auto"/>
-            </w:pPr>
-            <w:r>
-              <w:t>Front End –</w:t>
-            </w:r>
-            <w:r>
-              <w:t xml:space="preserve"> External Components – Dependencies</w:t>
-            </w:r>
-          </w:p>
-        </w:tc>
-        <w:tc>
-          <w:tcPr>
-            <w:tcW w:w="2280" w:type="dxa"/>
-            <w:shd w:val="clear" w:color="auto" w:fill="FFFFFF"/>
-            <w:tcMar>
-              <w:top w:w="180" w:type="dxa"/>
-              <w:left w:w="180" w:type="dxa"/>
-              <w:bottom w:w="180" w:type="dxa"/>
-              <w:right w:w="180" w:type="dxa"/>
-            </w:tcMar>
-          </w:tcPr>
-          <w:p>
-            <w:pPr>
-              <w:pStyle w:val="Normal1"/>
-              <w:spacing w:line="240" w:lineRule="auto"/>
-              <w:jc w:val="right"/>
-            </w:pPr>
-          </w:p>
-        </w:tc>
-        <w:tc>
-          <w:tcPr>
-            <w:tcW w:w="2440" w:type="dxa"/>
-            <w:shd w:val="clear" w:color="auto" w:fill="FFFFFF"/>
-            <w:tcMar>
-              <w:top w:w="180" w:type="dxa"/>
-              <w:left w:w="180" w:type="dxa"/>
-              <w:bottom w:w="180" w:type="dxa"/>
-              <w:right w:w="180" w:type="dxa"/>
-            </w:tcMar>
-          </w:tcPr>
-          <w:p>
-            <w:pPr>
-              <w:pStyle w:val="Normal1"/>
-              <w:spacing w:line="240" w:lineRule="auto"/>
-              <w:jc w:val="right"/>
-            </w:pPr>
-          </w:p>
-        </w:tc>
-      </w:tr>
-      <w:tr>
-        <w:tc>
-          <w:tcPr>
-            <w:tcW w:w="6180" w:type="dxa"/>
-            <w:shd w:val="clear" w:color="auto" w:fill="FFFFFF"/>
-            <w:tcMar>
-              <w:top w:w="180" w:type="dxa"/>
-              <w:left w:w="180" w:type="dxa"/>
-              <w:bottom w:w="180" w:type="dxa"/>
-              <w:right w:w="180" w:type="dxa"/>
-            </w:tcMar>
-          </w:tcPr>
-          <w:p>
-            <w:pPr>
-              <w:pStyle w:val="Normal1"/>
-              <w:spacing w:line="240" w:lineRule="auto"/>
-            </w:pPr>
-            <w:r>
-              <w:lastRenderedPageBreak/>
-              <w:t>Front End –</w:t>
-            </w:r>
-            <w:r>
-              <w:t xml:space="preserve"> External Components - Integration</w:t>
-            </w:r>
-          </w:p>
-        </w:tc>
-        <w:tc>
-          <w:tcPr>
-            <w:tcW w:w="2280" w:type="dxa"/>
-            <w:shd w:val="clear" w:color="auto" w:fill="FFFFFF"/>
-            <w:tcMar>
-              <w:top w:w="180" w:type="dxa"/>
-              <w:left w:w="180" w:type="dxa"/>
-              <w:bottom w:w="180" w:type="dxa"/>
-              <w:right w:w="180" w:type="dxa"/>
-            </w:tcMar>
-          </w:tcPr>
-          <w:p>
-            <w:pPr>
-              <w:pStyle w:val="Normal1"/>
-              <w:spacing w:line="240" w:lineRule="auto"/>
-              <w:jc w:val="right"/>
-            </w:pPr>
-          </w:p>
-        </w:tc>
-        <w:tc>
-          <w:tcPr>
-            <w:tcW w:w="2440" w:type="dxa"/>
-            <w:shd w:val="clear" w:color="auto" w:fill="FFFFFF"/>
-            <w:tcMar>
-              <w:top w:w="180" w:type="dxa"/>
-              <w:left w:w="180" w:type="dxa"/>
-              <w:bottom w:w="180" w:type="dxa"/>
-              <w:right w:w="180" w:type="dxa"/>
-            </w:tcMar>
-          </w:tcPr>
-          <w:p>
-            <w:pPr>
-              <w:pStyle w:val="Normal1"/>
-              <w:spacing w:line="240" w:lineRule="auto"/>
-              <w:jc w:val="right"/>
-            </w:pPr>
-          </w:p>
-        </w:tc>
-      </w:tr>
-      <w:tr>
-        <w:tc>
-          <w:tcPr>
-            <w:tcW w:w="6180" w:type="dxa"/>
-            <w:shd w:val="clear" w:color="auto" w:fill="FFFFFF"/>
-            <w:tcMar>
-              <w:top w:w="180" w:type="dxa"/>
-              <w:left w:w="180" w:type="dxa"/>
-              <w:bottom w:w="180" w:type="dxa"/>
-              <w:right w:w="180" w:type="dxa"/>
-            </w:tcMar>
-          </w:tcPr>
-          <w:p>
-            <w:pPr>
-              <w:pStyle w:val="Normal1"/>
-              <w:spacing w:line="240" w:lineRule="auto"/>
-            </w:pPr>
-            <w:r>
-              <w:t>Front End –</w:t>
-            </w:r>
-            <w:r>
-              <w:t xml:space="preserve"> Data Integration</w:t>
-            </w:r>
-          </w:p>
-        </w:tc>
-        <w:tc>
-          <w:tcPr>
-            <w:tcW w:w="2280" w:type="dxa"/>
-            <w:shd w:val="clear" w:color="auto" w:fill="FFFFFF"/>
-            <w:tcMar>
-              <w:top w:w="180" w:type="dxa"/>
-              <w:left w:w="180" w:type="dxa"/>
-              <w:bottom w:w="180" w:type="dxa"/>
-              <w:right w:w="180" w:type="dxa"/>
-            </w:tcMar>
-          </w:tcPr>
-          <w:p>
-            <w:pPr>
-              <w:pStyle w:val="Normal1"/>
-              <w:spacing w:line="240" w:lineRule="auto"/>
-              <w:jc w:val="right"/>
-            </w:pPr>
-          </w:p>
-        </w:tc>
-        <w:tc>
-          <w:tcPr>
-            <w:tcW w:w="2440" w:type="dxa"/>
-            <w:shd w:val="clear" w:color="auto" w:fill="FFFFFF"/>
-            <w:tcMar>
-              <w:top w:w="180" w:type="dxa"/>
-              <w:left w:w="180" w:type="dxa"/>
-              <w:bottom w:w="180" w:type="dxa"/>
-              <w:right w:w="180" w:type="dxa"/>
-            </w:tcMar>
-          </w:tcPr>
-          <w:p>
-            <w:pPr>
-              <w:pStyle w:val="Normal1"/>
-              <w:spacing w:line="240" w:lineRule="auto"/>
-              <w:jc w:val="right"/>
-            </w:pPr>
-          </w:p>
-        </w:tc>
-      </w:tr>
-      <w:tr>
-        <w:tc>
-          <w:tcPr>
-            <w:tcW w:w="6180" w:type="dxa"/>
-            <w:shd w:val="clear" w:color="auto" w:fill="FFFFFF"/>
-            <w:tcMar>
-              <w:top w:w="180" w:type="dxa"/>
-              <w:left w:w="180" w:type="dxa"/>
-              <w:bottom w:w="180" w:type="dxa"/>
-              <w:right w:w="180" w:type="dxa"/>
-            </w:tcMar>
-          </w:tcPr>
-          <w:p>
-            <w:pPr>
-              <w:pStyle w:val="Normal1"/>
-              <w:spacing w:line="240" w:lineRule="auto"/>
-            </w:pPr>
-            <w:r>
-              <w:t>Back End – Data Interface – Table</w:t>
-            </w:r>
-          </w:p>
-        </w:tc>
-        <w:tc>
-          <w:tcPr>
-            <w:tcW w:w="2280" w:type="dxa"/>
-            <w:shd w:val="clear" w:color="auto" w:fill="FFFFFF"/>
-            <w:tcMar>
-              <w:top w:w="180" w:type="dxa"/>
-              <w:left w:w="180" w:type="dxa"/>
-              <w:bottom w:w="180" w:type="dxa"/>
-              <w:right w:w="180" w:type="dxa"/>
-            </w:tcMar>
-          </w:tcPr>
-          <w:p>
-            <w:pPr>
-              <w:pStyle w:val="Normal1"/>
-              <w:spacing w:line="240" w:lineRule="auto"/>
-              <w:jc w:val="right"/>
-            </w:pPr>
-          </w:p>
-        </w:tc>
-        <w:tc>
-          <w:tcPr>
-            <w:tcW w:w="2440" w:type="dxa"/>
-            <w:shd w:val="clear" w:color="auto" w:fill="FFFFFF"/>
-            <w:tcMar>
-              <w:top w:w="180" w:type="dxa"/>
-              <w:left w:w="180" w:type="dxa"/>
-              <w:bottom w:w="180" w:type="dxa"/>
-              <w:right w:w="180" w:type="dxa"/>
-            </w:tcMar>
-          </w:tcPr>
-          <w:p>
-            <w:pPr>
-              <w:pStyle w:val="Normal1"/>
-              <w:spacing w:line="240" w:lineRule="auto"/>
-            </w:pPr>
-          </w:p>
-        </w:tc>
-      </w:tr>
-      <w:tr>
-        <w:tc>
-          <w:tcPr>
-            <w:tcW w:w="6180" w:type="dxa"/>
-            <w:shd w:val="clear" w:color="auto" w:fill="FFFFFF"/>
-            <w:tcMar>
-              <w:top w:w="180" w:type="dxa"/>
-              <w:left w:w="180" w:type="dxa"/>
-              <w:bottom w:w="180" w:type="dxa"/>
-              <w:right w:w="180" w:type="dxa"/>
-            </w:tcMar>
-          </w:tcPr>
-          <w:p>
-            <w:pPr>
-              <w:pStyle w:val="Normal1"/>
-              <w:spacing w:line="240" w:lineRule="auto"/>
-            </w:pPr>
-            <w:r>
-              <w:t>Back End – Data Interface – View</w:t>
-            </w:r>
-          </w:p>
-        </w:tc>
-        <w:tc>
-          <w:tcPr>
-            <w:tcW w:w="2280" w:type="dxa"/>
-            <w:shd w:val="clear" w:color="auto" w:fill="FFFFFF"/>
-            <w:tcMar>
-              <w:top w:w="180" w:type="dxa"/>
-              <w:left w:w="180" w:type="dxa"/>
-              <w:bottom w:w="180" w:type="dxa"/>
-              <w:right w:w="180" w:type="dxa"/>
-            </w:tcMar>
-          </w:tcPr>
-          <w:p>
-            <w:pPr>
-              <w:pStyle w:val="Normal1"/>
-              <w:spacing w:line="240" w:lineRule="auto"/>
-              <w:jc w:val="right"/>
-            </w:pPr>
-          </w:p>
-        </w:tc>
-        <w:tc>
-          <w:tcPr>
-            <w:tcW w:w="2440" w:type="dxa"/>
-            <w:shd w:val="clear" w:color="auto" w:fill="FFFFFF"/>
-            <w:tcMar>
-              <w:top w:w="180" w:type="dxa"/>
-              <w:left w:w="180" w:type="dxa"/>
-              <w:bottom w:w="180" w:type="dxa"/>
-              <w:right w:w="180" w:type="dxa"/>
-            </w:tcMar>
-          </w:tcPr>
-          <w:p>
-            <w:pPr>
-              <w:pStyle w:val="Normal1"/>
-              <w:spacing w:line="240" w:lineRule="auto"/>
-            </w:pPr>
-          </w:p>
-        </w:tc>
-      </w:tr>
-      <w:tr>
-        <w:tc>
-          <w:tcPr>
-            <w:tcW w:w="6180" w:type="dxa"/>
-            <w:shd w:val="clear" w:color="auto" w:fill="FFFFFF"/>
-            <w:tcMar>
-              <w:top w:w="180" w:type="dxa"/>
-              <w:left w:w="180" w:type="dxa"/>
-              <w:bottom w:w="180" w:type="dxa"/>
-              <w:right w:w="180" w:type="dxa"/>
-            </w:tcMar>
-          </w:tcPr>
-          <w:p>
-            <w:pPr>
-              <w:pStyle w:val="Normal1"/>
-              <w:spacing w:line="240" w:lineRule="auto"/>
-            </w:pPr>
-            <w:r>
-              <w:t>Back End – Data - ORM</w:t>
-            </w:r>
-          </w:p>
-        </w:tc>
-        <w:tc>
-          <w:tcPr>
-            <w:tcW w:w="2280" w:type="dxa"/>
-            <w:shd w:val="clear" w:color="auto" w:fill="FFFFFF"/>
-            <w:tcMar>
-              <w:top w:w="180" w:type="dxa"/>
-              <w:left w:w="180" w:type="dxa"/>
-              <w:bottom w:w="180" w:type="dxa"/>
-              <w:right w:w="180" w:type="dxa"/>
-            </w:tcMar>
-          </w:tcPr>
-          <w:p>
-            <w:pPr>
-              <w:pStyle w:val="Normal1"/>
-              <w:spacing w:line="240" w:lineRule="auto"/>
-              <w:jc w:val="right"/>
-            </w:pPr>
-          </w:p>
-        </w:tc>
-        <w:tc>
-          <w:tcPr>
-            <w:tcW w:w="2440" w:type="dxa"/>
-            <w:shd w:val="clear" w:color="auto" w:fill="FFFFFF"/>
-            <w:tcMar>
-              <w:top w:w="180" w:type="dxa"/>
-              <w:left w:w="180" w:type="dxa"/>
-              <w:bottom w:w="180" w:type="dxa"/>
-              <w:right w:w="180" w:type="dxa"/>
-            </w:tcMar>
-          </w:tcPr>
-          <w:p>
-            <w:pPr>
-              <w:pStyle w:val="Normal1"/>
-              <w:spacing w:line="240" w:lineRule="auto"/>
-            </w:pPr>
-          </w:p>
-        </w:tc>
-      </w:tr>
-      <w:tr>
-        <w:tc>
-          <w:tcPr>
-            <w:tcW w:w="6180" w:type="dxa"/>
-            <w:shd w:val="clear" w:color="auto" w:fill="FFFFFF"/>
-            <w:tcMar>
-              <w:top w:w="180" w:type="dxa"/>
-              <w:left w:w="180" w:type="dxa"/>
-              <w:bottom w:w="180" w:type="dxa"/>
-              <w:right w:w="180" w:type="dxa"/>
-            </w:tcMar>
-          </w:tcPr>
-          <w:p>
-            <w:pPr>
-              <w:pStyle w:val="Normal1"/>
-              <w:spacing w:line="240" w:lineRule="auto"/>
-            </w:pPr>
-            <w:r>
-              <w:t>Back End – Controller – Data – Interface</w:t>
-            </w:r>
-          </w:p>
-        </w:tc>
-        <w:tc>
-          <w:tcPr>
-            <w:tcW w:w="2280" w:type="dxa"/>
-            <w:shd w:val="clear" w:color="auto" w:fill="FFFFFF"/>
-            <w:tcMar>
-              <w:top w:w="180" w:type="dxa"/>
-              <w:left w:w="180" w:type="dxa"/>
-              <w:bottom w:w="180" w:type="dxa"/>
-              <w:right w:w="180" w:type="dxa"/>
-            </w:tcMar>
-          </w:tcPr>
-          <w:p>
-            <w:pPr>
-              <w:pStyle w:val="Normal1"/>
-              <w:spacing w:line="240" w:lineRule="auto"/>
-              <w:jc w:val="right"/>
-            </w:pPr>
-          </w:p>
-        </w:tc>
-        <w:tc>
-          <w:tcPr>
-            <w:tcW w:w="2440" w:type="dxa"/>
-            <w:shd w:val="clear" w:color="auto" w:fill="FFFFFF"/>
-            <w:tcMar>
-              <w:top w:w="180" w:type="dxa"/>
-              <w:left w:w="180" w:type="dxa"/>
-              <w:bottom w:w="180" w:type="dxa"/>
-              <w:right w:w="180" w:type="dxa"/>
-            </w:tcMar>
-          </w:tcPr>
-          <w:p>
-            <w:pPr>
-              <w:pStyle w:val="Normal1"/>
-              <w:spacing w:line="240" w:lineRule="auto"/>
-            </w:pPr>
-          </w:p>
-        </w:tc>
-      </w:tr>
-      <w:tr>
-        <w:tc>
-          <w:tcPr>
-            <w:tcW w:w="6180" w:type="dxa"/>
-            <w:shd w:val="clear" w:color="auto" w:fill="FFFFFF"/>
-            <w:tcMar>
-              <w:top w:w="180" w:type="dxa"/>
-              <w:left w:w="180" w:type="dxa"/>
-              <w:bottom w:w="180" w:type="dxa"/>
-              <w:right w:w="180" w:type="dxa"/>
-            </w:tcMar>
-          </w:tcPr>
-          <w:p>
-            <w:pPr>
-              <w:pStyle w:val="Normal1"/>
-              <w:spacing w:line="240" w:lineRule="auto"/>
-            </w:pPr>
-            <w:r>
-              <w:t>Back End – Controller – Data Structures</w:t>
-            </w:r>
-          </w:p>
-        </w:tc>
-        <w:tc>
-          <w:tcPr>
-            <w:tcW w:w="2280" w:type="dxa"/>
-            <w:shd w:val="clear" w:color="auto" w:fill="FFFFFF"/>
-            <w:tcMar>
-              <w:top w:w="180" w:type="dxa"/>
-              <w:left w:w="180" w:type="dxa"/>
-              <w:bottom w:w="180" w:type="dxa"/>
-              <w:right w:w="180" w:type="dxa"/>
-            </w:tcMar>
-          </w:tcPr>
-          <w:p>
-            <w:pPr>
-              <w:pStyle w:val="Normal1"/>
-              <w:spacing w:line="240" w:lineRule="auto"/>
-              <w:jc w:val="right"/>
-            </w:pPr>
-          </w:p>
-        </w:tc>
-        <w:tc>
-          <w:tcPr>
-            <w:tcW w:w="2440" w:type="dxa"/>
-            <w:shd w:val="clear" w:color="auto" w:fill="FFFFFF"/>
-            <w:tcMar>
-              <w:top w:w="180" w:type="dxa"/>
-              <w:left w:w="180" w:type="dxa"/>
-              <w:bottom w:w="180" w:type="dxa"/>
-              <w:right w:w="180" w:type="dxa"/>
-            </w:tcMar>
-          </w:tcPr>
-          <w:p>
-            <w:pPr>
-              <w:pStyle w:val="Normal1"/>
-              <w:spacing w:line="240" w:lineRule="auto"/>
-            </w:pPr>
-          </w:p>
-        </w:tc>
-      </w:tr>
-      <w:tr>
-        <w:tc>
-          <w:tcPr>
-            <w:tcW w:w="6180" w:type="dxa"/>
-            <w:shd w:val="clear" w:color="auto" w:fill="FFFFFF"/>
-            <w:tcMar>
-              <w:top w:w="180" w:type="dxa"/>
-              <w:left w:w="180" w:type="dxa"/>
-              <w:bottom w:w="180" w:type="dxa"/>
-              <w:right w:w="180" w:type="dxa"/>
-            </w:tcMar>
-          </w:tcPr>
-          <w:p>
-            <w:pPr>
-              <w:pStyle w:val="Normal1"/>
-              <w:spacing w:line="240" w:lineRule="auto"/>
-            </w:pPr>
-            <w:r>
-              <w:t>Back End – Business Logic – Insert Appointment</w:t>
-            </w:r>
-          </w:p>
-        </w:tc>
-        <w:tc>
-          <w:tcPr>
-            <w:tcW w:w="2280" w:type="dxa"/>
-            <w:shd w:val="clear" w:color="auto" w:fill="FFFFFF"/>
-            <w:tcMar>
-              <w:top w:w="180" w:type="dxa"/>
-              <w:left w:w="180" w:type="dxa"/>
-              <w:bottom w:w="180" w:type="dxa"/>
-              <w:right w:w="180" w:type="dxa"/>
-            </w:tcMar>
-          </w:tcPr>
-          <w:p>
-            <w:pPr>
-              <w:pStyle w:val="Normal1"/>
-              <w:spacing w:line="240" w:lineRule="auto"/>
-              <w:jc w:val="right"/>
-            </w:pPr>
-          </w:p>
-        </w:tc>
-        <w:tc>
-          <w:tcPr>
-            <w:tcW w:w="2440" w:type="dxa"/>
-            <w:shd w:val="clear" w:color="auto" w:fill="FFFFFF"/>
-            <w:tcMar>
-              <w:top w:w="180" w:type="dxa"/>
-              <w:left w:w="180" w:type="dxa"/>
-              <w:bottom w:w="180" w:type="dxa"/>
-              <w:right w:w="180" w:type="dxa"/>
-            </w:tcMar>
-          </w:tcPr>
-          <w:p>
-            <w:pPr>
-              <w:pStyle w:val="Normal1"/>
-              <w:spacing w:line="240" w:lineRule="auto"/>
-            </w:pPr>
-          </w:p>
-        </w:tc>
-      </w:tr>
-      <w:tr>
-        <w:tc>
-          <w:tcPr>
-            <w:tcW w:w="6180" w:type="dxa"/>
-            <w:shd w:val="clear" w:color="auto" w:fill="FFFFFF"/>
-            <w:tcMar>
-              <w:top w:w="180" w:type="dxa"/>
-              <w:left w:w="180" w:type="dxa"/>
-              <w:bottom w:w="180" w:type="dxa"/>
-              <w:right w:w="180" w:type="dxa"/>
-            </w:tcMar>
-          </w:tcPr>
-          <w:p>
-            <w:pPr>
-              <w:pStyle w:val="Normal1"/>
-              <w:spacing w:line="240" w:lineRule="auto"/>
-            </w:pPr>
-            <w:r>
-              <w:t>Back End – Business Logic –</w:t>
-            </w:r>
-            <w:r>
-              <w:t xml:space="preserve"> Remove</w:t>
-            </w:r>
-            <w:r>
-              <w:t xml:space="preserve"> Appointment</w:t>
-            </w:r>
-          </w:p>
-        </w:tc>
-        <w:tc>
-          <w:tcPr>
-            <w:tcW w:w="2280" w:type="dxa"/>
-            <w:shd w:val="clear" w:color="auto" w:fill="FFFFFF"/>
-            <w:tcMar>
-              <w:top w:w="180" w:type="dxa"/>
-              <w:left w:w="180" w:type="dxa"/>
-              <w:bottom w:w="180" w:type="dxa"/>
-              <w:right w:w="180" w:type="dxa"/>
-            </w:tcMar>
-          </w:tcPr>
-          <w:p>
-            <w:pPr>
-              <w:pStyle w:val="Normal1"/>
-              <w:spacing w:line="240" w:lineRule="auto"/>
-              <w:jc w:val="right"/>
-            </w:pPr>
-          </w:p>
-        </w:tc>
-        <w:tc>
-          <w:tcPr>
-            <w:tcW w:w="2440" w:type="dxa"/>
-            <w:shd w:val="clear" w:color="auto" w:fill="FFFFFF"/>
-            <w:tcMar>
-              <w:top w:w="180" w:type="dxa"/>
-              <w:left w:w="180" w:type="dxa"/>
-              <w:bottom w:w="180" w:type="dxa"/>
-              <w:right w:w="180" w:type="dxa"/>
-            </w:tcMar>
-          </w:tcPr>
-          <w:p>
-            <w:pPr>
-              <w:pStyle w:val="Normal1"/>
-              <w:spacing w:line="240" w:lineRule="auto"/>
-            </w:pPr>
-          </w:p>
-        </w:tc>
-      </w:tr>
-      <w:tr>
-        <w:tc>
-          <w:tcPr>
-            <w:tcW w:w="6180" w:type="dxa"/>
-            <w:shd w:val="clear" w:color="auto" w:fill="FFFFFF"/>
-            <w:tcMar>
-              <w:top w:w="180" w:type="dxa"/>
-              <w:left w:w="180" w:type="dxa"/>
-              <w:bottom w:w="180" w:type="dxa"/>
-              <w:right w:w="180" w:type="dxa"/>
-            </w:tcMar>
-          </w:tcPr>
-          <w:p>
-            <w:pPr>
-              <w:pStyle w:val="Normal1"/>
-              <w:spacing w:line="240" w:lineRule="auto"/>
-            </w:pPr>
-            <w:r>
-              <w:t xml:space="preserve">Back End – Business Logic – </w:t>
-            </w:r>
-            <w:r>
-              <w:t>Move</w:t>
-            </w:r>
-            <w:r>
-              <w:t xml:space="preserve"> Appointment</w:t>
-            </w:r>
-          </w:p>
-        </w:tc>
-        <w:tc>
-          <w:tcPr>
-            <w:tcW w:w="2280" w:type="dxa"/>
-            <w:shd w:val="clear" w:color="auto" w:fill="FFFFFF"/>
-            <w:tcMar>
-              <w:top w:w="180" w:type="dxa"/>
-              <w:left w:w="180" w:type="dxa"/>
-              <w:bottom w:w="180" w:type="dxa"/>
-              <w:right w:w="180" w:type="dxa"/>
-            </w:tcMar>
-          </w:tcPr>
-          <w:p>
-            <w:pPr>
-              <w:pStyle w:val="Normal1"/>
-              <w:spacing w:line="240" w:lineRule="auto"/>
-              <w:jc w:val="right"/>
-            </w:pPr>
-          </w:p>
-        </w:tc>
-        <w:tc>
-          <w:tcPr>
-            <w:tcW w:w="2440" w:type="dxa"/>
-            <w:shd w:val="clear" w:color="auto" w:fill="FFFFFF"/>
-            <w:tcMar>
-              <w:top w:w="180" w:type="dxa"/>
-              <w:left w:w="180" w:type="dxa"/>
-              <w:bottom w:w="180" w:type="dxa"/>
-              <w:right w:w="180" w:type="dxa"/>
-            </w:tcMar>
-          </w:tcPr>
-          <w:p>
-            <w:pPr>
-              <w:pStyle w:val="Normal1"/>
-              <w:spacing w:line="240" w:lineRule="auto"/>
-            </w:pPr>
-          </w:p>
-        </w:tc>
-      </w:tr>
-      <w:tr>
-        <w:tc>
-          <w:tcPr>
-            <w:tcW w:w="6180" w:type="dxa"/>
-            <w:shd w:val="clear" w:color="auto" w:fill="D9D9D9"/>
-            <w:tcMar>
-              <w:top w:w="180" w:type="dxa"/>
-              <w:left w:w="180" w:type="dxa"/>
-              <w:bottom w:w="180" w:type="dxa"/>
-              <w:right w:w="180" w:type="dxa"/>
-            </w:tcMar>
-          </w:tcPr>
-          <w:p>
-            <w:pPr>
-              <w:pStyle w:val="Normal1"/>
-              <w:spacing w:line="240" w:lineRule="auto"/>
-            </w:pPr>
-          </w:p>
-        </w:tc>
-        <w:tc>
-          <w:tcPr>
-            <w:tcW w:w="2280" w:type="dxa"/>
-            <w:shd w:val="clear" w:color="auto" w:fill="D9D9D9"/>
-            <w:tcMar>
-              <w:top w:w="180" w:type="dxa"/>
-              <w:left w:w="180" w:type="dxa"/>
-              <w:bottom w:w="180" w:type="dxa"/>
-              <w:right w:w="180" w:type="dxa"/>
-            </w:tcMar>
-          </w:tcPr>
-          <w:p>
-            <w:pPr>
-              <w:pStyle w:val="Normal1"/>
-              <w:spacing w:line="240" w:lineRule="auto"/>
-              <w:jc w:val="right"/>
-              <w:rPr>
-                <w:rFonts w:ascii="Arial Narrow" w:hAnsi="Arial Narrow"/>
-                <w:szCs w:val="22"/>
-              </w:rPr>
-            </w:pPr>
-            <w:r>
-              <w:rPr>
-                <w:rFonts w:ascii="Arial Narrow" w:eastAsia="Roboto Condensed" w:hAnsi="Arial Narrow" w:cs="Roboto Condensed"/>
-                <w:color w:val="666666"/>
-                <w:szCs w:val="22"/>
-              </w:rPr>
-              <w:t>Subtotal</w:t>
-            </w:r>
-          </w:p>
-        </w:tc>
-        <w:tc>
-          <w:tcPr>
-            <w:tcW w:w="2440" w:type="dxa"/>
-            <w:shd w:val="clear" w:color="auto" w:fill="D9D9D9"/>
-            <w:tcMar>
-              <w:top w:w="180" w:type="dxa"/>
-              <w:left w:w="180" w:type="dxa"/>
-              <w:bottom w:w="180" w:type="dxa"/>
-              <w:right w:w="180" w:type="dxa"/>
-            </w:tcMar>
-          </w:tcPr>
-          <w:p>
-            <w:pPr>
-              <w:pStyle w:val="Normal1"/>
-              <w:spacing w:line="240" w:lineRule="auto"/>
-              <w:jc w:val="right"/>
-              <w:rPr>
-                <w:rFonts w:ascii="Arial Narrow" w:hAnsi="Arial Narrow"/>
-                <w:szCs w:val="22"/>
-              </w:rPr>
-            </w:pPr>
-            <w:r>
-              <w:rPr>
-                <w:rFonts w:ascii="Arial Narrow" w:eastAsia="Roboto Condensed" w:hAnsi="Arial Narrow" w:cs="Roboto Condensed"/>
-                <w:color w:val="666666"/>
-                <w:szCs w:val="22"/>
-              </w:rPr>
-              <w:t>$0.00</w:t>
-            </w:r>
-          </w:p>
-        </w:tc>
-      </w:tr>
-      <w:tr>
-        <w:tc>
-          <w:tcPr>
-            <w:tcW w:w="6180" w:type="dxa"/>
-            <w:shd w:val="clear" w:color="auto" w:fill="D9D9D9"/>
-            <w:tcMar>
-              <w:top w:w="180" w:type="dxa"/>
-              <w:left w:w="180" w:type="dxa"/>
-              <w:bottom w:w="180" w:type="dxa"/>
-              <w:right w:w="180" w:type="dxa"/>
-            </w:tcMar>
-          </w:tcPr>
-          <w:p>
-            <w:pPr>
-              <w:pStyle w:val="Normal1"/>
-              <w:spacing w:line="240" w:lineRule="auto"/>
-            </w:pPr>
-          </w:p>
-        </w:tc>
-        <w:tc>
-          <w:tcPr>
-            <w:tcW w:w="2280" w:type="dxa"/>
-            <w:shd w:val="clear" w:color="auto" w:fill="D9D9D9"/>
-            <w:tcMar>
-              <w:top w:w="180" w:type="dxa"/>
-              <w:left w:w="180" w:type="dxa"/>
-              <w:bottom w:w="180" w:type="dxa"/>
-              <w:right w:w="180" w:type="dxa"/>
-            </w:tcMar>
-          </w:tcPr>
-          <w:p>
-            <w:pPr>
-              <w:pStyle w:val="Normal1"/>
-              <w:spacing w:line="240" w:lineRule="auto"/>
-              <w:jc w:val="right"/>
-              <w:rPr>
-                <w:rFonts w:ascii="Arial Narrow" w:hAnsi="Arial Narrow"/>
-                <w:szCs w:val="22"/>
-              </w:rPr>
-            </w:pPr>
-            <w:r>
-              <w:rPr>
-                <w:rFonts w:ascii="Arial Narrow" w:eastAsia="Roboto Condensed" w:hAnsi="Arial Narrow" w:cs="Roboto Condensed"/>
-                <w:color w:val="666666"/>
-                <w:szCs w:val="22"/>
-              </w:rPr>
-              <w:t>Discount - 0%</w:t>
-            </w:r>
-          </w:p>
-        </w:tc>
-        <w:tc>
-          <w:tcPr>
-            <w:tcW w:w="2440" w:type="dxa"/>
-            <w:shd w:val="clear" w:color="auto" w:fill="D9D9D9"/>
-            <w:tcMar>
-              <w:top w:w="180" w:type="dxa"/>
-              <w:left w:w="180" w:type="dxa"/>
-              <w:bottom w:w="180" w:type="dxa"/>
-              <w:right w:w="180" w:type="dxa"/>
-            </w:tcMar>
-          </w:tcPr>
-          <w:p>
-            <w:pPr>
-              <w:pStyle w:val="Normal1"/>
-              <w:spacing w:line="240" w:lineRule="auto"/>
-              <w:jc w:val="right"/>
-              <w:rPr>
-                <w:rFonts w:ascii="Arial Narrow" w:hAnsi="Arial Narrow"/>
-                <w:szCs w:val="22"/>
-              </w:rPr>
-            </w:pPr>
-            <w:r>
-              <w:rPr>
-                <w:rFonts w:ascii="Arial Narrow" w:eastAsia="Roboto Condensed" w:hAnsi="Arial Narrow" w:cs="Roboto Condensed"/>
-                <w:color w:val="666666"/>
-                <w:szCs w:val="22"/>
-              </w:rPr>
-              <w:t>$0.00</w:t>
-            </w:r>
-          </w:p>
-        </w:tc>
-      </w:tr>
-      <w:tr>
-        <w:tc>
-          <w:tcPr>
-            <w:tcW w:w="6180" w:type="dxa"/>
+            <w:tcW w:w="4870" w:type="dxa"/>
             <w:shd w:val="clear" w:color="auto" w:fill="999999"/>
             <w:tcMar>
               <w:top w:w="180" w:type="dxa"/>
@@ -2058,7 +2359,7 @@
         </w:tc>
         <w:tc>
           <w:tcPr>
-            <w:tcW w:w="2280" w:type="dxa"/>
+            <w:tcW w:w="1620" w:type="dxa"/>
             <w:shd w:val="clear" w:color="auto" w:fill="999999"/>
             <w:tcMar>
               <w:top w:w="180" w:type="dxa"/>
@@ -2089,7 +2390,7 @@
         </w:tc>
         <w:tc>
           <w:tcPr>
-            <w:tcW w:w="2440" w:type="dxa"/>
+            <w:tcW w:w="1620" w:type="dxa"/>
             <w:shd w:val="clear" w:color="auto" w:fill="999999"/>
             <w:tcMar>
               <w:top w:w="180" w:type="dxa"/>
@@ -2116,6 +2417,24 @@
               </w:rPr>
               <w:t>$0.00</w:t>
             </w:r>
+          </w:p>
+        </w:tc>
+        <w:tc>
+          <w:tcPr>
+            <w:tcW w:w="3060" w:type="dxa"/>
+            <w:shd w:val="clear" w:color="auto" w:fill="999999"/>
+          </w:tcPr>
+          <w:p>
+            <w:pPr>
+              <w:pStyle w:val="Normal1"/>
+              <w:spacing w:line="240" w:lineRule="auto"/>
+              <w:jc w:val="right"/>
+              <w:rPr>
+                <w:rFonts w:ascii="Arial Narrow" w:eastAsia="Roboto Condensed" w:hAnsi="Arial Narrow" w:cs="Roboto Condensed"/>
+                <w:color w:val="FFFFFF"/>
+                <w:szCs w:val="22"/>
+              </w:rPr>
+            </w:pPr>
           </w:p>
         </w:tc>
       </w:tr>
@@ -2279,6 +2598,7 @@
                 <w:sz w:val="16"/>
                 <w:szCs w:val="16"/>
               </w:rPr>
+              <w:lastRenderedPageBreak/>
               <w:t>Your Name</w:t>
             </w:r>
           </w:p>

</xml_diff>

<commit_message>
end extimates and plannig, todo GANTT
</commit_message>
<xml_diff>
--- a/Documentazione di Progetto/P8 - Planning Req, 1/EstimateTemplate.docx
+++ b/Documentazione di Progetto/P8 - Planning Req, 1/EstimateTemplate.docx
@@ -536,6 +536,9 @@
               <w:spacing w:line="240" w:lineRule="auto"/>
               <w:jc w:val="right"/>
             </w:pPr>
+            <w:r>
+              <w:t>…</w:t>
+            </w:r>
           </w:p>
         </w:tc>
         <w:tc>
@@ -618,6 +621,9 @@
               <w:spacing w:line="240" w:lineRule="auto"/>
               <w:jc w:val="right"/>
             </w:pPr>
+            <w:r>
+              <w:t>…</w:t>
+            </w:r>
           </w:p>
         </w:tc>
         <w:tc>
@@ -695,6 +701,9 @@
               <w:spacing w:line="240" w:lineRule="auto"/>
               <w:jc w:val="right"/>
             </w:pPr>
+            <w:r>
+              <w:t>…</w:t>
+            </w:r>
           </w:p>
         </w:tc>
         <w:tc>
@@ -774,6 +783,11 @@
               <w:spacing w:line="240" w:lineRule="auto"/>
               <w:jc w:val="right"/>
             </w:pPr>
+            <w:r>
+              <w:t>…</w:t>
+            </w:r>
+            <w:bookmarkStart w:id="0" w:name="_GoBack"/>
+            <w:bookmarkEnd w:id="0"/>
           </w:p>
         </w:tc>
         <w:tc>
@@ -2333,8 +2347,6 @@
             <w:r>
               <w:t>Junior</w:t>
             </w:r>
-            <w:bookmarkStart w:id="0" w:name="_GoBack"/>
-            <w:bookmarkEnd w:id="0"/>
           </w:p>
         </w:tc>
       </w:tr>

</xml_diff>

<commit_message>
inserted first activities and update things
</commit_message>
<xml_diff>
--- a/Documentazione di Progetto/P8 - Planning Req, 1/EstimateTemplate.docx
+++ b/Documentazione di Progetto/P8 - Planning Req, 1/EstimateTemplate.docx
@@ -786,8 +786,6 @@
             <w:r>
               <w:t>…</w:t>
             </w:r>
-            <w:bookmarkStart w:id="0" w:name="_GoBack"/>
-            <w:bookmarkEnd w:id="0"/>
           </w:p>
         </w:tc>
         <w:tc>
@@ -847,7 +845,10 @@
               <w:jc w:val="right"/>
             </w:pPr>
             <w:r>
-              <w:t>½ days</w:t>
+              <w:t>1</w:t>
+            </w:r>
+            <w:r>
+              <w:t xml:space="preserve"> days</w:t>
             </w:r>
           </w:p>
         </w:tc>
@@ -905,15 +906,10 @@
               <w:spacing w:line="240" w:lineRule="auto"/>
             </w:pPr>
             <w:r>
-              <w:t xml:space="preserve">DB – </w:t>
-            </w:r>
-            <w:proofErr w:type="spellStart"/>
-            <w:r>
-              <w:t>Phisical</w:t>
-            </w:r>
-            <w:proofErr w:type="spellEnd"/>
-            <w:r>
-              <w:t xml:space="preserve"> – Tables</w:t>
+              <w:t>DB – Phy</w:t>
+            </w:r>
+            <w:r>
+              <w:t>sical – Tables</w:t>
             </w:r>
           </w:p>
         </w:tc>
@@ -935,7 +931,7 @@
               <w:jc w:val="right"/>
             </w:pPr>
             <w:r>
-              <w:t>2h</w:t>
+              <w:t>1 days</w:t>
             </w:r>
           </w:p>
         </w:tc>
@@ -993,37 +989,32 @@
               <w:spacing w:line="240" w:lineRule="auto"/>
             </w:pPr>
             <w:r>
-              <w:t xml:space="preserve">DB – </w:t>
-            </w:r>
-            <w:proofErr w:type="spellStart"/>
-            <w:r>
-              <w:t>Phisical</w:t>
-            </w:r>
-            <w:proofErr w:type="spellEnd"/>
-            <w:r>
-              <w:t xml:space="preserve"> – View</w:t>
-            </w:r>
-          </w:p>
-        </w:tc>
-        <w:tc>
-          <w:tcPr>
-            <w:tcW w:w="1620" w:type="dxa"/>
-            <w:shd w:val="clear" w:color="auto" w:fill="FFFFFF"/>
-            <w:tcMar>
-              <w:top w:w="180" w:type="dxa"/>
-              <w:left w:w="180" w:type="dxa"/>
-              <w:bottom w:w="180" w:type="dxa"/>
-              <w:right w:w="180" w:type="dxa"/>
-            </w:tcMar>
-          </w:tcPr>
-          <w:p>
-            <w:pPr>
-              <w:pStyle w:val="Normal1"/>
-              <w:spacing w:line="240" w:lineRule="auto"/>
-              <w:jc w:val="right"/>
-            </w:pPr>
-            <w:r>
-              <w:t>2h</w:t>
+              <w:t>DB – Phy</w:t>
+            </w:r>
+            <w:r>
+              <w:t>sical – View</w:t>
+            </w:r>
+          </w:p>
+        </w:tc>
+        <w:tc>
+          <w:tcPr>
+            <w:tcW w:w="1620" w:type="dxa"/>
+            <w:shd w:val="clear" w:color="auto" w:fill="FFFFFF"/>
+            <w:tcMar>
+              <w:top w:w="180" w:type="dxa"/>
+              <w:left w:w="180" w:type="dxa"/>
+              <w:bottom w:w="180" w:type="dxa"/>
+              <w:right w:w="180" w:type="dxa"/>
+            </w:tcMar>
+          </w:tcPr>
+          <w:p>
+            <w:pPr>
+              <w:pStyle w:val="Normal1"/>
+              <w:spacing w:line="240" w:lineRule="auto"/>
+              <w:jc w:val="right"/>
+            </w:pPr>
+            <w:r>
+              <w:t>1 days</w:t>
             </w:r>
           </w:p>
         </w:tc>
@@ -1081,15 +1072,10 @@
               <w:spacing w:line="240" w:lineRule="auto"/>
             </w:pPr>
             <w:r>
-              <w:t xml:space="preserve">DB – </w:t>
-            </w:r>
-            <w:proofErr w:type="spellStart"/>
-            <w:r>
-              <w:t>Phisical</w:t>
-            </w:r>
-            <w:proofErr w:type="spellEnd"/>
-            <w:r>
-              <w:t xml:space="preserve"> – Relations</w:t>
+              <w:t>DB – Phy</w:t>
+            </w:r>
+            <w:r>
+              <w:t>sical – Relations</w:t>
             </w:r>
           </w:p>
         </w:tc>
@@ -1111,7 +1097,7 @@
               <w:jc w:val="right"/>
             </w:pPr>
             <w:r>
-              <w:t>2h</w:t>
+              <w:t>½ days</w:t>
             </w:r>
           </w:p>
         </w:tc>
@@ -1172,15 +1158,10 @@
               <w:spacing w:line="240" w:lineRule="auto"/>
             </w:pPr>
             <w:r>
-              <w:t xml:space="preserve">DB – </w:t>
-            </w:r>
-            <w:proofErr w:type="spellStart"/>
-            <w:r>
-              <w:t>Phisical</w:t>
-            </w:r>
-            <w:proofErr w:type="spellEnd"/>
-            <w:r>
-              <w:t xml:space="preserve"> – Data</w:t>
+              <w:t>DB – Phy</w:t>
+            </w:r>
+            <w:r>
+              <w:t>sical – Data</w:t>
             </w:r>
           </w:p>
         </w:tc>
@@ -1458,7 +1439,10 @@
               <w:jc w:val="right"/>
             </w:pPr>
             <w:r>
-              <w:t>½ days</w:t>
+              <w:t>1</w:t>
+            </w:r>
+            <w:r>
+              <w:t xml:space="preserve"> days</w:t>
             </w:r>
           </w:p>
         </w:tc>
@@ -1886,7 +1870,7 @@
               <w:jc w:val="right"/>
             </w:pPr>
             <w:r>
-              <w:t>3h</w:t>
+              <w:t>1 days</w:t>
             </w:r>
           </w:p>
         </w:tc>
@@ -1930,6 +1914,8 @@
             </w:r>
           </w:p>
         </w:tc>
+        <w:bookmarkStart w:id="0" w:name="_GoBack"/>
+        <w:bookmarkEnd w:id="0"/>
       </w:tr>
       <w:tr>
         <w:tc>

</xml_diff>

<commit_message>
Add the testing and packaging activity to first requirement. Start Second Requirement ( Risk Analysis, WBS...)
</commit_message>
<xml_diff>
--- a/Documentazione di Progetto/P8 - Planning Req, 1/EstimateTemplate.docx
+++ b/Documentazione di Progetto/P8 - Planning Req, 1/EstimateTemplate.docx
@@ -6,7 +6,7 @@
     <w:tbl>
       <w:tblPr>
         <w:jc w:val="left"/>
-        <w:tblInd w:w="180" w:type="dxa"/>
+        <w:tblInd w:w="181" w:type="dxa"/>
         <w:tblBorders>
           <w:top w:val="nil"/>
           <w:left w:val="nil"/>
@@ -23,7 +23,7 @@
         </w:tblCellMar>
       </w:tblPr>
       <w:tblGrid>
-        <w:gridCol w:w="7444"/>
+        <w:gridCol w:w="7443"/>
         <w:gridCol w:w="3365"/>
       </w:tblGrid>
       <w:tr>
@@ -33,7 +33,7 @@
         </w:trPr>
         <w:tc>
           <w:tcPr>
-            <w:tcW w:w="7444" w:type="dxa"/>
+            <w:tcW w:w="7443" w:type="dxa"/>
             <w:tcBorders>
               <w:top w:val="nil"/>
               <w:left w:val="nil"/>
@@ -42,7 +42,7 @@
               <w:right w:val="nil"/>
               <w:insideV w:val="nil"/>
             </w:tcBorders>
-            <w:shd w:fill="auto" w:val="clear"/>
+            <w:shd w:fill="FFFFFF" w:val="clear"/>
           </w:tcPr>
           <w:p>
             <w:pPr>
@@ -110,7 +110,7 @@
               <w:right w:val="nil"/>
               <w:insideV w:val="nil"/>
             </w:tcBorders>
-            <w:shd w:fill="auto" w:val="clear"/>
+            <w:shd w:fill="FFFFFF" w:val="clear"/>
           </w:tcPr>
           <w:p>
             <w:pPr>
@@ -403,7 +403,7 @@
     <w:tbl>
       <w:tblPr>
         <w:jc w:val="left"/>
-        <w:tblInd w:w="335" w:type="dxa"/>
+        <w:tblInd w:w="330" w:type="dxa"/>
         <w:tblBorders>
           <w:top w:val="single" w:sz="4" w:space="0" w:color="999999"/>
           <w:left w:val="single" w:sz="4" w:space="0" w:color="999999"/>
@@ -414,16 +414,16 @@
         </w:tblBorders>
         <w:tblCellMar>
           <w:top w:w="180" w:type="dxa"/>
-          <w:left w:w="175" w:type="dxa"/>
+          <w:left w:w="170" w:type="dxa"/>
           <w:bottom w:w="180" w:type="dxa"/>
           <w:right w:w="180" w:type="dxa"/>
         </w:tblCellMar>
       </w:tblPr>
       <w:tblGrid>
-        <w:gridCol w:w="4869"/>
-        <w:gridCol w:w="1619"/>
+        <w:gridCol w:w="4868"/>
+        <w:gridCol w:w="1618"/>
         <w:gridCol w:w="1620"/>
-        <w:gridCol w:w="3061"/>
+        <w:gridCol w:w="3062"/>
       </w:tblGrid>
       <w:tr>
         <w:trPr>
@@ -431,7 +431,7 @@
         </w:trPr>
         <w:tc>
           <w:tcPr>
-            <w:tcW w:w="4869" w:type="dxa"/>
+            <w:tcW w:w="4868" w:type="dxa"/>
             <w:tcBorders>
               <w:top w:val="single" w:sz="4" w:space="0" w:color="999999"/>
               <w:left w:val="single" w:sz="4" w:space="0" w:color="999999"/>
@@ -442,7 +442,7 @@
             </w:tcBorders>
             <w:shd w:fill="999999" w:val="clear"/>
             <w:tcMar>
-              <w:left w:w="175" w:type="dxa"/>
+              <w:left w:w="170" w:type="dxa"/>
             </w:tcMar>
             <w:vAlign w:val="center"/>
           </w:tcPr>
@@ -466,7 +466,7 @@
         </w:tc>
         <w:tc>
           <w:tcPr>
-            <w:tcW w:w="1619" w:type="dxa"/>
+            <w:tcW w:w="1618" w:type="dxa"/>
             <w:tcBorders>
               <w:top w:val="single" w:sz="4" w:space="0" w:color="999999"/>
               <w:left w:val="single" w:sz="4" w:space="0" w:color="999999"/>
@@ -477,7 +477,7 @@
             </w:tcBorders>
             <w:shd w:fill="999999" w:val="clear"/>
             <w:tcMar>
-              <w:left w:w="175" w:type="dxa"/>
+              <w:left w:w="170" w:type="dxa"/>
             </w:tcMar>
             <w:vAlign w:val="center"/>
           </w:tcPr>
@@ -513,7 +513,7 @@
             </w:tcBorders>
             <w:shd w:fill="999999" w:val="clear"/>
             <w:tcMar>
-              <w:left w:w="175" w:type="dxa"/>
+              <w:left w:w="170" w:type="dxa"/>
             </w:tcMar>
             <w:vAlign w:val="center"/>
           </w:tcPr>
@@ -538,7 +538,7 @@
         </w:tc>
         <w:tc>
           <w:tcPr>
-            <w:tcW w:w="3061" w:type="dxa"/>
+            <w:tcW w:w="3062" w:type="dxa"/>
             <w:tcBorders>
               <w:top w:val="single" w:sz="4" w:space="0" w:color="999999"/>
               <w:left w:val="single" w:sz="4" w:space="0" w:color="999999"/>
@@ -550,7 +550,7 @@
             <w:shd w:fill="999999" w:val="clear"/>
             <w:tcMar>
               <w:top w:w="0" w:type="dxa"/>
-              <w:left w:w="10" w:type="dxa"/>
+              <w:left w:w="5" w:type="dxa"/>
               <w:bottom w:w="0" w:type="dxa"/>
               <w:right w:w="10" w:type="dxa"/>
             </w:tcMar>
@@ -581,18 +581,18 @@
         </w:trPr>
         <w:tc>
           <w:tcPr>
-            <w:tcW w:w="4869" w:type="dxa"/>
-            <w:tcBorders>
-              <w:top w:val="single" w:sz="4" w:space="0" w:color="999999"/>
-              <w:left w:val="single" w:sz="4" w:space="0" w:color="999999"/>
-              <w:bottom w:val="single" w:sz="4" w:space="0" w:color="999999"/>
-              <w:insideH w:val="single" w:sz="4" w:space="0" w:color="999999"/>
-              <w:right w:val="single" w:sz="4" w:space="0" w:color="999999"/>
-              <w:insideV w:val="single" w:sz="4" w:space="0" w:color="999999"/>
-            </w:tcBorders>
-            <w:shd w:fill="auto" w:val="clear"/>
-            <w:tcMar>
-              <w:left w:w="175" w:type="dxa"/>
+            <w:tcW w:w="4868" w:type="dxa"/>
+            <w:tcBorders>
+              <w:top w:val="single" w:sz="4" w:space="0" w:color="999999"/>
+              <w:left w:val="single" w:sz="4" w:space="0" w:color="999999"/>
+              <w:bottom w:val="single" w:sz="4" w:space="0" w:color="999999"/>
+              <w:insideH w:val="single" w:sz="4" w:space="0" w:color="999999"/>
+              <w:right w:val="single" w:sz="4" w:space="0" w:color="999999"/>
+              <w:insideV w:val="single" w:sz="4" w:space="0" w:color="999999"/>
+            </w:tcBorders>
+            <w:shd w:fill="FFFFFF" w:val="clear"/>
+            <w:tcMar>
+              <w:left w:w="170" w:type="dxa"/>
             </w:tcMar>
           </w:tcPr>
           <w:p>
@@ -609,18 +609,18 @@
         </w:tc>
         <w:tc>
           <w:tcPr>
-            <w:tcW w:w="1619" w:type="dxa"/>
-            <w:tcBorders>
-              <w:top w:val="single" w:sz="4" w:space="0" w:color="999999"/>
-              <w:left w:val="single" w:sz="4" w:space="0" w:color="999999"/>
-              <w:bottom w:val="single" w:sz="4" w:space="0" w:color="999999"/>
-              <w:insideH w:val="single" w:sz="4" w:space="0" w:color="999999"/>
-              <w:right w:val="single" w:sz="4" w:space="0" w:color="999999"/>
-              <w:insideV w:val="single" w:sz="4" w:space="0" w:color="999999"/>
-            </w:tcBorders>
-            <w:shd w:fill="auto" w:val="clear"/>
-            <w:tcMar>
-              <w:left w:w="175" w:type="dxa"/>
+            <w:tcW w:w="1618" w:type="dxa"/>
+            <w:tcBorders>
+              <w:top w:val="single" w:sz="4" w:space="0" w:color="999999"/>
+              <w:left w:val="single" w:sz="4" w:space="0" w:color="999999"/>
+              <w:bottom w:val="single" w:sz="4" w:space="0" w:color="999999"/>
+              <w:insideH w:val="single" w:sz="4" w:space="0" w:color="999999"/>
+              <w:right w:val="single" w:sz="4" w:space="0" w:color="999999"/>
+              <w:insideV w:val="single" w:sz="4" w:space="0" w:color="999999"/>
+            </w:tcBorders>
+            <w:shd w:fill="FFFFFF" w:val="clear"/>
+            <w:tcMar>
+              <w:left w:w="170" w:type="dxa"/>
             </w:tcMar>
           </w:tcPr>
           <w:p>
@@ -647,9 +647,9 @@
               <w:right w:val="single" w:sz="4" w:space="0" w:color="999999"/>
               <w:insideV w:val="single" w:sz="4" w:space="0" w:color="999999"/>
             </w:tcBorders>
-            <w:shd w:fill="auto" w:val="clear"/>
-            <w:tcMar>
-              <w:left w:w="175" w:type="dxa"/>
+            <w:shd w:fill="FFFFFF" w:val="clear"/>
+            <w:tcMar>
+              <w:left w:w="170" w:type="dxa"/>
             </w:tcMar>
           </w:tcPr>
           <w:p>
@@ -667,19 +667,19 @@
         </w:tc>
         <w:tc>
           <w:tcPr>
-            <w:tcW w:w="3061" w:type="dxa"/>
-            <w:tcBorders>
-              <w:top w:val="single" w:sz="4" w:space="0" w:color="999999"/>
-              <w:left w:val="single" w:sz="4" w:space="0" w:color="999999"/>
-              <w:bottom w:val="single" w:sz="4" w:space="0" w:color="999999"/>
-              <w:insideH w:val="single" w:sz="4" w:space="0" w:color="999999"/>
-              <w:right w:val="single" w:sz="4" w:space="0" w:color="999999"/>
-              <w:insideV w:val="single" w:sz="4" w:space="0" w:color="999999"/>
-            </w:tcBorders>
-            <w:shd w:fill="auto" w:val="clear"/>
+            <w:tcW w:w="3062" w:type="dxa"/>
+            <w:tcBorders>
+              <w:top w:val="single" w:sz="4" w:space="0" w:color="999999"/>
+              <w:left w:val="single" w:sz="4" w:space="0" w:color="999999"/>
+              <w:bottom w:val="single" w:sz="4" w:space="0" w:color="999999"/>
+              <w:insideH w:val="single" w:sz="4" w:space="0" w:color="999999"/>
+              <w:right w:val="single" w:sz="4" w:space="0" w:color="999999"/>
+              <w:insideV w:val="single" w:sz="4" w:space="0" w:color="999999"/>
+            </w:tcBorders>
+            <w:shd w:fill="FFFFFF" w:val="clear"/>
             <w:tcMar>
               <w:top w:w="0" w:type="dxa"/>
-              <w:left w:w="10" w:type="dxa"/>
+              <w:left w:w="5" w:type="dxa"/>
               <w:bottom w:w="0" w:type="dxa"/>
               <w:right w:w="10" w:type="dxa"/>
             </w:tcMar>
@@ -707,7 +707,7 @@
         </w:trPr>
         <w:tc>
           <w:tcPr>
-            <w:tcW w:w="4869" w:type="dxa"/>
+            <w:tcW w:w="4868" w:type="dxa"/>
             <w:tcBorders>
               <w:top w:val="single" w:sz="4" w:space="0" w:color="999999"/>
               <w:left w:val="single" w:sz="4" w:space="0" w:color="999999"/>
@@ -718,7 +718,7 @@
             </w:tcBorders>
             <w:shd w:fill="F3F3F3" w:val="clear"/>
             <w:tcMar>
-              <w:left w:w="175" w:type="dxa"/>
+              <w:left w:w="170" w:type="dxa"/>
             </w:tcMar>
           </w:tcPr>
           <w:p>
@@ -735,7 +735,7 @@
         </w:tc>
         <w:tc>
           <w:tcPr>
-            <w:tcW w:w="1619" w:type="dxa"/>
+            <w:tcW w:w="1618" w:type="dxa"/>
             <w:tcBorders>
               <w:top w:val="single" w:sz="4" w:space="0" w:color="999999"/>
               <w:left w:val="single" w:sz="4" w:space="0" w:color="999999"/>
@@ -746,7 +746,7 @@
             </w:tcBorders>
             <w:shd w:fill="F3F3F3" w:val="clear"/>
             <w:tcMar>
-              <w:left w:w="175" w:type="dxa"/>
+              <w:left w:w="170" w:type="dxa"/>
             </w:tcMar>
           </w:tcPr>
           <w:p>
@@ -775,7 +775,7 @@
             </w:tcBorders>
             <w:shd w:fill="F3F3F3" w:val="clear"/>
             <w:tcMar>
-              <w:left w:w="175" w:type="dxa"/>
+              <w:left w:w="170" w:type="dxa"/>
             </w:tcMar>
           </w:tcPr>
           <w:p>
@@ -793,7 +793,7 @@
         </w:tc>
         <w:tc>
           <w:tcPr>
-            <w:tcW w:w="3061" w:type="dxa"/>
+            <w:tcW w:w="3062" w:type="dxa"/>
             <w:tcBorders>
               <w:top w:val="single" w:sz="4" w:space="0" w:color="999999"/>
               <w:left w:val="single" w:sz="4" w:space="0" w:color="999999"/>
@@ -805,7 +805,7 @@
             <w:shd w:fill="F3F3F3" w:val="clear"/>
             <w:tcMar>
               <w:top w:w="0" w:type="dxa"/>
-              <w:left w:w="10" w:type="dxa"/>
+              <w:left w:w="5" w:type="dxa"/>
               <w:bottom w:w="0" w:type="dxa"/>
               <w:right w:w="10" w:type="dxa"/>
             </w:tcMar>
@@ -830,18 +830,18 @@
         </w:trPr>
         <w:tc>
           <w:tcPr>
-            <w:tcW w:w="4869" w:type="dxa"/>
-            <w:tcBorders>
-              <w:top w:val="single" w:sz="4" w:space="0" w:color="999999"/>
-              <w:left w:val="single" w:sz="4" w:space="0" w:color="999999"/>
-              <w:bottom w:val="single" w:sz="4" w:space="0" w:color="999999"/>
-              <w:insideH w:val="single" w:sz="4" w:space="0" w:color="999999"/>
-              <w:right w:val="single" w:sz="4" w:space="0" w:color="999999"/>
-              <w:insideV w:val="single" w:sz="4" w:space="0" w:color="999999"/>
-            </w:tcBorders>
-            <w:shd w:fill="auto" w:val="clear"/>
-            <w:tcMar>
-              <w:left w:w="175" w:type="dxa"/>
+            <w:tcW w:w="4868" w:type="dxa"/>
+            <w:tcBorders>
+              <w:top w:val="single" w:sz="4" w:space="0" w:color="999999"/>
+              <w:left w:val="single" w:sz="4" w:space="0" w:color="999999"/>
+              <w:bottom w:val="single" w:sz="4" w:space="0" w:color="999999"/>
+              <w:insideH w:val="single" w:sz="4" w:space="0" w:color="999999"/>
+              <w:right w:val="single" w:sz="4" w:space="0" w:color="999999"/>
+              <w:insideV w:val="single" w:sz="4" w:space="0" w:color="999999"/>
+            </w:tcBorders>
+            <w:shd w:fill="FFFFFF" w:val="clear"/>
+            <w:tcMar>
+              <w:left w:w="170" w:type="dxa"/>
             </w:tcMar>
           </w:tcPr>
           <w:p>
@@ -858,18 +858,18 @@
         </w:tc>
         <w:tc>
           <w:tcPr>
-            <w:tcW w:w="1619" w:type="dxa"/>
-            <w:tcBorders>
-              <w:top w:val="single" w:sz="4" w:space="0" w:color="999999"/>
-              <w:left w:val="single" w:sz="4" w:space="0" w:color="999999"/>
-              <w:bottom w:val="single" w:sz="4" w:space="0" w:color="999999"/>
-              <w:insideH w:val="single" w:sz="4" w:space="0" w:color="999999"/>
-              <w:right w:val="single" w:sz="4" w:space="0" w:color="999999"/>
-              <w:insideV w:val="single" w:sz="4" w:space="0" w:color="999999"/>
-            </w:tcBorders>
-            <w:shd w:fill="auto" w:val="clear"/>
-            <w:tcMar>
-              <w:left w:w="175" w:type="dxa"/>
+            <w:tcW w:w="1618" w:type="dxa"/>
+            <w:tcBorders>
+              <w:top w:val="single" w:sz="4" w:space="0" w:color="999999"/>
+              <w:left w:val="single" w:sz="4" w:space="0" w:color="999999"/>
+              <w:bottom w:val="single" w:sz="4" w:space="0" w:color="999999"/>
+              <w:insideH w:val="single" w:sz="4" w:space="0" w:color="999999"/>
+              <w:right w:val="single" w:sz="4" w:space="0" w:color="999999"/>
+              <w:insideV w:val="single" w:sz="4" w:space="0" w:color="999999"/>
+            </w:tcBorders>
+            <w:shd w:fill="FFFFFF" w:val="clear"/>
+            <w:tcMar>
+              <w:left w:w="170" w:type="dxa"/>
             </w:tcMar>
           </w:tcPr>
           <w:p>
@@ -896,9 +896,9 @@
               <w:right w:val="single" w:sz="4" w:space="0" w:color="999999"/>
               <w:insideV w:val="single" w:sz="4" w:space="0" w:color="999999"/>
             </w:tcBorders>
-            <w:shd w:fill="auto" w:val="clear"/>
-            <w:tcMar>
-              <w:left w:w="175" w:type="dxa"/>
+            <w:shd w:fill="FFFFFF" w:val="clear"/>
+            <w:tcMar>
+              <w:left w:w="170" w:type="dxa"/>
             </w:tcMar>
           </w:tcPr>
           <w:p>
@@ -916,19 +916,19 @@
         </w:tc>
         <w:tc>
           <w:tcPr>
-            <w:tcW w:w="3061" w:type="dxa"/>
-            <w:tcBorders>
-              <w:top w:val="single" w:sz="4" w:space="0" w:color="999999"/>
-              <w:left w:val="single" w:sz="4" w:space="0" w:color="999999"/>
-              <w:bottom w:val="single" w:sz="4" w:space="0" w:color="999999"/>
-              <w:insideH w:val="single" w:sz="4" w:space="0" w:color="999999"/>
-              <w:right w:val="single" w:sz="4" w:space="0" w:color="999999"/>
-              <w:insideV w:val="single" w:sz="4" w:space="0" w:color="999999"/>
-            </w:tcBorders>
-            <w:shd w:fill="auto" w:val="clear"/>
+            <w:tcW w:w="3062" w:type="dxa"/>
+            <w:tcBorders>
+              <w:top w:val="single" w:sz="4" w:space="0" w:color="999999"/>
+              <w:left w:val="single" w:sz="4" w:space="0" w:color="999999"/>
+              <w:bottom w:val="single" w:sz="4" w:space="0" w:color="999999"/>
+              <w:insideH w:val="single" w:sz="4" w:space="0" w:color="999999"/>
+              <w:right w:val="single" w:sz="4" w:space="0" w:color="999999"/>
+              <w:insideV w:val="single" w:sz="4" w:space="0" w:color="999999"/>
+            </w:tcBorders>
+            <w:shd w:fill="FFFFFF" w:val="clear"/>
             <w:tcMar>
               <w:top w:w="0" w:type="dxa"/>
-              <w:left w:w="10" w:type="dxa"/>
+              <w:left w:w="5" w:type="dxa"/>
               <w:bottom w:w="0" w:type="dxa"/>
               <w:right w:w="10" w:type="dxa"/>
             </w:tcMar>
@@ -953,7 +953,7 @@
         </w:trPr>
         <w:tc>
           <w:tcPr>
-            <w:tcW w:w="4869" w:type="dxa"/>
+            <w:tcW w:w="4868" w:type="dxa"/>
             <w:tcBorders>
               <w:top w:val="single" w:sz="4" w:space="0" w:color="999999"/>
               <w:left w:val="single" w:sz="4" w:space="0" w:color="999999"/>
@@ -964,7 +964,7 @@
             </w:tcBorders>
             <w:shd w:fill="F3F3F3" w:val="clear"/>
             <w:tcMar>
-              <w:left w:w="175" w:type="dxa"/>
+              <w:left w:w="170" w:type="dxa"/>
             </w:tcMar>
           </w:tcPr>
           <w:p>
@@ -981,7 +981,7 @@
         </w:tc>
         <w:tc>
           <w:tcPr>
-            <w:tcW w:w="1619" w:type="dxa"/>
+            <w:tcW w:w="1618" w:type="dxa"/>
             <w:tcBorders>
               <w:top w:val="single" w:sz="4" w:space="0" w:color="999999"/>
               <w:left w:val="single" w:sz="4" w:space="0" w:color="999999"/>
@@ -992,7 +992,7 @@
             </w:tcBorders>
             <w:shd w:fill="F3F3F3" w:val="clear"/>
             <w:tcMar>
-              <w:left w:w="175" w:type="dxa"/>
+              <w:left w:w="170" w:type="dxa"/>
             </w:tcMar>
           </w:tcPr>
           <w:p>
@@ -1021,7 +1021,7 @@
             </w:tcBorders>
             <w:shd w:fill="F3F3F3" w:val="clear"/>
             <w:tcMar>
-              <w:left w:w="175" w:type="dxa"/>
+              <w:left w:w="170" w:type="dxa"/>
             </w:tcMar>
           </w:tcPr>
           <w:p>
@@ -1039,7 +1039,7 @@
         </w:tc>
         <w:tc>
           <w:tcPr>
-            <w:tcW w:w="3061" w:type="dxa"/>
+            <w:tcW w:w="3062" w:type="dxa"/>
             <w:tcBorders>
               <w:top w:val="single" w:sz="4" w:space="0" w:color="999999"/>
               <w:left w:val="single" w:sz="4" w:space="0" w:color="999999"/>
@@ -1051,7 +1051,7 @@
             <w:shd w:fill="F3F3F3" w:val="clear"/>
             <w:tcMar>
               <w:top w:w="0" w:type="dxa"/>
-              <w:left w:w="10" w:type="dxa"/>
+              <w:left w:w="5" w:type="dxa"/>
               <w:bottom w:w="0" w:type="dxa"/>
               <w:right w:w="10" w:type="dxa"/>
             </w:tcMar>
@@ -1065,15 +1065,7 @@
             </w:pPr>
             <w:r>
               <w:rPr/>
-              <w:t xml:space="preserve">2 </w:t>
-            </w:r>
-            <w:r>
-              <w:rPr/>
-              <w:t>Junior + Senior Review</w:t>
-            </w:r>
-            <w:r>
-              <w:rPr/>
-              <w:t>(DBA)</w:t>
+              <w:t>2 Junior + Senior Review(DBA)</w:t>
             </w:r>
           </w:p>
         </w:tc>
@@ -1084,18 +1076,18 @@
         </w:trPr>
         <w:tc>
           <w:tcPr>
-            <w:tcW w:w="4869" w:type="dxa"/>
-            <w:tcBorders>
-              <w:top w:val="single" w:sz="4" w:space="0" w:color="999999"/>
-              <w:left w:val="single" w:sz="4" w:space="0" w:color="999999"/>
-              <w:bottom w:val="single" w:sz="4" w:space="0" w:color="999999"/>
-              <w:insideH w:val="single" w:sz="4" w:space="0" w:color="999999"/>
-              <w:right w:val="single" w:sz="4" w:space="0" w:color="999999"/>
-              <w:insideV w:val="single" w:sz="4" w:space="0" w:color="999999"/>
-            </w:tcBorders>
-            <w:shd w:fill="FFFFFF" w:val="clear"/>
-            <w:tcMar>
-              <w:left w:w="175" w:type="dxa"/>
+            <w:tcW w:w="4868" w:type="dxa"/>
+            <w:tcBorders>
+              <w:top w:val="single" w:sz="4" w:space="0" w:color="999999"/>
+              <w:left w:val="single" w:sz="4" w:space="0" w:color="999999"/>
+              <w:bottom w:val="single" w:sz="4" w:space="0" w:color="999999"/>
+              <w:insideH w:val="single" w:sz="4" w:space="0" w:color="999999"/>
+              <w:right w:val="single" w:sz="4" w:space="0" w:color="999999"/>
+              <w:insideV w:val="single" w:sz="4" w:space="0" w:color="999999"/>
+            </w:tcBorders>
+            <w:shd w:fill="FFFFFF" w:val="clear"/>
+            <w:tcMar>
+              <w:left w:w="170" w:type="dxa"/>
             </w:tcMar>
           </w:tcPr>
           <w:p>
@@ -1112,18 +1104,18 @@
         </w:tc>
         <w:tc>
           <w:tcPr>
-            <w:tcW w:w="1619" w:type="dxa"/>
-            <w:tcBorders>
-              <w:top w:val="single" w:sz="4" w:space="0" w:color="999999"/>
-              <w:left w:val="single" w:sz="4" w:space="0" w:color="999999"/>
-              <w:bottom w:val="single" w:sz="4" w:space="0" w:color="999999"/>
-              <w:insideH w:val="single" w:sz="4" w:space="0" w:color="999999"/>
-              <w:right w:val="single" w:sz="4" w:space="0" w:color="999999"/>
-              <w:insideV w:val="single" w:sz="4" w:space="0" w:color="999999"/>
-            </w:tcBorders>
-            <w:shd w:fill="FFFFFF" w:val="clear"/>
-            <w:tcMar>
-              <w:left w:w="175" w:type="dxa"/>
+            <w:tcW w:w="1618" w:type="dxa"/>
+            <w:tcBorders>
+              <w:top w:val="single" w:sz="4" w:space="0" w:color="999999"/>
+              <w:left w:val="single" w:sz="4" w:space="0" w:color="999999"/>
+              <w:bottom w:val="single" w:sz="4" w:space="0" w:color="999999"/>
+              <w:insideH w:val="single" w:sz="4" w:space="0" w:color="999999"/>
+              <w:right w:val="single" w:sz="4" w:space="0" w:color="999999"/>
+              <w:insideV w:val="single" w:sz="4" w:space="0" w:color="999999"/>
+            </w:tcBorders>
+            <w:shd w:fill="FFFFFF" w:val="clear"/>
+            <w:tcMar>
+              <w:left w:w="170" w:type="dxa"/>
             </w:tcMar>
           </w:tcPr>
           <w:p>
@@ -1152,7 +1144,7 @@
             </w:tcBorders>
             <w:shd w:fill="FFFFFF" w:val="clear"/>
             <w:tcMar>
-              <w:left w:w="175" w:type="dxa"/>
+              <w:left w:w="170" w:type="dxa"/>
             </w:tcMar>
           </w:tcPr>
           <w:p>
@@ -1169,7 +1161,7 @@
         </w:tc>
         <w:tc>
           <w:tcPr>
-            <w:tcW w:w="3061" w:type="dxa"/>
+            <w:tcW w:w="3062" w:type="dxa"/>
             <w:tcBorders>
               <w:top w:val="single" w:sz="4" w:space="0" w:color="999999"/>
               <w:left w:val="single" w:sz="4" w:space="0" w:color="999999"/>
@@ -1181,7 +1173,7 @@
             <w:shd w:fill="FFFFFF" w:val="clear"/>
             <w:tcMar>
               <w:top w:w="0" w:type="dxa"/>
-              <w:left w:w="10" w:type="dxa"/>
+              <w:left w:w="5" w:type="dxa"/>
               <w:bottom w:w="0" w:type="dxa"/>
               <w:right w:w="10" w:type="dxa"/>
             </w:tcMar>
@@ -1195,15 +1187,7 @@
             </w:pPr>
             <w:r>
               <w:rPr/>
-              <w:t xml:space="preserve">2 </w:t>
-            </w:r>
-            <w:r>
-              <w:rPr/>
-              <w:t>Junior + Senior Review</w:t>
-            </w:r>
-            <w:r>
-              <w:rPr/>
-              <w:t>(DBA)</w:t>
+              <w:t>2 Junior + Senior Review(DBA)</w:t>
             </w:r>
           </w:p>
         </w:tc>
@@ -1214,7 +1198,7 @@
         </w:trPr>
         <w:tc>
           <w:tcPr>
-            <w:tcW w:w="4869" w:type="dxa"/>
+            <w:tcW w:w="4868" w:type="dxa"/>
             <w:tcBorders>
               <w:top w:val="single" w:sz="4" w:space="0" w:color="999999"/>
               <w:left w:val="single" w:sz="4" w:space="0" w:color="999999"/>
@@ -1225,7 +1209,7 @@
             </w:tcBorders>
             <w:shd w:fill="F3F3F3" w:val="clear"/>
             <w:tcMar>
-              <w:left w:w="175" w:type="dxa"/>
+              <w:left w:w="170" w:type="dxa"/>
             </w:tcMar>
           </w:tcPr>
           <w:p>
@@ -1242,7 +1226,7 @@
         </w:tc>
         <w:tc>
           <w:tcPr>
-            <w:tcW w:w="1619" w:type="dxa"/>
+            <w:tcW w:w="1618" w:type="dxa"/>
             <w:tcBorders>
               <w:top w:val="single" w:sz="4" w:space="0" w:color="999999"/>
               <w:left w:val="single" w:sz="4" w:space="0" w:color="999999"/>
@@ -1253,7 +1237,7 @@
             </w:tcBorders>
             <w:shd w:fill="F3F3F3" w:val="clear"/>
             <w:tcMar>
-              <w:left w:w="175" w:type="dxa"/>
+              <w:left w:w="170" w:type="dxa"/>
             </w:tcMar>
           </w:tcPr>
           <w:p>
@@ -1282,7 +1266,7 @@
             </w:tcBorders>
             <w:shd w:fill="F3F3F3" w:val="clear"/>
             <w:tcMar>
-              <w:left w:w="175" w:type="dxa"/>
+              <w:left w:w="170" w:type="dxa"/>
             </w:tcMar>
           </w:tcPr>
           <w:p>
@@ -1299,7 +1283,7 @@
         </w:tc>
         <w:tc>
           <w:tcPr>
-            <w:tcW w:w="3061" w:type="dxa"/>
+            <w:tcW w:w="3062" w:type="dxa"/>
             <w:tcBorders>
               <w:top w:val="single" w:sz="4" w:space="0" w:color="999999"/>
               <w:left w:val="single" w:sz="4" w:space="0" w:color="999999"/>
@@ -1311,7 +1295,7 @@
             <w:shd w:fill="F3F3F3" w:val="clear"/>
             <w:tcMar>
               <w:top w:w="0" w:type="dxa"/>
-              <w:left w:w="10" w:type="dxa"/>
+              <w:left w:w="5" w:type="dxa"/>
               <w:bottom w:w="0" w:type="dxa"/>
               <w:right w:w="10" w:type="dxa"/>
             </w:tcMar>
@@ -1336,18 +1320,18 @@
         </w:trPr>
         <w:tc>
           <w:tcPr>
-            <w:tcW w:w="4869" w:type="dxa"/>
-            <w:tcBorders>
-              <w:top w:val="single" w:sz="4" w:space="0" w:color="999999"/>
-              <w:left w:val="single" w:sz="4" w:space="0" w:color="999999"/>
-              <w:bottom w:val="single" w:sz="4" w:space="0" w:color="999999"/>
-              <w:insideH w:val="single" w:sz="4" w:space="0" w:color="999999"/>
-              <w:right w:val="single" w:sz="4" w:space="0" w:color="999999"/>
-              <w:insideV w:val="single" w:sz="4" w:space="0" w:color="999999"/>
-            </w:tcBorders>
-            <w:shd w:fill="FFFFFF" w:val="clear"/>
-            <w:tcMar>
-              <w:left w:w="175" w:type="dxa"/>
+            <w:tcW w:w="4868" w:type="dxa"/>
+            <w:tcBorders>
+              <w:top w:val="single" w:sz="4" w:space="0" w:color="999999"/>
+              <w:left w:val="single" w:sz="4" w:space="0" w:color="999999"/>
+              <w:bottom w:val="single" w:sz="4" w:space="0" w:color="999999"/>
+              <w:insideH w:val="single" w:sz="4" w:space="0" w:color="999999"/>
+              <w:right w:val="single" w:sz="4" w:space="0" w:color="999999"/>
+              <w:insideV w:val="single" w:sz="4" w:space="0" w:color="999999"/>
+            </w:tcBorders>
+            <w:shd w:fill="FFFFFF" w:val="clear"/>
+            <w:tcMar>
+              <w:left w:w="170" w:type="dxa"/>
             </w:tcMar>
           </w:tcPr>
           <w:p>
@@ -1364,18 +1348,18 @@
         </w:tc>
         <w:tc>
           <w:tcPr>
-            <w:tcW w:w="1619" w:type="dxa"/>
-            <w:tcBorders>
-              <w:top w:val="single" w:sz="4" w:space="0" w:color="999999"/>
-              <w:left w:val="single" w:sz="4" w:space="0" w:color="999999"/>
-              <w:bottom w:val="single" w:sz="4" w:space="0" w:color="999999"/>
-              <w:insideH w:val="single" w:sz="4" w:space="0" w:color="999999"/>
-              <w:right w:val="single" w:sz="4" w:space="0" w:color="999999"/>
-              <w:insideV w:val="single" w:sz="4" w:space="0" w:color="999999"/>
-            </w:tcBorders>
-            <w:shd w:fill="FFFFFF" w:val="clear"/>
-            <w:tcMar>
-              <w:left w:w="175" w:type="dxa"/>
+            <w:tcW w:w="1618" w:type="dxa"/>
+            <w:tcBorders>
+              <w:top w:val="single" w:sz="4" w:space="0" w:color="999999"/>
+              <w:left w:val="single" w:sz="4" w:space="0" w:color="999999"/>
+              <w:bottom w:val="single" w:sz="4" w:space="0" w:color="999999"/>
+              <w:insideH w:val="single" w:sz="4" w:space="0" w:color="999999"/>
+              <w:right w:val="single" w:sz="4" w:space="0" w:color="999999"/>
+              <w:insideV w:val="single" w:sz="4" w:space="0" w:color="999999"/>
+            </w:tcBorders>
+            <w:shd w:fill="FFFFFF" w:val="clear"/>
+            <w:tcMar>
+              <w:left w:w="170" w:type="dxa"/>
             </w:tcMar>
           </w:tcPr>
           <w:p>
@@ -1404,7 +1388,7 @@
             </w:tcBorders>
             <w:shd w:fill="FFFFFF" w:val="clear"/>
             <w:tcMar>
-              <w:left w:w="175" w:type="dxa"/>
+              <w:left w:w="170" w:type="dxa"/>
             </w:tcMar>
           </w:tcPr>
           <w:p>
@@ -1421,7 +1405,7 @@
         </w:tc>
         <w:tc>
           <w:tcPr>
-            <w:tcW w:w="3061" w:type="dxa"/>
+            <w:tcW w:w="3062" w:type="dxa"/>
             <w:tcBorders>
               <w:top w:val="single" w:sz="4" w:space="0" w:color="999999"/>
               <w:left w:val="single" w:sz="4" w:space="0" w:color="999999"/>
@@ -1433,7 +1417,7 @@
             <w:shd w:fill="FFFFFF" w:val="clear"/>
             <w:tcMar>
               <w:top w:w="0" w:type="dxa"/>
-              <w:left w:w="10" w:type="dxa"/>
+              <w:left w:w="5" w:type="dxa"/>
               <w:bottom w:w="0" w:type="dxa"/>
               <w:right w:w="10" w:type="dxa"/>
             </w:tcMar>
@@ -1458,7 +1442,7 @@
         </w:trPr>
         <w:tc>
           <w:tcPr>
-            <w:tcW w:w="4869" w:type="dxa"/>
+            <w:tcW w:w="4868" w:type="dxa"/>
             <w:tcBorders>
               <w:top w:val="single" w:sz="4" w:space="0" w:color="999999"/>
               <w:left w:val="single" w:sz="4" w:space="0" w:color="999999"/>
@@ -1469,7 +1453,7 @@
             </w:tcBorders>
             <w:shd w:fill="F3F3F3" w:val="clear"/>
             <w:tcMar>
-              <w:left w:w="175" w:type="dxa"/>
+              <w:left w:w="170" w:type="dxa"/>
             </w:tcMar>
           </w:tcPr>
           <w:p>
@@ -1486,7 +1470,7 @@
         </w:tc>
         <w:tc>
           <w:tcPr>
-            <w:tcW w:w="1619" w:type="dxa"/>
+            <w:tcW w:w="1618" w:type="dxa"/>
             <w:tcBorders>
               <w:top w:val="single" w:sz="4" w:space="0" w:color="999999"/>
               <w:left w:val="single" w:sz="4" w:space="0" w:color="999999"/>
@@ -1497,7 +1481,7 @@
             </w:tcBorders>
             <w:shd w:fill="F3F3F3" w:val="clear"/>
             <w:tcMar>
-              <w:left w:w="175" w:type="dxa"/>
+              <w:left w:w="170" w:type="dxa"/>
             </w:tcMar>
           </w:tcPr>
           <w:p>
@@ -1526,7 +1510,7 @@
             </w:tcBorders>
             <w:shd w:fill="F3F3F3" w:val="clear"/>
             <w:tcMar>
-              <w:left w:w="175" w:type="dxa"/>
+              <w:left w:w="170" w:type="dxa"/>
             </w:tcMar>
           </w:tcPr>
           <w:p>
@@ -1543,7 +1527,7 @@
         </w:tc>
         <w:tc>
           <w:tcPr>
-            <w:tcW w:w="3061" w:type="dxa"/>
+            <w:tcW w:w="3062" w:type="dxa"/>
             <w:tcBorders>
               <w:top w:val="single" w:sz="4" w:space="0" w:color="999999"/>
               <w:left w:val="single" w:sz="4" w:space="0" w:color="999999"/>
@@ -1555,7 +1539,7 @@
             <w:shd w:fill="F3F3F3" w:val="clear"/>
             <w:tcMar>
               <w:top w:w="0" w:type="dxa"/>
-              <w:left w:w="10" w:type="dxa"/>
+              <w:left w:w="5" w:type="dxa"/>
               <w:bottom w:w="0" w:type="dxa"/>
               <w:right w:w="10" w:type="dxa"/>
             </w:tcMar>
@@ -1569,19 +1553,7 @@
             </w:pPr>
             <w:r>
               <w:rPr/>
-              <w:t xml:space="preserve">Auto Generation: </w:t>
-            </w:r>
-            <w:r>
-              <w:rPr/>
-              <w:t>2 Junior</w:t>
-            </w:r>
-            <w:r>
-              <w:rPr/>
-              <w:t xml:space="preserve"> + Senior Review</w:t>
-            </w:r>
-            <w:r>
-              <w:rPr/>
-              <w:t>(DBA)</w:t>
+              <w:t>Auto Generation: 2 Junior + Senior Review(DBA)</w:t>
             </w:r>
           </w:p>
         </w:tc>
@@ -1592,18 +1564,18 @@
         </w:trPr>
         <w:tc>
           <w:tcPr>
-            <w:tcW w:w="4869" w:type="dxa"/>
-            <w:tcBorders>
-              <w:top w:val="single" w:sz="4" w:space="0" w:color="999999"/>
-              <w:left w:val="single" w:sz="4" w:space="0" w:color="999999"/>
-              <w:bottom w:val="single" w:sz="4" w:space="0" w:color="999999"/>
-              <w:insideH w:val="single" w:sz="4" w:space="0" w:color="999999"/>
-              <w:right w:val="single" w:sz="4" w:space="0" w:color="999999"/>
-              <w:insideV w:val="single" w:sz="4" w:space="0" w:color="999999"/>
-            </w:tcBorders>
-            <w:shd w:fill="FFFFFF" w:val="clear"/>
-            <w:tcMar>
-              <w:left w:w="175" w:type="dxa"/>
+            <w:tcW w:w="4868" w:type="dxa"/>
+            <w:tcBorders>
+              <w:top w:val="single" w:sz="4" w:space="0" w:color="999999"/>
+              <w:left w:val="single" w:sz="4" w:space="0" w:color="999999"/>
+              <w:bottom w:val="single" w:sz="4" w:space="0" w:color="999999"/>
+              <w:insideH w:val="single" w:sz="4" w:space="0" w:color="999999"/>
+              <w:right w:val="single" w:sz="4" w:space="0" w:color="999999"/>
+              <w:insideV w:val="single" w:sz="4" w:space="0" w:color="999999"/>
+            </w:tcBorders>
+            <w:shd w:fill="FFFFFF" w:val="clear"/>
+            <w:tcMar>
+              <w:left w:w="170" w:type="dxa"/>
             </w:tcMar>
           </w:tcPr>
           <w:p>
@@ -1620,18 +1592,18 @@
         </w:tc>
         <w:tc>
           <w:tcPr>
-            <w:tcW w:w="1619" w:type="dxa"/>
-            <w:tcBorders>
-              <w:top w:val="single" w:sz="4" w:space="0" w:color="999999"/>
-              <w:left w:val="single" w:sz="4" w:space="0" w:color="999999"/>
-              <w:bottom w:val="single" w:sz="4" w:space="0" w:color="999999"/>
-              <w:insideH w:val="single" w:sz="4" w:space="0" w:color="999999"/>
-              <w:right w:val="single" w:sz="4" w:space="0" w:color="999999"/>
-              <w:insideV w:val="single" w:sz="4" w:space="0" w:color="999999"/>
-            </w:tcBorders>
-            <w:shd w:fill="FFFFFF" w:val="clear"/>
-            <w:tcMar>
-              <w:left w:w="175" w:type="dxa"/>
+            <w:tcW w:w="1618" w:type="dxa"/>
+            <w:tcBorders>
+              <w:top w:val="single" w:sz="4" w:space="0" w:color="999999"/>
+              <w:left w:val="single" w:sz="4" w:space="0" w:color="999999"/>
+              <w:bottom w:val="single" w:sz="4" w:space="0" w:color="999999"/>
+              <w:insideH w:val="single" w:sz="4" w:space="0" w:color="999999"/>
+              <w:right w:val="single" w:sz="4" w:space="0" w:color="999999"/>
+              <w:insideV w:val="single" w:sz="4" w:space="0" w:color="999999"/>
+            </w:tcBorders>
+            <w:shd w:fill="FFFFFF" w:val="clear"/>
+            <w:tcMar>
+              <w:left w:w="170" w:type="dxa"/>
             </w:tcMar>
           </w:tcPr>
           <w:p>
@@ -1660,7 +1632,7 @@
             </w:tcBorders>
             <w:shd w:fill="FFFFFF" w:val="clear"/>
             <w:tcMar>
-              <w:left w:w="175" w:type="dxa"/>
+              <w:left w:w="170" w:type="dxa"/>
             </w:tcMar>
           </w:tcPr>
           <w:p>
@@ -1677,7 +1649,7 @@
         </w:tc>
         <w:tc>
           <w:tcPr>
-            <w:tcW w:w="3061" w:type="dxa"/>
+            <w:tcW w:w="3062" w:type="dxa"/>
             <w:tcBorders>
               <w:top w:val="single" w:sz="4" w:space="0" w:color="999999"/>
               <w:left w:val="single" w:sz="4" w:space="0" w:color="999999"/>
@@ -1689,7 +1661,7 @@
             <w:shd w:fill="FFFFFF" w:val="clear"/>
             <w:tcMar>
               <w:top w:w="0" w:type="dxa"/>
-              <w:left w:w="10" w:type="dxa"/>
+              <w:left w:w="5" w:type="dxa"/>
               <w:bottom w:w="0" w:type="dxa"/>
               <w:right w:w="10" w:type="dxa"/>
             </w:tcMar>
@@ -1714,7 +1686,7 @@
         </w:trPr>
         <w:tc>
           <w:tcPr>
-            <w:tcW w:w="4869" w:type="dxa"/>
+            <w:tcW w:w="4868" w:type="dxa"/>
             <w:tcBorders>
               <w:top w:val="single" w:sz="4" w:space="0" w:color="999999"/>
               <w:left w:val="single" w:sz="4" w:space="0" w:color="999999"/>
@@ -1725,7 +1697,7 @@
             </w:tcBorders>
             <w:shd w:fill="F2F2F2" w:val="clear"/>
             <w:tcMar>
-              <w:left w:w="175" w:type="dxa"/>
+              <w:left w:w="170" w:type="dxa"/>
             </w:tcMar>
           </w:tcPr>
           <w:p>
@@ -1742,7 +1714,7 @@
         </w:tc>
         <w:tc>
           <w:tcPr>
-            <w:tcW w:w="1619" w:type="dxa"/>
+            <w:tcW w:w="1618" w:type="dxa"/>
             <w:tcBorders>
               <w:top w:val="single" w:sz="4" w:space="0" w:color="999999"/>
               <w:left w:val="single" w:sz="4" w:space="0" w:color="999999"/>
@@ -1753,7 +1725,7 @@
             </w:tcBorders>
             <w:shd w:fill="F2F2F2" w:val="clear"/>
             <w:tcMar>
-              <w:left w:w="175" w:type="dxa"/>
+              <w:left w:w="170" w:type="dxa"/>
             </w:tcMar>
           </w:tcPr>
           <w:p>
@@ -1786,7 +1758,7 @@
             </w:tcBorders>
             <w:shd w:fill="F2F2F2" w:val="clear"/>
             <w:tcMar>
-              <w:left w:w="175" w:type="dxa"/>
+              <w:left w:w="170" w:type="dxa"/>
             </w:tcMar>
           </w:tcPr>
           <w:p>
@@ -1803,7 +1775,7 @@
         </w:tc>
         <w:tc>
           <w:tcPr>
-            <w:tcW w:w="3061" w:type="dxa"/>
+            <w:tcW w:w="3062" w:type="dxa"/>
             <w:tcBorders>
               <w:top w:val="single" w:sz="4" w:space="0" w:color="999999"/>
               <w:left w:val="single" w:sz="4" w:space="0" w:color="999999"/>
@@ -1815,7 +1787,7 @@
             <w:shd w:fill="F2F2F2" w:val="clear"/>
             <w:tcMar>
               <w:top w:w="0" w:type="dxa"/>
-              <w:left w:w="10" w:type="dxa"/>
+              <w:left w:w="5" w:type="dxa"/>
               <w:bottom w:w="0" w:type="dxa"/>
               <w:right w:w="10" w:type="dxa"/>
             </w:tcMar>
@@ -1829,11 +1801,7 @@
             </w:pPr>
             <w:r>
               <w:rPr/>
-              <w:t>2</w:t>
-            </w:r>
-            <w:r>
-              <w:rPr/>
-              <w:t xml:space="preserve"> Senior</w:t>
+              <w:t>2 Senior</w:t>
             </w:r>
           </w:p>
         </w:tc>
@@ -1844,18 +1812,18 @@
         </w:trPr>
         <w:tc>
           <w:tcPr>
-            <w:tcW w:w="4869" w:type="dxa"/>
-            <w:tcBorders>
-              <w:top w:val="single" w:sz="4" w:space="0" w:color="999999"/>
-              <w:left w:val="single" w:sz="4" w:space="0" w:color="999999"/>
-              <w:bottom w:val="single" w:sz="4" w:space="0" w:color="999999"/>
-              <w:insideH w:val="single" w:sz="4" w:space="0" w:color="999999"/>
-              <w:right w:val="single" w:sz="4" w:space="0" w:color="999999"/>
-              <w:insideV w:val="single" w:sz="4" w:space="0" w:color="999999"/>
-            </w:tcBorders>
-            <w:shd w:fill="FFFFFF" w:val="clear"/>
-            <w:tcMar>
-              <w:left w:w="175" w:type="dxa"/>
+            <w:tcW w:w="4868" w:type="dxa"/>
+            <w:tcBorders>
+              <w:top w:val="single" w:sz="4" w:space="0" w:color="999999"/>
+              <w:left w:val="single" w:sz="4" w:space="0" w:color="999999"/>
+              <w:bottom w:val="single" w:sz="4" w:space="0" w:color="999999"/>
+              <w:insideH w:val="single" w:sz="4" w:space="0" w:color="999999"/>
+              <w:right w:val="single" w:sz="4" w:space="0" w:color="999999"/>
+              <w:insideV w:val="single" w:sz="4" w:space="0" w:color="999999"/>
+            </w:tcBorders>
+            <w:shd w:fill="FFFFFF" w:val="clear"/>
+            <w:tcMar>
+              <w:left w:w="170" w:type="dxa"/>
             </w:tcMar>
           </w:tcPr>
           <w:p>
@@ -1872,18 +1840,18 @@
         </w:tc>
         <w:tc>
           <w:tcPr>
-            <w:tcW w:w="1619" w:type="dxa"/>
-            <w:tcBorders>
-              <w:top w:val="single" w:sz="4" w:space="0" w:color="999999"/>
-              <w:left w:val="single" w:sz="4" w:space="0" w:color="999999"/>
-              <w:bottom w:val="single" w:sz="4" w:space="0" w:color="999999"/>
-              <w:insideH w:val="single" w:sz="4" w:space="0" w:color="999999"/>
-              <w:right w:val="single" w:sz="4" w:space="0" w:color="999999"/>
-              <w:insideV w:val="single" w:sz="4" w:space="0" w:color="999999"/>
-            </w:tcBorders>
-            <w:shd w:fill="FFFFFF" w:val="clear"/>
-            <w:tcMar>
-              <w:left w:w="175" w:type="dxa"/>
+            <w:tcW w:w="1618" w:type="dxa"/>
+            <w:tcBorders>
+              <w:top w:val="single" w:sz="4" w:space="0" w:color="999999"/>
+              <w:left w:val="single" w:sz="4" w:space="0" w:color="999999"/>
+              <w:bottom w:val="single" w:sz="4" w:space="0" w:color="999999"/>
+              <w:insideH w:val="single" w:sz="4" w:space="0" w:color="999999"/>
+              <w:right w:val="single" w:sz="4" w:space="0" w:color="999999"/>
+              <w:insideV w:val="single" w:sz="4" w:space="0" w:color="999999"/>
+            </w:tcBorders>
+            <w:shd w:fill="FFFFFF" w:val="clear"/>
+            <w:tcMar>
+              <w:left w:w="170" w:type="dxa"/>
             </w:tcMar>
           </w:tcPr>
           <w:p>
@@ -1912,7 +1880,7 @@
             </w:tcBorders>
             <w:shd w:fill="FFFFFF" w:val="clear"/>
             <w:tcMar>
-              <w:left w:w="175" w:type="dxa"/>
+              <w:left w:w="170" w:type="dxa"/>
             </w:tcMar>
           </w:tcPr>
           <w:p>
@@ -1929,7 +1897,7 @@
         </w:tc>
         <w:tc>
           <w:tcPr>
-            <w:tcW w:w="3061" w:type="dxa"/>
+            <w:tcW w:w="3062" w:type="dxa"/>
             <w:tcBorders>
               <w:top w:val="single" w:sz="4" w:space="0" w:color="999999"/>
               <w:left w:val="single" w:sz="4" w:space="0" w:color="999999"/>
@@ -1941,7 +1909,7 @@
             <w:shd w:fill="FFFFFF" w:val="clear"/>
             <w:tcMar>
               <w:top w:w="0" w:type="dxa"/>
-              <w:left w:w="10" w:type="dxa"/>
+              <w:left w:w="5" w:type="dxa"/>
               <w:bottom w:w="0" w:type="dxa"/>
               <w:right w:w="10" w:type="dxa"/>
             </w:tcMar>
@@ -1966,18 +1934,18 @@
         </w:trPr>
         <w:tc>
           <w:tcPr>
-            <w:tcW w:w="4869" w:type="dxa"/>
-            <w:tcBorders>
-              <w:top w:val="single" w:sz="4" w:space="0" w:color="999999"/>
-              <w:left w:val="single" w:sz="4" w:space="0" w:color="999999"/>
-              <w:bottom w:val="single" w:sz="4" w:space="0" w:color="999999"/>
-              <w:insideH w:val="single" w:sz="4" w:space="0" w:color="999999"/>
-              <w:right w:val="single" w:sz="4" w:space="0" w:color="999999"/>
-              <w:insideV w:val="single" w:sz="4" w:space="0" w:color="999999"/>
-            </w:tcBorders>
-            <w:shd w:fill="FFFFFF" w:val="clear"/>
-            <w:tcMar>
-              <w:left w:w="175" w:type="dxa"/>
+            <w:tcW w:w="4868" w:type="dxa"/>
+            <w:tcBorders>
+              <w:top w:val="single" w:sz="4" w:space="0" w:color="999999"/>
+              <w:left w:val="single" w:sz="4" w:space="0" w:color="999999"/>
+              <w:bottom w:val="single" w:sz="4" w:space="0" w:color="999999"/>
+              <w:insideH w:val="single" w:sz="4" w:space="0" w:color="999999"/>
+              <w:right w:val="single" w:sz="4" w:space="0" w:color="999999"/>
+              <w:insideV w:val="single" w:sz="4" w:space="0" w:color="999999"/>
+            </w:tcBorders>
+            <w:shd w:fill="FFFFFF" w:val="clear"/>
+            <w:tcMar>
+              <w:left w:w="170" w:type="dxa"/>
             </w:tcMar>
           </w:tcPr>
           <w:p>
@@ -1994,18 +1962,18 @@
         </w:tc>
         <w:tc>
           <w:tcPr>
-            <w:tcW w:w="1619" w:type="dxa"/>
-            <w:tcBorders>
-              <w:top w:val="single" w:sz="4" w:space="0" w:color="999999"/>
-              <w:left w:val="single" w:sz="4" w:space="0" w:color="999999"/>
-              <w:bottom w:val="single" w:sz="4" w:space="0" w:color="999999"/>
-              <w:insideH w:val="single" w:sz="4" w:space="0" w:color="999999"/>
-              <w:right w:val="single" w:sz="4" w:space="0" w:color="999999"/>
-              <w:insideV w:val="single" w:sz="4" w:space="0" w:color="999999"/>
-            </w:tcBorders>
-            <w:shd w:fill="FFFFFF" w:val="clear"/>
-            <w:tcMar>
-              <w:left w:w="175" w:type="dxa"/>
+            <w:tcW w:w="1618" w:type="dxa"/>
+            <w:tcBorders>
+              <w:top w:val="single" w:sz="4" w:space="0" w:color="999999"/>
+              <w:left w:val="single" w:sz="4" w:space="0" w:color="999999"/>
+              <w:bottom w:val="single" w:sz="4" w:space="0" w:color="999999"/>
+              <w:insideH w:val="single" w:sz="4" w:space="0" w:color="999999"/>
+              <w:right w:val="single" w:sz="4" w:space="0" w:color="999999"/>
+              <w:insideV w:val="single" w:sz="4" w:space="0" w:color="999999"/>
+            </w:tcBorders>
+            <w:shd w:fill="FFFFFF" w:val="clear"/>
+            <w:tcMar>
+              <w:left w:w="170" w:type="dxa"/>
             </w:tcMar>
           </w:tcPr>
           <w:p>
@@ -2034,7 +2002,7 @@
             </w:tcBorders>
             <w:shd w:fill="FFFFFF" w:val="clear"/>
             <w:tcMar>
-              <w:left w:w="175" w:type="dxa"/>
+              <w:left w:w="170" w:type="dxa"/>
             </w:tcMar>
           </w:tcPr>
           <w:p>
@@ -2051,7 +2019,7 @@
         </w:tc>
         <w:tc>
           <w:tcPr>
-            <w:tcW w:w="3061" w:type="dxa"/>
+            <w:tcW w:w="3062" w:type="dxa"/>
             <w:tcBorders>
               <w:top w:val="single" w:sz="4" w:space="0" w:color="999999"/>
               <w:left w:val="single" w:sz="4" w:space="0" w:color="999999"/>
@@ -2063,7 +2031,7 @@
             <w:shd w:fill="FFFFFF" w:val="clear"/>
             <w:tcMar>
               <w:top w:w="0" w:type="dxa"/>
-              <w:left w:w="10" w:type="dxa"/>
+              <w:left w:w="5" w:type="dxa"/>
               <w:bottom w:w="0" w:type="dxa"/>
               <w:right w:w="10" w:type="dxa"/>
             </w:tcMar>
@@ -2077,11 +2045,7 @@
             </w:pPr>
             <w:r>
               <w:rPr/>
-              <w:t>2 J</w:t>
-            </w:r>
-            <w:r>
-              <w:rPr/>
-              <w:t>unior</w:t>
+              <w:t>2 Junior</w:t>
             </w:r>
           </w:p>
         </w:tc>
@@ -2092,7 +2056,7 @@
         </w:trPr>
         <w:tc>
           <w:tcPr>
-            <w:tcW w:w="4869" w:type="dxa"/>
+            <w:tcW w:w="4868" w:type="dxa"/>
             <w:tcBorders>
               <w:top w:val="single" w:sz="4" w:space="0" w:color="999999"/>
               <w:left w:val="single" w:sz="4" w:space="0" w:color="999999"/>
@@ -2103,7 +2067,7 @@
             </w:tcBorders>
             <w:shd w:fill="F2F2F2" w:val="clear"/>
             <w:tcMar>
-              <w:left w:w="175" w:type="dxa"/>
+              <w:left w:w="170" w:type="dxa"/>
             </w:tcMar>
           </w:tcPr>
           <w:p>
@@ -2120,7 +2084,7 @@
         </w:tc>
         <w:tc>
           <w:tcPr>
-            <w:tcW w:w="1619" w:type="dxa"/>
+            <w:tcW w:w="1618" w:type="dxa"/>
             <w:tcBorders>
               <w:top w:val="single" w:sz="4" w:space="0" w:color="999999"/>
               <w:left w:val="single" w:sz="4" w:space="0" w:color="999999"/>
@@ -2131,7 +2095,7 @@
             </w:tcBorders>
             <w:shd w:fill="F2F2F2" w:val="clear"/>
             <w:tcMar>
-              <w:left w:w="175" w:type="dxa"/>
+              <w:left w:w="170" w:type="dxa"/>
             </w:tcMar>
           </w:tcPr>
           <w:p>
@@ -2160,7 +2124,7 @@
             </w:tcBorders>
             <w:shd w:fill="F2F2F2" w:val="clear"/>
             <w:tcMar>
-              <w:left w:w="175" w:type="dxa"/>
+              <w:left w:w="170" w:type="dxa"/>
             </w:tcMar>
           </w:tcPr>
           <w:p>
@@ -2177,7 +2141,7 @@
         </w:tc>
         <w:tc>
           <w:tcPr>
-            <w:tcW w:w="3061" w:type="dxa"/>
+            <w:tcW w:w="3062" w:type="dxa"/>
             <w:tcBorders>
               <w:top w:val="single" w:sz="4" w:space="0" w:color="999999"/>
               <w:left w:val="single" w:sz="4" w:space="0" w:color="999999"/>
@@ -2189,7 +2153,7 @@
             <w:shd w:fill="F2F2F2" w:val="clear"/>
             <w:tcMar>
               <w:top w:w="0" w:type="dxa"/>
-              <w:left w:w="10" w:type="dxa"/>
+              <w:left w:w="5" w:type="dxa"/>
               <w:bottom w:w="0" w:type="dxa"/>
               <w:right w:w="10" w:type="dxa"/>
             </w:tcMar>
@@ -2203,11 +2167,7 @@
             </w:pPr>
             <w:r>
               <w:rPr/>
-              <w:t xml:space="preserve">2 </w:t>
-            </w:r>
-            <w:r>
-              <w:rPr/>
-              <w:t>Junior</w:t>
+              <w:t>2 Junior</w:t>
             </w:r>
           </w:p>
         </w:tc>
@@ -2218,18 +2178,18 @@
         </w:trPr>
         <w:tc>
           <w:tcPr>
-            <w:tcW w:w="4869" w:type="dxa"/>
-            <w:tcBorders>
-              <w:top w:val="single" w:sz="4" w:space="0" w:color="999999"/>
-              <w:left w:val="single" w:sz="4" w:space="0" w:color="999999"/>
-              <w:bottom w:val="single" w:sz="4" w:space="0" w:color="999999"/>
-              <w:insideH w:val="single" w:sz="4" w:space="0" w:color="999999"/>
-              <w:right w:val="single" w:sz="4" w:space="0" w:color="999999"/>
-              <w:insideV w:val="single" w:sz="4" w:space="0" w:color="999999"/>
-            </w:tcBorders>
-            <w:shd w:fill="FFFFFF" w:val="clear"/>
-            <w:tcMar>
-              <w:left w:w="175" w:type="dxa"/>
+            <w:tcW w:w="4868" w:type="dxa"/>
+            <w:tcBorders>
+              <w:top w:val="single" w:sz="4" w:space="0" w:color="999999"/>
+              <w:left w:val="single" w:sz="4" w:space="0" w:color="999999"/>
+              <w:bottom w:val="single" w:sz="4" w:space="0" w:color="999999"/>
+              <w:insideH w:val="single" w:sz="4" w:space="0" w:color="999999"/>
+              <w:right w:val="single" w:sz="4" w:space="0" w:color="999999"/>
+              <w:insideV w:val="single" w:sz="4" w:space="0" w:color="999999"/>
+            </w:tcBorders>
+            <w:shd w:fill="FFFFFF" w:val="clear"/>
+            <w:tcMar>
+              <w:left w:w="170" w:type="dxa"/>
             </w:tcMar>
           </w:tcPr>
           <w:p>
@@ -2246,18 +2206,18 @@
         </w:tc>
         <w:tc>
           <w:tcPr>
-            <w:tcW w:w="1619" w:type="dxa"/>
-            <w:tcBorders>
-              <w:top w:val="single" w:sz="4" w:space="0" w:color="999999"/>
-              <w:left w:val="single" w:sz="4" w:space="0" w:color="999999"/>
-              <w:bottom w:val="single" w:sz="4" w:space="0" w:color="999999"/>
-              <w:insideH w:val="single" w:sz="4" w:space="0" w:color="999999"/>
-              <w:right w:val="single" w:sz="4" w:space="0" w:color="999999"/>
-              <w:insideV w:val="single" w:sz="4" w:space="0" w:color="999999"/>
-            </w:tcBorders>
-            <w:shd w:fill="FFFFFF" w:val="clear"/>
-            <w:tcMar>
-              <w:left w:w="175" w:type="dxa"/>
+            <w:tcW w:w="1618" w:type="dxa"/>
+            <w:tcBorders>
+              <w:top w:val="single" w:sz="4" w:space="0" w:color="999999"/>
+              <w:left w:val="single" w:sz="4" w:space="0" w:color="999999"/>
+              <w:bottom w:val="single" w:sz="4" w:space="0" w:color="999999"/>
+              <w:insideH w:val="single" w:sz="4" w:space="0" w:color="999999"/>
+              <w:right w:val="single" w:sz="4" w:space="0" w:color="999999"/>
+              <w:insideV w:val="single" w:sz="4" w:space="0" w:color="999999"/>
+            </w:tcBorders>
+            <w:shd w:fill="FFFFFF" w:val="clear"/>
+            <w:tcMar>
+              <w:left w:w="170" w:type="dxa"/>
             </w:tcMar>
           </w:tcPr>
           <w:p>
@@ -2286,7 +2246,7 @@
             </w:tcBorders>
             <w:shd w:fill="FFFFFF" w:val="clear"/>
             <w:tcMar>
-              <w:left w:w="175" w:type="dxa"/>
+              <w:left w:w="170" w:type="dxa"/>
             </w:tcMar>
           </w:tcPr>
           <w:p>
@@ -2303,7 +2263,7 @@
         </w:tc>
         <w:tc>
           <w:tcPr>
-            <w:tcW w:w="3061" w:type="dxa"/>
+            <w:tcW w:w="3062" w:type="dxa"/>
             <w:tcBorders>
               <w:top w:val="single" w:sz="4" w:space="0" w:color="999999"/>
               <w:left w:val="single" w:sz="4" w:space="0" w:color="999999"/>
@@ -2315,7 +2275,7 @@
             <w:shd w:fill="FFFFFF" w:val="clear"/>
             <w:tcMar>
               <w:top w:w="0" w:type="dxa"/>
-              <w:left w:w="10" w:type="dxa"/>
+              <w:left w:w="5" w:type="dxa"/>
               <w:bottom w:w="0" w:type="dxa"/>
               <w:right w:w="10" w:type="dxa"/>
             </w:tcMar>
@@ -2340,7 +2300,7 @@
         </w:trPr>
         <w:tc>
           <w:tcPr>
-            <w:tcW w:w="4869" w:type="dxa"/>
+            <w:tcW w:w="4868" w:type="dxa"/>
             <w:tcBorders>
               <w:top w:val="single" w:sz="4" w:space="0" w:color="999999"/>
               <w:left w:val="single" w:sz="4" w:space="0" w:color="999999"/>
@@ -2351,7 +2311,7 @@
             </w:tcBorders>
             <w:shd w:fill="F2F2F2" w:val="clear"/>
             <w:tcMar>
-              <w:left w:w="175" w:type="dxa"/>
+              <w:left w:w="170" w:type="dxa"/>
             </w:tcMar>
           </w:tcPr>
           <w:p>
@@ -2368,7 +2328,7 @@
         </w:tc>
         <w:tc>
           <w:tcPr>
-            <w:tcW w:w="1619" w:type="dxa"/>
+            <w:tcW w:w="1618" w:type="dxa"/>
             <w:tcBorders>
               <w:top w:val="single" w:sz="4" w:space="0" w:color="999999"/>
               <w:left w:val="single" w:sz="4" w:space="0" w:color="999999"/>
@@ -2379,7 +2339,7 @@
             </w:tcBorders>
             <w:shd w:fill="F2F2F2" w:val="clear"/>
             <w:tcMar>
-              <w:left w:w="175" w:type="dxa"/>
+              <w:left w:w="170" w:type="dxa"/>
             </w:tcMar>
           </w:tcPr>
           <w:p>
@@ -2408,23 +2368,23 @@
             </w:tcBorders>
             <w:shd w:fill="F2F2F2" w:val="clear"/>
             <w:tcMar>
-              <w:left w:w="175" w:type="dxa"/>
-            </w:tcMar>
-          </w:tcPr>
-          <w:p>
-            <w:pPr>
-              <w:pStyle w:val="Normal1"/>
-              <w:spacing w:lineRule="auto" w:line="240"/>
-              <w:rPr/>
-            </w:pPr>
-            <w:r>
-              <w:rPr/>
-            </w:r>
-          </w:p>
-        </w:tc>
-        <w:tc>
-          <w:tcPr>
-            <w:tcW w:w="3061" w:type="dxa"/>
+              <w:left w:w="170" w:type="dxa"/>
+            </w:tcMar>
+          </w:tcPr>
+          <w:p>
+            <w:pPr>
+              <w:pStyle w:val="Normal1"/>
+              <w:spacing w:lineRule="auto" w:line="240"/>
+              <w:rPr/>
+            </w:pPr>
+            <w:r>
+              <w:rPr/>
+            </w:r>
+          </w:p>
+        </w:tc>
+        <w:tc>
+          <w:tcPr>
+            <w:tcW w:w="3062" w:type="dxa"/>
             <w:tcBorders>
               <w:top w:val="single" w:sz="4" w:space="0" w:color="999999"/>
               <w:left w:val="single" w:sz="4" w:space="0" w:color="999999"/>
@@ -2436,7 +2396,7 @@
             <w:shd w:fill="F2F2F2" w:val="clear"/>
             <w:tcMar>
               <w:top w:w="0" w:type="dxa"/>
-              <w:left w:w="10" w:type="dxa"/>
+              <w:left w:w="5" w:type="dxa"/>
               <w:bottom w:w="0" w:type="dxa"/>
               <w:right w:w="10" w:type="dxa"/>
             </w:tcMar>
@@ -2450,19 +2410,7 @@
             </w:pPr>
             <w:r>
               <w:rPr/>
-              <w:t xml:space="preserve">Senior(Architect </w:t>
-            </w:r>
-            <w:r>
-              <w:rPr/>
-              <w:t>50%</w:t>
-            </w:r>
-            <w:r>
-              <w:rPr/>
-              <w:t xml:space="preserve">) </w:t>
-            </w:r>
-            <w:r>
-              <w:rPr/>
-              <w:t>+ DBA(50%)</w:t>
+              <w:t>Senior(Architect 50%) + DBA(50%)</w:t>
             </w:r>
           </w:p>
         </w:tc>
@@ -2473,18 +2421,18 @@
         </w:trPr>
         <w:tc>
           <w:tcPr>
-            <w:tcW w:w="4869" w:type="dxa"/>
-            <w:tcBorders>
-              <w:top w:val="single" w:sz="4" w:space="0" w:color="999999"/>
-              <w:left w:val="single" w:sz="4" w:space="0" w:color="999999"/>
-              <w:bottom w:val="single" w:sz="4" w:space="0" w:color="999999"/>
-              <w:insideH w:val="single" w:sz="4" w:space="0" w:color="999999"/>
-              <w:right w:val="single" w:sz="4" w:space="0" w:color="999999"/>
-              <w:insideV w:val="single" w:sz="4" w:space="0" w:color="999999"/>
-            </w:tcBorders>
-            <w:shd w:fill="FFFFFF" w:val="clear"/>
-            <w:tcMar>
-              <w:left w:w="175" w:type="dxa"/>
+            <w:tcW w:w="4868" w:type="dxa"/>
+            <w:tcBorders>
+              <w:top w:val="single" w:sz="4" w:space="0" w:color="999999"/>
+              <w:left w:val="single" w:sz="4" w:space="0" w:color="999999"/>
+              <w:bottom w:val="single" w:sz="4" w:space="0" w:color="999999"/>
+              <w:insideH w:val="single" w:sz="4" w:space="0" w:color="999999"/>
+              <w:right w:val="single" w:sz="4" w:space="0" w:color="999999"/>
+              <w:insideV w:val="single" w:sz="4" w:space="0" w:color="999999"/>
+            </w:tcBorders>
+            <w:shd w:fill="FFFFFF" w:val="clear"/>
+            <w:tcMar>
+              <w:left w:w="170" w:type="dxa"/>
             </w:tcMar>
           </w:tcPr>
           <w:p>
@@ -2501,18 +2449,18 @@
         </w:tc>
         <w:tc>
           <w:tcPr>
-            <w:tcW w:w="1619" w:type="dxa"/>
-            <w:tcBorders>
-              <w:top w:val="single" w:sz="4" w:space="0" w:color="999999"/>
-              <w:left w:val="single" w:sz="4" w:space="0" w:color="999999"/>
-              <w:bottom w:val="single" w:sz="4" w:space="0" w:color="999999"/>
-              <w:insideH w:val="single" w:sz="4" w:space="0" w:color="999999"/>
-              <w:right w:val="single" w:sz="4" w:space="0" w:color="999999"/>
-              <w:insideV w:val="single" w:sz="4" w:space="0" w:color="999999"/>
-            </w:tcBorders>
-            <w:shd w:fill="FFFFFF" w:val="clear"/>
-            <w:tcMar>
-              <w:left w:w="175" w:type="dxa"/>
+            <w:tcW w:w="1618" w:type="dxa"/>
+            <w:tcBorders>
+              <w:top w:val="single" w:sz="4" w:space="0" w:color="999999"/>
+              <w:left w:val="single" w:sz="4" w:space="0" w:color="999999"/>
+              <w:bottom w:val="single" w:sz="4" w:space="0" w:color="999999"/>
+              <w:insideH w:val="single" w:sz="4" w:space="0" w:color="999999"/>
+              <w:right w:val="single" w:sz="4" w:space="0" w:color="999999"/>
+              <w:insideV w:val="single" w:sz="4" w:space="0" w:color="999999"/>
+            </w:tcBorders>
+            <w:shd w:fill="FFFFFF" w:val="clear"/>
+            <w:tcMar>
+              <w:left w:w="170" w:type="dxa"/>
             </w:tcMar>
           </w:tcPr>
           <w:p>
@@ -2541,23 +2489,23 @@
             </w:tcBorders>
             <w:shd w:fill="FFFFFF" w:val="clear"/>
             <w:tcMar>
-              <w:left w:w="175" w:type="dxa"/>
-            </w:tcMar>
-          </w:tcPr>
-          <w:p>
-            <w:pPr>
-              <w:pStyle w:val="Normal1"/>
-              <w:spacing w:lineRule="auto" w:line="240"/>
-              <w:rPr/>
-            </w:pPr>
-            <w:r>
-              <w:rPr/>
-            </w:r>
-          </w:p>
-        </w:tc>
-        <w:tc>
-          <w:tcPr>
-            <w:tcW w:w="3061" w:type="dxa"/>
+              <w:left w:w="170" w:type="dxa"/>
+            </w:tcMar>
+          </w:tcPr>
+          <w:p>
+            <w:pPr>
+              <w:pStyle w:val="Normal1"/>
+              <w:spacing w:lineRule="auto" w:line="240"/>
+              <w:rPr/>
+            </w:pPr>
+            <w:r>
+              <w:rPr/>
+            </w:r>
+          </w:p>
+        </w:tc>
+        <w:tc>
+          <w:tcPr>
+            <w:tcW w:w="3062" w:type="dxa"/>
             <w:tcBorders>
               <w:top w:val="single" w:sz="4" w:space="0" w:color="999999"/>
               <w:left w:val="single" w:sz="4" w:space="0" w:color="999999"/>
@@ -2569,7 +2517,7 @@
             <w:shd w:fill="FFFFFF" w:val="clear"/>
             <w:tcMar>
               <w:top w:w="0" w:type="dxa"/>
-              <w:left w:w="10" w:type="dxa"/>
+              <w:left w:w="5" w:type="dxa"/>
               <w:bottom w:w="0" w:type="dxa"/>
               <w:right w:w="10" w:type="dxa"/>
             </w:tcMar>
@@ -2583,19 +2531,7 @@
             </w:pPr>
             <w:r>
               <w:rPr/>
-              <w:t xml:space="preserve">Senior(Architect </w:t>
-            </w:r>
-            <w:r>
-              <w:rPr/>
-              <w:t>50%</w:t>
-            </w:r>
-            <w:r>
-              <w:rPr/>
-              <w:t xml:space="preserve">) </w:t>
-            </w:r>
-            <w:r>
-              <w:rPr/>
-              <w:t>+ DBA(50%)</w:t>
+              <w:t>Senior(Architect 50%) + DBA(50%)</w:t>
             </w:r>
           </w:p>
         </w:tc>
@@ -2606,7 +2542,7 @@
         </w:trPr>
         <w:tc>
           <w:tcPr>
-            <w:tcW w:w="4869" w:type="dxa"/>
+            <w:tcW w:w="4868" w:type="dxa"/>
             <w:tcBorders>
               <w:top w:val="single" w:sz="4" w:space="0" w:color="999999"/>
               <w:left w:val="single" w:sz="4" w:space="0" w:color="999999"/>
@@ -2617,7 +2553,7 @@
             </w:tcBorders>
             <w:shd w:fill="F2F2F2" w:val="clear"/>
             <w:tcMar>
-              <w:left w:w="175" w:type="dxa"/>
+              <w:left w:w="170" w:type="dxa"/>
             </w:tcMar>
           </w:tcPr>
           <w:p>
@@ -2634,7 +2570,7 @@
         </w:tc>
         <w:tc>
           <w:tcPr>
-            <w:tcW w:w="1619" w:type="dxa"/>
+            <w:tcW w:w="1618" w:type="dxa"/>
             <w:tcBorders>
               <w:top w:val="single" w:sz="4" w:space="0" w:color="999999"/>
               <w:left w:val="single" w:sz="4" w:space="0" w:color="999999"/>
@@ -2645,7 +2581,7 @@
             </w:tcBorders>
             <w:shd w:fill="F2F2F2" w:val="clear"/>
             <w:tcMar>
-              <w:left w:w="175" w:type="dxa"/>
+              <w:left w:w="170" w:type="dxa"/>
             </w:tcMar>
           </w:tcPr>
           <w:p>
@@ -2674,23 +2610,23 @@
             </w:tcBorders>
             <w:shd w:fill="F2F2F2" w:val="clear"/>
             <w:tcMar>
-              <w:left w:w="175" w:type="dxa"/>
-            </w:tcMar>
-          </w:tcPr>
-          <w:p>
-            <w:pPr>
-              <w:pStyle w:val="Normal1"/>
-              <w:spacing w:lineRule="auto" w:line="240"/>
-              <w:rPr/>
-            </w:pPr>
-            <w:r>
-              <w:rPr/>
-            </w:r>
-          </w:p>
-        </w:tc>
-        <w:tc>
-          <w:tcPr>
-            <w:tcW w:w="3061" w:type="dxa"/>
+              <w:left w:w="170" w:type="dxa"/>
+            </w:tcMar>
+          </w:tcPr>
+          <w:p>
+            <w:pPr>
+              <w:pStyle w:val="Normal1"/>
+              <w:spacing w:lineRule="auto" w:line="240"/>
+              <w:rPr/>
+            </w:pPr>
+            <w:r>
+              <w:rPr/>
+            </w:r>
+          </w:p>
+        </w:tc>
+        <w:tc>
+          <w:tcPr>
+            <w:tcW w:w="3062" w:type="dxa"/>
             <w:tcBorders>
               <w:top w:val="single" w:sz="4" w:space="0" w:color="999999"/>
               <w:left w:val="single" w:sz="4" w:space="0" w:color="999999"/>
@@ -2702,7 +2638,7 @@
             <w:shd w:fill="F2F2F2" w:val="clear"/>
             <w:tcMar>
               <w:top w:w="0" w:type="dxa"/>
-              <w:left w:w="10" w:type="dxa"/>
+              <w:left w:w="5" w:type="dxa"/>
               <w:bottom w:w="0" w:type="dxa"/>
               <w:right w:w="10" w:type="dxa"/>
             </w:tcMar>
@@ -2727,18 +2663,18 @@
         </w:trPr>
         <w:tc>
           <w:tcPr>
-            <w:tcW w:w="4869" w:type="dxa"/>
-            <w:tcBorders>
-              <w:top w:val="single" w:sz="4" w:space="0" w:color="999999"/>
-              <w:left w:val="single" w:sz="4" w:space="0" w:color="999999"/>
-              <w:bottom w:val="single" w:sz="4" w:space="0" w:color="999999"/>
-              <w:insideH w:val="single" w:sz="4" w:space="0" w:color="999999"/>
-              <w:right w:val="single" w:sz="4" w:space="0" w:color="999999"/>
-              <w:insideV w:val="single" w:sz="4" w:space="0" w:color="999999"/>
-            </w:tcBorders>
-            <w:shd w:fill="FFFFFF" w:val="clear"/>
-            <w:tcMar>
-              <w:left w:w="175" w:type="dxa"/>
+            <w:tcW w:w="4868" w:type="dxa"/>
+            <w:tcBorders>
+              <w:top w:val="single" w:sz="4" w:space="0" w:color="999999"/>
+              <w:left w:val="single" w:sz="4" w:space="0" w:color="999999"/>
+              <w:bottom w:val="single" w:sz="4" w:space="0" w:color="999999"/>
+              <w:insideH w:val="single" w:sz="4" w:space="0" w:color="999999"/>
+              <w:right w:val="single" w:sz="4" w:space="0" w:color="999999"/>
+              <w:insideV w:val="single" w:sz="4" w:space="0" w:color="999999"/>
+            </w:tcBorders>
+            <w:shd w:fill="FFFFFF" w:val="clear"/>
+            <w:tcMar>
+              <w:left w:w="170" w:type="dxa"/>
             </w:tcMar>
           </w:tcPr>
           <w:p>
@@ -2757,18 +2693,18 @@
         </w:tc>
         <w:tc>
           <w:tcPr>
-            <w:tcW w:w="1619" w:type="dxa"/>
-            <w:tcBorders>
-              <w:top w:val="single" w:sz="4" w:space="0" w:color="999999"/>
-              <w:left w:val="single" w:sz="4" w:space="0" w:color="999999"/>
-              <w:bottom w:val="single" w:sz="4" w:space="0" w:color="999999"/>
-              <w:insideH w:val="single" w:sz="4" w:space="0" w:color="999999"/>
-              <w:right w:val="single" w:sz="4" w:space="0" w:color="999999"/>
-              <w:insideV w:val="single" w:sz="4" w:space="0" w:color="999999"/>
-            </w:tcBorders>
-            <w:shd w:fill="FFFFFF" w:val="clear"/>
-            <w:tcMar>
-              <w:left w:w="175" w:type="dxa"/>
+            <w:tcW w:w="1618" w:type="dxa"/>
+            <w:tcBorders>
+              <w:top w:val="single" w:sz="4" w:space="0" w:color="999999"/>
+              <w:left w:val="single" w:sz="4" w:space="0" w:color="999999"/>
+              <w:bottom w:val="single" w:sz="4" w:space="0" w:color="999999"/>
+              <w:insideH w:val="single" w:sz="4" w:space="0" w:color="999999"/>
+              <w:right w:val="single" w:sz="4" w:space="0" w:color="999999"/>
+              <w:insideV w:val="single" w:sz="4" w:space="0" w:color="999999"/>
+            </w:tcBorders>
+            <w:shd w:fill="FFFFFF" w:val="clear"/>
+            <w:tcMar>
+              <w:left w:w="170" w:type="dxa"/>
             </w:tcMar>
           </w:tcPr>
           <w:p>
@@ -2797,23 +2733,23 @@
             </w:tcBorders>
             <w:shd w:fill="FFFFFF" w:val="clear"/>
             <w:tcMar>
-              <w:left w:w="175" w:type="dxa"/>
-            </w:tcMar>
-          </w:tcPr>
-          <w:p>
-            <w:pPr>
-              <w:pStyle w:val="Normal1"/>
-              <w:spacing w:lineRule="auto" w:line="240"/>
-              <w:rPr/>
-            </w:pPr>
-            <w:r>
-              <w:rPr/>
-            </w:r>
-          </w:p>
-        </w:tc>
-        <w:tc>
-          <w:tcPr>
-            <w:tcW w:w="3061" w:type="dxa"/>
+              <w:left w:w="170" w:type="dxa"/>
+            </w:tcMar>
+          </w:tcPr>
+          <w:p>
+            <w:pPr>
+              <w:pStyle w:val="Normal1"/>
+              <w:spacing w:lineRule="auto" w:line="240"/>
+              <w:rPr/>
+            </w:pPr>
+            <w:r>
+              <w:rPr/>
+            </w:r>
+          </w:p>
+        </w:tc>
+        <w:tc>
+          <w:tcPr>
+            <w:tcW w:w="3062" w:type="dxa"/>
             <w:tcBorders>
               <w:top w:val="single" w:sz="4" w:space="0" w:color="999999"/>
               <w:left w:val="single" w:sz="4" w:space="0" w:color="999999"/>
@@ -2825,7 +2761,7 @@
             <w:shd w:fill="FFFFFF" w:val="clear"/>
             <w:tcMar>
               <w:top w:w="0" w:type="dxa"/>
-              <w:left w:w="10" w:type="dxa"/>
+              <w:left w:w="5" w:type="dxa"/>
               <w:bottom w:w="0" w:type="dxa"/>
               <w:right w:w="10" w:type="dxa"/>
             </w:tcMar>
@@ -2839,19 +2775,7 @@
             </w:pPr>
             <w:r>
               <w:rPr/>
-              <w:t xml:space="preserve">Senior(Architect </w:t>
-            </w:r>
-            <w:r>
-              <w:rPr/>
-              <w:t>50%</w:t>
-            </w:r>
-            <w:r>
-              <w:rPr/>
-              <w:t xml:space="preserve">) </w:t>
-            </w:r>
-            <w:r>
-              <w:rPr/>
-              <w:t>+ 2 Junior</w:t>
+              <w:t>Senior(Architect 50%) + 2 Junior</w:t>
             </w:r>
           </w:p>
         </w:tc>
@@ -2862,7 +2786,7 @@
         </w:trPr>
         <w:tc>
           <w:tcPr>
-            <w:tcW w:w="4869" w:type="dxa"/>
+            <w:tcW w:w="4868" w:type="dxa"/>
             <w:tcBorders>
               <w:top w:val="single" w:sz="4" w:space="0" w:color="999999"/>
               <w:left w:val="single" w:sz="4" w:space="0" w:color="999999"/>
@@ -2873,7 +2797,7 @@
             </w:tcBorders>
             <w:shd w:fill="F2F2F2" w:val="clear"/>
             <w:tcMar>
-              <w:left w:w="175" w:type="dxa"/>
+              <w:left w:w="170" w:type="dxa"/>
             </w:tcMar>
           </w:tcPr>
           <w:p>
@@ -2890,7 +2814,7 @@
         </w:tc>
         <w:tc>
           <w:tcPr>
-            <w:tcW w:w="1619" w:type="dxa"/>
+            <w:tcW w:w="1618" w:type="dxa"/>
             <w:tcBorders>
               <w:top w:val="single" w:sz="4" w:space="0" w:color="999999"/>
               <w:left w:val="single" w:sz="4" w:space="0" w:color="999999"/>
@@ -2901,7 +2825,7 @@
             </w:tcBorders>
             <w:shd w:fill="F2F2F2" w:val="clear"/>
             <w:tcMar>
-              <w:left w:w="175" w:type="dxa"/>
+              <w:left w:w="170" w:type="dxa"/>
             </w:tcMar>
           </w:tcPr>
           <w:p>
@@ -2930,23 +2854,23 @@
             </w:tcBorders>
             <w:shd w:fill="F2F2F2" w:val="clear"/>
             <w:tcMar>
-              <w:left w:w="175" w:type="dxa"/>
-            </w:tcMar>
-          </w:tcPr>
-          <w:p>
-            <w:pPr>
-              <w:pStyle w:val="Normal1"/>
-              <w:spacing w:lineRule="auto" w:line="240"/>
-              <w:rPr/>
-            </w:pPr>
-            <w:r>
-              <w:rPr/>
-            </w:r>
-          </w:p>
-        </w:tc>
-        <w:tc>
-          <w:tcPr>
-            <w:tcW w:w="3061" w:type="dxa"/>
+              <w:left w:w="170" w:type="dxa"/>
+            </w:tcMar>
+          </w:tcPr>
+          <w:p>
+            <w:pPr>
+              <w:pStyle w:val="Normal1"/>
+              <w:spacing w:lineRule="auto" w:line="240"/>
+              <w:rPr/>
+            </w:pPr>
+            <w:r>
+              <w:rPr/>
+            </w:r>
+          </w:p>
+        </w:tc>
+        <w:tc>
+          <w:tcPr>
+            <w:tcW w:w="3062" w:type="dxa"/>
             <w:tcBorders>
               <w:top w:val="single" w:sz="4" w:space="0" w:color="999999"/>
               <w:left w:val="single" w:sz="4" w:space="0" w:color="999999"/>
@@ -2958,7 +2882,7 @@
             <w:shd w:fill="F2F2F2" w:val="clear"/>
             <w:tcMar>
               <w:top w:w="0" w:type="dxa"/>
-              <w:left w:w="10" w:type="dxa"/>
+              <w:left w:w="5" w:type="dxa"/>
               <w:bottom w:w="0" w:type="dxa"/>
               <w:right w:w="10" w:type="dxa"/>
             </w:tcMar>
@@ -2972,11 +2896,7 @@
             </w:pPr>
             <w:r>
               <w:rPr/>
-              <w:t>Senior Dev</w:t>
-            </w:r>
-            <w:r>
-              <w:rPr/>
-              <w:t>(50%)</w:t>
+              <w:t>Senior Dev(50%)</w:t>
             </w:r>
           </w:p>
         </w:tc>
@@ -2987,18 +2907,18 @@
         </w:trPr>
         <w:tc>
           <w:tcPr>
-            <w:tcW w:w="4869" w:type="dxa"/>
-            <w:tcBorders>
-              <w:top w:val="single" w:sz="4" w:space="0" w:color="999999"/>
-              <w:left w:val="single" w:sz="4" w:space="0" w:color="999999"/>
-              <w:bottom w:val="single" w:sz="4" w:space="0" w:color="999999"/>
-              <w:insideH w:val="single" w:sz="4" w:space="0" w:color="999999"/>
-              <w:right w:val="single" w:sz="4" w:space="0" w:color="999999"/>
-              <w:insideV w:val="single" w:sz="4" w:space="0" w:color="999999"/>
-            </w:tcBorders>
-            <w:shd w:fill="FFFFFF" w:val="clear"/>
-            <w:tcMar>
-              <w:left w:w="175" w:type="dxa"/>
+            <w:tcW w:w="4868" w:type="dxa"/>
+            <w:tcBorders>
+              <w:top w:val="single" w:sz="4" w:space="0" w:color="999999"/>
+              <w:left w:val="single" w:sz="4" w:space="0" w:color="999999"/>
+              <w:bottom w:val="single" w:sz="4" w:space="0" w:color="999999"/>
+              <w:insideH w:val="single" w:sz="4" w:space="0" w:color="999999"/>
+              <w:right w:val="single" w:sz="4" w:space="0" w:color="999999"/>
+              <w:insideV w:val="single" w:sz="4" w:space="0" w:color="999999"/>
+            </w:tcBorders>
+            <w:shd w:fill="FFFFFF" w:val="clear"/>
+            <w:tcMar>
+              <w:left w:w="170" w:type="dxa"/>
             </w:tcMar>
           </w:tcPr>
           <w:p>
@@ -3015,18 +2935,18 @@
         </w:tc>
         <w:tc>
           <w:tcPr>
-            <w:tcW w:w="1619" w:type="dxa"/>
-            <w:tcBorders>
-              <w:top w:val="single" w:sz="4" w:space="0" w:color="999999"/>
-              <w:left w:val="single" w:sz="4" w:space="0" w:color="999999"/>
-              <w:bottom w:val="single" w:sz="4" w:space="0" w:color="999999"/>
-              <w:insideH w:val="single" w:sz="4" w:space="0" w:color="999999"/>
-              <w:right w:val="single" w:sz="4" w:space="0" w:color="999999"/>
-              <w:insideV w:val="single" w:sz="4" w:space="0" w:color="999999"/>
-            </w:tcBorders>
-            <w:shd w:fill="FFFFFF" w:val="clear"/>
-            <w:tcMar>
-              <w:left w:w="175" w:type="dxa"/>
+            <w:tcW w:w="1618" w:type="dxa"/>
+            <w:tcBorders>
+              <w:top w:val="single" w:sz="4" w:space="0" w:color="999999"/>
+              <w:left w:val="single" w:sz="4" w:space="0" w:color="999999"/>
+              <w:bottom w:val="single" w:sz="4" w:space="0" w:color="999999"/>
+              <w:insideH w:val="single" w:sz="4" w:space="0" w:color="999999"/>
+              <w:right w:val="single" w:sz="4" w:space="0" w:color="999999"/>
+              <w:insideV w:val="single" w:sz="4" w:space="0" w:color="999999"/>
+            </w:tcBorders>
+            <w:shd w:fill="FFFFFF" w:val="clear"/>
+            <w:tcMar>
+              <w:left w:w="170" w:type="dxa"/>
             </w:tcMar>
           </w:tcPr>
           <w:p>
@@ -3055,23 +2975,23 @@
             </w:tcBorders>
             <w:shd w:fill="FFFFFF" w:val="clear"/>
             <w:tcMar>
-              <w:left w:w="175" w:type="dxa"/>
-            </w:tcMar>
-          </w:tcPr>
-          <w:p>
-            <w:pPr>
-              <w:pStyle w:val="Normal1"/>
-              <w:spacing w:lineRule="auto" w:line="240"/>
-              <w:rPr/>
-            </w:pPr>
-            <w:r>
-              <w:rPr/>
-            </w:r>
-          </w:p>
-        </w:tc>
-        <w:tc>
-          <w:tcPr>
-            <w:tcW w:w="3061" w:type="dxa"/>
+              <w:left w:w="170" w:type="dxa"/>
+            </w:tcMar>
+          </w:tcPr>
+          <w:p>
+            <w:pPr>
+              <w:pStyle w:val="Normal1"/>
+              <w:spacing w:lineRule="auto" w:line="240"/>
+              <w:rPr/>
+            </w:pPr>
+            <w:r>
+              <w:rPr/>
+            </w:r>
+          </w:p>
+        </w:tc>
+        <w:tc>
+          <w:tcPr>
+            <w:tcW w:w="3062" w:type="dxa"/>
             <w:tcBorders>
               <w:top w:val="single" w:sz="4" w:space="0" w:color="999999"/>
               <w:left w:val="single" w:sz="4" w:space="0" w:color="999999"/>
@@ -3083,7 +3003,7 @@
             <w:shd w:fill="FFFFFF" w:val="clear"/>
             <w:tcMar>
               <w:top w:w="0" w:type="dxa"/>
-              <w:left w:w="10" w:type="dxa"/>
+              <w:left w:w="5" w:type="dxa"/>
               <w:bottom w:w="0" w:type="dxa"/>
               <w:right w:w="10" w:type="dxa"/>
             </w:tcMar>
@@ -3097,23 +3017,7 @@
             </w:pPr>
             <w:r>
               <w:rPr/>
-              <w:t>2</w:t>
-            </w:r>
-            <w:r>
-              <w:rPr/>
-              <w:t xml:space="preserve"> Junior</w:t>
-            </w:r>
-            <w:r>
-              <w:rPr/>
-              <w:t>(33% each)</w:t>
-            </w:r>
-            <w:r>
-              <w:rPr/>
-              <w:t xml:space="preserve"> </w:t>
-            </w:r>
-            <w:r>
-              <w:rPr/>
-              <w:t>+ Senior(33%)</w:t>
+              <w:t>2 Junior(33% each) + Senior(33%)</w:t>
             </w:r>
           </w:p>
         </w:tc>
@@ -3124,7 +3028,7 @@
         </w:trPr>
         <w:tc>
           <w:tcPr>
-            <w:tcW w:w="4869" w:type="dxa"/>
+            <w:tcW w:w="4868" w:type="dxa"/>
             <w:tcBorders>
               <w:top w:val="single" w:sz="4" w:space="0" w:color="999999"/>
               <w:left w:val="single" w:sz="4" w:space="0" w:color="999999"/>
@@ -3135,7 +3039,7 @@
             </w:tcBorders>
             <w:shd w:fill="F2F2F2" w:val="clear"/>
             <w:tcMar>
-              <w:left w:w="175" w:type="dxa"/>
+              <w:left w:w="170" w:type="dxa"/>
             </w:tcMar>
           </w:tcPr>
           <w:p>
@@ -3152,7 +3056,7 @@
         </w:tc>
         <w:tc>
           <w:tcPr>
-            <w:tcW w:w="1619" w:type="dxa"/>
+            <w:tcW w:w="1618" w:type="dxa"/>
             <w:tcBorders>
               <w:top w:val="single" w:sz="4" w:space="0" w:color="999999"/>
               <w:left w:val="single" w:sz="4" w:space="0" w:color="999999"/>
@@ -3163,7 +3067,7 @@
             </w:tcBorders>
             <w:shd w:fill="F2F2F2" w:val="clear"/>
             <w:tcMar>
-              <w:left w:w="175" w:type="dxa"/>
+              <w:left w:w="170" w:type="dxa"/>
             </w:tcMar>
           </w:tcPr>
           <w:p>
@@ -3192,23 +3096,23 @@
             </w:tcBorders>
             <w:shd w:fill="F2F2F2" w:val="clear"/>
             <w:tcMar>
-              <w:left w:w="175" w:type="dxa"/>
-            </w:tcMar>
-          </w:tcPr>
-          <w:p>
-            <w:pPr>
-              <w:pStyle w:val="Normal1"/>
-              <w:spacing w:lineRule="auto" w:line="240"/>
-              <w:rPr/>
-            </w:pPr>
-            <w:r>
-              <w:rPr/>
-            </w:r>
-          </w:p>
-        </w:tc>
-        <w:tc>
-          <w:tcPr>
-            <w:tcW w:w="3061" w:type="dxa"/>
+              <w:left w:w="170" w:type="dxa"/>
+            </w:tcMar>
+          </w:tcPr>
+          <w:p>
+            <w:pPr>
+              <w:pStyle w:val="Normal1"/>
+              <w:spacing w:lineRule="auto" w:line="240"/>
+              <w:rPr/>
+            </w:pPr>
+            <w:r>
+              <w:rPr/>
+            </w:r>
+          </w:p>
+        </w:tc>
+        <w:tc>
+          <w:tcPr>
+            <w:tcW w:w="3062" w:type="dxa"/>
             <w:tcBorders>
               <w:top w:val="single" w:sz="4" w:space="0" w:color="999999"/>
               <w:left w:val="single" w:sz="4" w:space="0" w:color="999999"/>
@@ -3220,7 +3124,7 @@
             <w:shd w:fill="F2F2F2" w:val="clear"/>
             <w:tcMar>
               <w:top w:w="0" w:type="dxa"/>
-              <w:left w:w="10" w:type="dxa"/>
+              <w:left w:w="5" w:type="dxa"/>
               <w:bottom w:w="0" w:type="dxa"/>
               <w:right w:w="10" w:type="dxa"/>
             </w:tcMar>
@@ -3234,23 +3138,7 @@
             </w:pPr>
             <w:r>
               <w:rPr/>
-              <w:t>2</w:t>
-            </w:r>
-            <w:r>
-              <w:rPr/>
-              <w:t xml:space="preserve"> Junior</w:t>
-            </w:r>
-            <w:r>
-              <w:rPr/>
-              <w:t>(33% each)</w:t>
-            </w:r>
-            <w:r>
-              <w:rPr/>
-              <w:t xml:space="preserve"> </w:t>
-            </w:r>
-            <w:r>
-              <w:rPr/>
-              <w:t>+ Senior(33%)</w:t>
+              <w:t>2 Junior(33% each) + Senior(33%)</w:t>
             </w:r>
           </w:p>
         </w:tc>
@@ -3261,18 +3149,18 @@
         </w:trPr>
         <w:tc>
           <w:tcPr>
-            <w:tcW w:w="4869" w:type="dxa"/>
-            <w:tcBorders>
-              <w:top w:val="single" w:sz="4" w:space="0" w:color="999999"/>
-              <w:left w:val="single" w:sz="4" w:space="0" w:color="999999"/>
-              <w:bottom w:val="single" w:sz="4" w:space="0" w:color="999999"/>
-              <w:insideH w:val="single" w:sz="4" w:space="0" w:color="999999"/>
-              <w:right w:val="single" w:sz="4" w:space="0" w:color="999999"/>
-              <w:insideV w:val="single" w:sz="4" w:space="0" w:color="999999"/>
-            </w:tcBorders>
-            <w:shd w:fill="FFFFFF" w:val="clear"/>
-            <w:tcMar>
-              <w:left w:w="175" w:type="dxa"/>
+            <w:tcW w:w="4868" w:type="dxa"/>
+            <w:tcBorders>
+              <w:top w:val="single" w:sz="4" w:space="0" w:color="999999"/>
+              <w:left w:val="single" w:sz="4" w:space="0" w:color="999999"/>
+              <w:bottom w:val="single" w:sz="4" w:space="0" w:color="999999"/>
+              <w:insideH w:val="single" w:sz="4" w:space="0" w:color="999999"/>
+              <w:right w:val="single" w:sz="4" w:space="0" w:color="999999"/>
+              <w:insideV w:val="single" w:sz="4" w:space="0" w:color="999999"/>
+            </w:tcBorders>
+            <w:shd w:fill="FFFFFF" w:val="clear"/>
+            <w:tcMar>
+              <w:left w:w="170" w:type="dxa"/>
             </w:tcMar>
           </w:tcPr>
           <w:p>
@@ -3289,18 +3177,18 @@
         </w:tc>
         <w:tc>
           <w:tcPr>
-            <w:tcW w:w="1619" w:type="dxa"/>
-            <w:tcBorders>
-              <w:top w:val="single" w:sz="4" w:space="0" w:color="999999"/>
-              <w:left w:val="single" w:sz="4" w:space="0" w:color="999999"/>
-              <w:bottom w:val="single" w:sz="4" w:space="0" w:color="999999"/>
-              <w:insideH w:val="single" w:sz="4" w:space="0" w:color="999999"/>
-              <w:right w:val="single" w:sz="4" w:space="0" w:color="999999"/>
-              <w:insideV w:val="single" w:sz="4" w:space="0" w:color="999999"/>
-            </w:tcBorders>
-            <w:shd w:fill="FFFFFF" w:val="clear"/>
-            <w:tcMar>
-              <w:left w:w="175" w:type="dxa"/>
+            <w:tcW w:w="1618" w:type="dxa"/>
+            <w:tcBorders>
+              <w:top w:val="single" w:sz="4" w:space="0" w:color="999999"/>
+              <w:left w:val="single" w:sz="4" w:space="0" w:color="999999"/>
+              <w:bottom w:val="single" w:sz="4" w:space="0" w:color="999999"/>
+              <w:insideH w:val="single" w:sz="4" w:space="0" w:color="999999"/>
+              <w:right w:val="single" w:sz="4" w:space="0" w:color="999999"/>
+              <w:insideV w:val="single" w:sz="4" w:space="0" w:color="999999"/>
+            </w:tcBorders>
+            <w:shd w:fill="FFFFFF" w:val="clear"/>
+            <w:tcMar>
+              <w:left w:w="170" w:type="dxa"/>
             </w:tcMar>
           </w:tcPr>
           <w:p>
@@ -3329,23 +3217,23 @@
             </w:tcBorders>
             <w:shd w:fill="FFFFFF" w:val="clear"/>
             <w:tcMar>
-              <w:left w:w="175" w:type="dxa"/>
-            </w:tcMar>
-          </w:tcPr>
-          <w:p>
-            <w:pPr>
-              <w:pStyle w:val="Normal1"/>
-              <w:spacing w:lineRule="auto" w:line="240"/>
-              <w:rPr/>
-            </w:pPr>
-            <w:r>
-              <w:rPr/>
-            </w:r>
-          </w:p>
-        </w:tc>
-        <w:tc>
-          <w:tcPr>
-            <w:tcW w:w="3061" w:type="dxa"/>
+              <w:left w:w="170" w:type="dxa"/>
+            </w:tcMar>
+          </w:tcPr>
+          <w:p>
+            <w:pPr>
+              <w:pStyle w:val="Normal1"/>
+              <w:spacing w:lineRule="auto" w:line="240"/>
+              <w:rPr/>
+            </w:pPr>
+            <w:r>
+              <w:rPr/>
+            </w:r>
+          </w:p>
+        </w:tc>
+        <w:tc>
+          <w:tcPr>
+            <w:tcW w:w="3062" w:type="dxa"/>
             <w:tcBorders>
               <w:top w:val="single" w:sz="4" w:space="0" w:color="999999"/>
               <w:left w:val="single" w:sz="4" w:space="0" w:color="999999"/>
@@ -3357,7 +3245,7 @@
             <w:shd w:fill="FFFFFF" w:val="clear"/>
             <w:tcMar>
               <w:top w:w="0" w:type="dxa"/>
-              <w:left w:w="10" w:type="dxa"/>
+              <w:left w:w="5" w:type="dxa"/>
               <w:bottom w:w="0" w:type="dxa"/>
               <w:right w:w="10" w:type="dxa"/>
             </w:tcMar>
@@ -3371,23 +3259,7 @@
             </w:pPr>
             <w:r>
               <w:rPr/>
-              <w:t>2</w:t>
-            </w:r>
-            <w:r>
-              <w:rPr/>
-              <w:t xml:space="preserve"> Junior</w:t>
-            </w:r>
-            <w:r>
-              <w:rPr/>
-              <w:t>(33% each)</w:t>
-            </w:r>
-            <w:r>
-              <w:rPr/>
-              <w:t xml:space="preserve"> </w:t>
-            </w:r>
-            <w:r>
-              <w:rPr/>
-              <w:t xml:space="preserve">+ Senior(33%) </w:t>
+              <w:t xml:space="preserve">2 Junior(33% each) + Senior(33%) </w:t>
             </w:r>
           </w:p>
         </w:tc>
@@ -3398,7 +3270,370 @@
         </w:trPr>
         <w:tc>
           <w:tcPr>
-            <w:tcW w:w="4869" w:type="dxa"/>
+            <w:tcW w:w="4868" w:type="dxa"/>
+            <w:tcBorders>
+              <w:top w:val="nil"/>
+              <w:left w:val="single" w:sz="4" w:space="0" w:color="999999"/>
+              <w:bottom w:val="single" w:sz="4" w:space="0" w:color="999999"/>
+              <w:insideH w:val="single" w:sz="4" w:space="0" w:color="999999"/>
+              <w:right w:val="single" w:sz="4" w:space="0" w:color="999999"/>
+              <w:insideV w:val="single" w:sz="4" w:space="0" w:color="999999"/>
+            </w:tcBorders>
+            <w:shd w:fill="EEEEEE" w:val="clear"/>
+            <w:tcMar>
+              <w:left w:w="170" w:type="dxa"/>
+            </w:tcMar>
+          </w:tcPr>
+          <w:p>
+            <w:pPr>
+              <w:pStyle w:val="Normal1"/>
+              <w:spacing w:lineRule="auto" w:line="240"/>
+              <w:rPr/>
+            </w:pPr>
+            <w:r>
+              <w:rPr/>
+              <w:t>Testing – Testing DB</w:t>
+            </w:r>
+          </w:p>
+        </w:tc>
+        <w:tc>
+          <w:tcPr>
+            <w:tcW w:w="1618" w:type="dxa"/>
+            <w:tcBorders>
+              <w:top w:val="nil"/>
+              <w:left w:val="single" w:sz="4" w:space="0" w:color="999999"/>
+              <w:bottom w:val="single" w:sz="4" w:space="0" w:color="999999"/>
+              <w:insideH w:val="single" w:sz="4" w:space="0" w:color="999999"/>
+              <w:right w:val="single" w:sz="4" w:space="0" w:color="999999"/>
+              <w:insideV w:val="single" w:sz="4" w:space="0" w:color="999999"/>
+            </w:tcBorders>
+            <w:shd w:fill="EEEEEE" w:val="clear"/>
+            <w:tcMar>
+              <w:left w:w="170" w:type="dxa"/>
+            </w:tcMar>
+          </w:tcPr>
+          <w:p>
+            <w:pPr>
+              <w:pStyle w:val="Normal1"/>
+              <w:spacing w:lineRule="auto" w:line="240"/>
+              <w:jc w:val="right"/>
+              <w:rPr/>
+            </w:pPr>
+            <w:r>
+              <w:rPr/>
+              <w:t>4 days</w:t>
+            </w:r>
+          </w:p>
+        </w:tc>
+        <w:tc>
+          <w:tcPr>
+            <w:tcW w:w="1620" w:type="dxa"/>
+            <w:tcBorders>
+              <w:top w:val="nil"/>
+              <w:left w:val="single" w:sz="4" w:space="0" w:color="999999"/>
+              <w:bottom w:val="single" w:sz="4" w:space="0" w:color="999999"/>
+              <w:insideH w:val="single" w:sz="4" w:space="0" w:color="999999"/>
+              <w:right w:val="single" w:sz="4" w:space="0" w:color="999999"/>
+              <w:insideV w:val="single" w:sz="4" w:space="0" w:color="999999"/>
+            </w:tcBorders>
+            <w:shd w:fill="EEEEEE" w:val="clear"/>
+            <w:tcMar>
+              <w:left w:w="170" w:type="dxa"/>
+            </w:tcMar>
+          </w:tcPr>
+          <w:p>
+            <w:pPr>
+              <w:pStyle w:val="Normal1"/>
+              <w:spacing w:lineRule="auto" w:line="240"/>
+              <w:rPr/>
+            </w:pPr>
+            <w:r>
+              <w:rPr/>
+            </w:r>
+          </w:p>
+        </w:tc>
+        <w:tc>
+          <w:tcPr>
+            <w:tcW w:w="3062" w:type="dxa"/>
+            <w:tcBorders>
+              <w:top w:val="nil"/>
+              <w:left w:val="single" w:sz="4" w:space="0" w:color="999999"/>
+              <w:bottom w:val="single" w:sz="4" w:space="0" w:color="999999"/>
+              <w:insideH w:val="single" w:sz="4" w:space="0" w:color="999999"/>
+              <w:right w:val="single" w:sz="4" w:space="0" w:color="999999"/>
+              <w:insideV w:val="single" w:sz="4" w:space="0" w:color="999999"/>
+            </w:tcBorders>
+            <w:shd w:fill="EEEEEE" w:val="clear"/>
+            <w:tcMar>
+              <w:top w:w="0" w:type="dxa"/>
+              <w:left w:w="5" w:type="dxa"/>
+              <w:bottom w:w="0" w:type="dxa"/>
+              <w:right w:w="10" w:type="dxa"/>
+            </w:tcMar>
+          </w:tcPr>
+          <w:p>
+            <w:pPr>
+              <w:pStyle w:val="Normal1"/>
+              <w:spacing w:lineRule="auto" w:line="240"/>
+              <w:jc w:val="center"/>
+              <w:rPr/>
+            </w:pPr>
+            <w:r>
+              <w:rPr/>
+              <w:t>Tester</w:t>
+            </w:r>
+          </w:p>
+        </w:tc>
+      </w:tr>
+      <w:tr>
+        <w:trPr>
+          <w:cantSplit w:val="false"/>
+        </w:trPr>
+        <w:tc>
+          <w:tcPr>
+            <w:tcW w:w="4868" w:type="dxa"/>
+            <w:tcBorders>
+              <w:top w:val="nil"/>
+              <w:left w:val="single" w:sz="4" w:space="0" w:color="999999"/>
+              <w:bottom w:val="single" w:sz="4" w:space="0" w:color="999999"/>
+              <w:insideH w:val="single" w:sz="4" w:space="0" w:color="999999"/>
+              <w:right w:val="single" w:sz="4" w:space="0" w:color="999999"/>
+              <w:insideV w:val="single" w:sz="4" w:space="0" w:color="999999"/>
+            </w:tcBorders>
+            <w:shd w:fill="FFFFFF" w:val="clear"/>
+            <w:tcMar>
+              <w:left w:w="170" w:type="dxa"/>
+            </w:tcMar>
+          </w:tcPr>
+          <w:p>
+            <w:pPr>
+              <w:pStyle w:val="Normal1"/>
+              <w:spacing w:lineRule="auto" w:line="240"/>
+              <w:rPr/>
+            </w:pPr>
+            <w:r>
+              <w:rPr/>
+              <w:t>Testing – Milestone</w:t>
+            </w:r>
+          </w:p>
+        </w:tc>
+        <w:tc>
+          <w:tcPr>
+            <w:tcW w:w="1618" w:type="dxa"/>
+            <w:tcBorders>
+              <w:top w:val="nil"/>
+              <w:left w:val="single" w:sz="4" w:space="0" w:color="999999"/>
+              <w:bottom w:val="single" w:sz="4" w:space="0" w:color="999999"/>
+              <w:insideH w:val="single" w:sz="4" w:space="0" w:color="999999"/>
+              <w:right w:val="single" w:sz="4" w:space="0" w:color="999999"/>
+              <w:insideV w:val="single" w:sz="4" w:space="0" w:color="999999"/>
+            </w:tcBorders>
+            <w:shd w:fill="FFFFFF" w:val="clear"/>
+            <w:tcMar>
+              <w:left w:w="170" w:type="dxa"/>
+            </w:tcMar>
+          </w:tcPr>
+          <w:p>
+            <w:pPr>
+              <w:pStyle w:val="Normal1"/>
+              <w:spacing w:lineRule="auto" w:line="240"/>
+              <w:jc w:val="right"/>
+              <w:rPr/>
+            </w:pPr>
+            <w:r>
+              <w:rPr/>
+              <w:t>5 days</w:t>
+            </w:r>
+          </w:p>
+        </w:tc>
+        <w:tc>
+          <w:tcPr>
+            <w:tcW w:w="1620" w:type="dxa"/>
+            <w:tcBorders>
+              <w:top w:val="nil"/>
+              <w:left w:val="single" w:sz="4" w:space="0" w:color="999999"/>
+              <w:bottom w:val="single" w:sz="4" w:space="0" w:color="999999"/>
+              <w:insideH w:val="single" w:sz="4" w:space="0" w:color="999999"/>
+              <w:right w:val="single" w:sz="4" w:space="0" w:color="999999"/>
+              <w:insideV w:val="single" w:sz="4" w:space="0" w:color="999999"/>
+            </w:tcBorders>
+            <w:shd w:fill="FFFFFF" w:val="clear"/>
+            <w:tcMar>
+              <w:left w:w="170" w:type="dxa"/>
+            </w:tcMar>
+          </w:tcPr>
+          <w:p>
+            <w:pPr>
+              <w:pStyle w:val="Normal1"/>
+              <w:spacing w:lineRule="auto" w:line="240"/>
+              <w:rPr/>
+            </w:pPr>
+            <w:r>
+              <w:rPr/>
+            </w:r>
+          </w:p>
+        </w:tc>
+        <w:tc>
+          <w:tcPr>
+            <w:tcW w:w="3062" w:type="dxa"/>
+            <w:tcBorders>
+              <w:top w:val="nil"/>
+              <w:left w:val="single" w:sz="4" w:space="0" w:color="999999"/>
+              <w:bottom w:val="single" w:sz="4" w:space="0" w:color="999999"/>
+              <w:insideH w:val="single" w:sz="4" w:space="0" w:color="999999"/>
+              <w:right w:val="single" w:sz="4" w:space="0" w:color="999999"/>
+              <w:insideV w:val="single" w:sz="4" w:space="0" w:color="999999"/>
+            </w:tcBorders>
+            <w:shd w:fill="FFFFFF" w:val="clear"/>
+            <w:tcMar>
+              <w:top w:w="0" w:type="dxa"/>
+              <w:left w:w="5" w:type="dxa"/>
+              <w:bottom w:w="0" w:type="dxa"/>
+              <w:right w:w="10" w:type="dxa"/>
+            </w:tcMar>
+          </w:tcPr>
+          <w:p>
+            <w:pPr>
+              <w:pStyle w:val="Normal1"/>
+              <w:spacing w:lineRule="auto" w:line="240"/>
+              <w:jc w:val="center"/>
+              <w:rPr/>
+            </w:pPr>
+            <w:r>
+              <w:rPr/>
+              <w:t>Tester</w:t>
+            </w:r>
+          </w:p>
+        </w:tc>
+      </w:tr>
+      <w:tr>
+        <w:trPr>
+          <w:cantSplit w:val="false"/>
+        </w:trPr>
+        <w:tc>
+          <w:tcPr>
+            <w:tcW w:w="4868" w:type="dxa"/>
+            <w:tcBorders>
+              <w:top w:val="nil"/>
+              <w:left w:val="single" w:sz="4" w:space="0" w:color="999999"/>
+              <w:bottom w:val="single" w:sz="4" w:space="0" w:color="999999"/>
+              <w:insideH w:val="single" w:sz="4" w:space="0" w:color="999999"/>
+              <w:right w:val="single" w:sz="4" w:space="0" w:color="999999"/>
+              <w:insideV w:val="single" w:sz="4" w:space="0" w:color="999999"/>
+            </w:tcBorders>
+            <w:shd w:fill="EEEEEE" w:val="clear"/>
+            <w:tcMar>
+              <w:left w:w="170" w:type="dxa"/>
+            </w:tcMar>
+          </w:tcPr>
+          <w:p>
+            <w:pPr>
+              <w:pStyle w:val="Normal1"/>
+              <w:spacing w:lineRule="auto" w:line="240"/>
+              <w:rPr/>
+            </w:pPr>
+            <w:r>
+              <w:rPr/>
+              <w:t>Packaging</w:t>
+            </w:r>
+          </w:p>
+        </w:tc>
+        <w:tc>
+          <w:tcPr>
+            <w:tcW w:w="1618" w:type="dxa"/>
+            <w:tcBorders>
+              <w:top w:val="nil"/>
+              <w:left w:val="single" w:sz="4" w:space="0" w:color="999999"/>
+              <w:bottom w:val="single" w:sz="4" w:space="0" w:color="999999"/>
+              <w:insideH w:val="single" w:sz="4" w:space="0" w:color="999999"/>
+              <w:right w:val="single" w:sz="4" w:space="0" w:color="999999"/>
+              <w:insideV w:val="single" w:sz="4" w:space="0" w:color="999999"/>
+            </w:tcBorders>
+            <w:shd w:fill="EEEEEE" w:val="clear"/>
+            <w:tcMar>
+              <w:left w:w="170" w:type="dxa"/>
+            </w:tcMar>
+          </w:tcPr>
+          <w:p>
+            <w:pPr>
+              <w:pStyle w:val="Normal1"/>
+              <w:spacing w:lineRule="auto" w:line="240"/>
+              <w:jc w:val="right"/>
+              <w:rPr/>
+            </w:pPr>
+            <w:r>
+              <w:rPr/>
+              <w:t>2 days</w:t>
+            </w:r>
+          </w:p>
+        </w:tc>
+        <w:tc>
+          <w:tcPr>
+            <w:tcW w:w="1620" w:type="dxa"/>
+            <w:tcBorders>
+              <w:top w:val="nil"/>
+              <w:left w:val="single" w:sz="4" w:space="0" w:color="999999"/>
+              <w:bottom w:val="single" w:sz="4" w:space="0" w:color="999999"/>
+              <w:insideH w:val="single" w:sz="4" w:space="0" w:color="999999"/>
+              <w:right w:val="single" w:sz="4" w:space="0" w:color="999999"/>
+              <w:insideV w:val="single" w:sz="4" w:space="0" w:color="999999"/>
+            </w:tcBorders>
+            <w:shd w:fill="EEEEEE" w:val="clear"/>
+            <w:tcMar>
+              <w:left w:w="170" w:type="dxa"/>
+            </w:tcMar>
+          </w:tcPr>
+          <w:p>
+            <w:pPr>
+              <w:pStyle w:val="Normal1"/>
+              <w:spacing w:lineRule="auto" w:line="240"/>
+              <w:rPr/>
+            </w:pPr>
+            <w:r>
+              <w:rPr/>
+            </w:r>
+          </w:p>
+        </w:tc>
+        <w:tc>
+          <w:tcPr>
+            <w:tcW w:w="3062" w:type="dxa"/>
+            <w:tcBorders>
+              <w:top w:val="nil"/>
+              <w:left w:val="single" w:sz="4" w:space="0" w:color="999999"/>
+              <w:bottom w:val="single" w:sz="4" w:space="0" w:color="999999"/>
+              <w:insideH w:val="single" w:sz="4" w:space="0" w:color="999999"/>
+              <w:right w:val="single" w:sz="4" w:space="0" w:color="999999"/>
+              <w:insideV w:val="single" w:sz="4" w:space="0" w:color="999999"/>
+            </w:tcBorders>
+            <w:shd w:fill="EEEEEE" w:val="clear"/>
+            <w:tcMar>
+              <w:top w:w="0" w:type="dxa"/>
+              <w:left w:w="5" w:type="dxa"/>
+              <w:bottom w:w="0" w:type="dxa"/>
+              <w:right w:w="10" w:type="dxa"/>
+            </w:tcMar>
+          </w:tcPr>
+          <w:p>
+            <w:pPr>
+              <w:pStyle w:val="Normal1"/>
+              <w:spacing w:lineRule="auto" w:line="240"/>
+              <w:jc w:val="center"/>
+              <w:rPr/>
+            </w:pPr>
+            <w:r>
+              <w:rPr/>
+              <w:t>Packager</w:t>
+            </w:r>
+          </w:p>
+        </w:tc>
+      </w:tr>
+      <w:tr>
+        <w:trPr>
+          <w:cantSplit w:val="false"/>
+        </w:trPr>
+        <w:tc>
+          <w:tcPr>
+            <w:tcW w:w="4868" w:type="dxa"/>
             <w:tcBorders>
               <w:top w:val="single" w:sz="4" w:space="0" w:color="999999"/>
               <w:left w:val="single" w:sz="4" w:space="0" w:color="999999"/>
@@ -3409,23 +3644,23 @@
             </w:tcBorders>
             <w:shd w:fill="999999" w:val="clear"/>
             <w:tcMar>
-              <w:left w:w="175" w:type="dxa"/>
-            </w:tcMar>
-          </w:tcPr>
-          <w:p>
-            <w:pPr>
-              <w:pStyle w:val="Normal1"/>
-              <w:spacing w:lineRule="auto" w:line="240"/>
-              <w:rPr/>
-            </w:pPr>
-            <w:r>
-              <w:rPr/>
-            </w:r>
-          </w:p>
-        </w:tc>
-        <w:tc>
-          <w:tcPr>
-            <w:tcW w:w="1619" w:type="dxa"/>
+              <w:left w:w="170" w:type="dxa"/>
+            </w:tcMar>
+          </w:tcPr>
+          <w:p>
+            <w:pPr>
+              <w:pStyle w:val="Normal1"/>
+              <w:spacing w:lineRule="auto" w:line="240"/>
+              <w:rPr/>
+            </w:pPr>
+            <w:r>
+              <w:rPr/>
+            </w:r>
+          </w:p>
+        </w:tc>
+        <w:tc>
+          <w:tcPr>
+            <w:tcW w:w="1618" w:type="dxa"/>
             <w:tcBorders>
               <w:top w:val="single" w:sz="4" w:space="0" w:color="999999"/>
               <w:left w:val="single" w:sz="4" w:space="0" w:color="999999"/>
@@ -3436,7 +3671,7 @@
             </w:tcBorders>
             <w:shd w:fill="999999" w:val="clear"/>
             <w:tcMar>
-              <w:left w:w="175" w:type="dxa"/>
+              <w:left w:w="170" w:type="dxa"/>
             </w:tcMar>
           </w:tcPr>
           <w:p>
@@ -3473,7 +3708,7 @@
             </w:tcBorders>
             <w:shd w:fill="999999" w:val="clear"/>
             <w:tcMar>
-              <w:left w:w="175" w:type="dxa"/>
+              <w:left w:w="170" w:type="dxa"/>
             </w:tcMar>
           </w:tcPr>
           <w:p>
@@ -3499,7 +3734,7 @@
         </w:tc>
         <w:tc>
           <w:tcPr>
-            <w:tcW w:w="3061" w:type="dxa"/>
+            <w:tcW w:w="3062" w:type="dxa"/>
             <w:tcBorders>
               <w:top w:val="single" w:sz="4" w:space="0" w:color="999999"/>
               <w:left w:val="single" w:sz="4" w:space="0" w:color="999999"/>
@@ -3511,7 +3746,7 @@
             <w:shd w:fill="999999" w:val="clear"/>
             <w:tcMar>
               <w:top w:w="0" w:type="dxa"/>
-              <w:left w:w="10" w:type="dxa"/>
+              <w:left w:w="5" w:type="dxa"/>
               <w:bottom w:w="0" w:type="dxa"/>
               <w:right w:w="10" w:type="dxa"/>
             </w:tcMar>
@@ -3716,7 +3951,7 @@
         </w:tblCellMar>
       </w:tblPr>
       <w:tblGrid>
-        <w:gridCol w:w="2700"/>
+        <w:gridCol w:w="2699"/>
         <w:gridCol w:w="2697"/>
         <w:gridCol w:w="2704"/>
         <w:gridCol w:w="2896"/>
@@ -3728,7 +3963,7 @@
         </w:trPr>
         <w:tc>
           <w:tcPr>
-            <w:tcW w:w="2700" w:type="dxa"/>
+            <w:tcW w:w="2699" w:type="dxa"/>
             <w:tcBorders>
               <w:top w:val="single" w:sz="6" w:space="0" w:color="00000A"/>
               <w:left w:val="nil"/>
@@ -3737,7 +3972,7 @@
               <w:right w:val="nil"/>
               <w:insideV w:val="nil"/>
             </w:tcBorders>
-            <w:shd w:fill="auto" w:val="clear"/>
+            <w:shd w:fill="FFFFFF" w:val="clear"/>
           </w:tcPr>
           <w:p>
             <w:pPr>
@@ -3768,7 +4003,7 @@
               <w:right w:val="nil"/>
               <w:insideV w:val="nil"/>
             </w:tcBorders>
-            <w:shd w:fill="auto" w:val="clear"/>
+            <w:shd w:fill="FFFFFF" w:val="clear"/>
           </w:tcPr>
           <w:p>
             <w:pPr>
@@ -3799,7 +4034,7 @@
               <w:right w:val="nil"/>
               <w:insideV w:val="nil"/>
             </w:tcBorders>
-            <w:shd w:fill="auto" w:val="clear"/>
+            <w:shd w:fill="FFFFFF" w:val="clear"/>
           </w:tcPr>
           <w:p>
             <w:pPr>
@@ -3830,7 +4065,7 @@
               <w:right w:val="nil"/>
               <w:insideV w:val="nil"/>
             </w:tcBorders>
-            <w:shd w:fill="auto" w:val="clear"/>
+            <w:shd w:fill="FFFFFF" w:val="clear"/>
           </w:tcPr>
           <w:p>
             <w:pPr>
@@ -4329,7 +4564,7 @@
     </w:pPr>
     <w:rPr>
       <w:rFonts w:ascii="Cambria" w:hAnsi="Cambria" w:eastAsia="Droid Sans Fallback" w:cs=""/>
-      <w:color w:val="auto"/>
+      <w:color w:val="00000A"/>
       <w:sz w:val="24"/>
       <w:szCs w:val="24"/>
       <w:lang w:val="en-US" w:eastAsia="ja-JP" w:bidi="ar-SA"/>
@@ -4337,16 +4572,19 @@
   </w:style>
   <w:style w:type="paragraph" w:styleId="Heading1">
     <w:name w:val="Heading 1"/>
+    <w:basedOn w:val="Heading"/>
     <w:pPr>
       <w:widowControl w:val="false"/>
       <w:suppressAutoHyphens w:val="true"/>
+      <w:bidi w:val="0"/>
       <w:spacing w:before="200" w:after="0"/>
       <w:contextualSpacing/>
+      <w:jc w:val="left"/>
       <w:outlineLvl w:val="0"/>
     </w:pPr>
     <w:rPr>
       <w:rFonts w:ascii="Trebuchet MS" w:hAnsi="Trebuchet MS" w:eastAsia="Trebuchet MS" w:cs="Trebuchet MS"/>
-      <w:color w:val="auto"/>
+      <w:color w:val="00000A"/>
       <w:sz w:val="32"/>
       <w:szCs w:val="24"/>
       <w:lang w:val="en-US" w:eastAsia="ja-JP" w:bidi="ar-SA"/>
@@ -4354,17 +4592,20 @@
   </w:style>
   <w:style w:type="paragraph" w:styleId="Heading2">
     <w:name w:val="Heading 2"/>
+    <w:basedOn w:val="Heading"/>
     <w:pPr>
       <w:widowControl w:val="false"/>
       <w:suppressAutoHyphens w:val="true"/>
+      <w:bidi w:val="0"/>
       <w:spacing w:before="200" w:after="0"/>
       <w:contextualSpacing/>
+      <w:jc w:val="left"/>
       <w:outlineLvl w:val="1"/>
     </w:pPr>
     <w:rPr>
       <w:rFonts w:ascii="Trebuchet MS" w:hAnsi="Trebuchet MS" w:eastAsia="Trebuchet MS" w:cs="Trebuchet MS"/>
       <w:b/>
-      <w:color w:val="auto"/>
+      <w:color w:val="00000A"/>
       <w:sz w:val="26"/>
       <w:szCs w:val="24"/>
       <w:lang w:val="en-US" w:eastAsia="ja-JP" w:bidi="ar-SA"/>
@@ -4372,11 +4613,14 @@
   </w:style>
   <w:style w:type="paragraph" w:styleId="Heading3">
     <w:name w:val="Heading 3"/>
+    <w:basedOn w:val="Heading"/>
     <w:pPr>
       <w:widowControl w:val="false"/>
       <w:suppressAutoHyphens w:val="true"/>
+      <w:bidi w:val="0"/>
       <w:spacing w:before="160" w:after="0"/>
       <w:contextualSpacing/>
+      <w:jc w:val="left"/>
       <w:outlineLvl w:val="2"/>
     </w:pPr>
     <w:rPr>
@@ -4390,11 +4634,14 @@
   </w:style>
   <w:style w:type="paragraph" w:styleId="Heading4">
     <w:name w:val="Heading 4"/>
+    <w:basedOn w:val="Heading"/>
     <w:pPr>
       <w:widowControl w:val="false"/>
       <w:suppressAutoHyphens w:val="true"/>
+      <w:bidi w:val="0"/>
       <w:spacing w:before="160" w:after="0"/>
       <w:contextualSpacing/>
+      <w:jc w:val="left"/>
       <w:outlineLvl w:val="3"/>
     </w:pPr>
     <w:rPr>
@@ -4408,11 +4655,14 @@
   </w:style>
   <w:style w:type="paragraph" w:styleId="Heading5">
     <w:name w:val="Heading 5"/>
+    <w:basedOn w:val="Heading"/>
     <w:pPr>
       <w:widowControl w:val="false"/>
       <w:suppressAutoHyphens w:val="true"/>
+      <w:bidi w:val="0"/>
       <w:spacing w:before="160" w:after="0"/>
       <w:contextualSpacing/>
+      <w:jc w:val="left"/>
       <w:outlineLvl w:val="4"/>
     </w:pPr>
     <w:rPr>
@@ -4425,11 +4675,14 @@
   </w:style>
   <w:style w:type="paragraph" w:styleId="Heading6">
     <w:name w:val="Heading 6"/>
+    <w:basedOn w:val="Heading"/>
     <w:pPr>
       <w:widowControl w:val="false"/>
       <w:suppressAutoHyphens w:val="true"/>
+      <w:bidi w:val="0"/>
       <w:spacing w:before="160" w:after="0"/>
       <w:contextualSpacing/>
+      <w:jc w:val="left"/>
       <w:outlineLvl w:val="5"/>
     </w:pPr>
     <w:rPr>

</xml_diff>

<commit_message>
Update the gantt and the extimates docs to include the docs review
</commit_message>
<xml_diff>
--- a/Documentazione di Progetto/P8 - Planning Req, 1/EstimateTemplate.docx
+++ b/Documentazione di Progetto/P8 - Planning Req, 1/EstimateTemplate.docx
@@ -23,7 +23,7 @@
         </w:tblCellMar>
       </w:tblPr>
       <w:tblGrid>
-        <w:gridCol w:w="7443"/>
+        <w:gridCol w:w="7442"/>
         <w:gridCol w:w="3365"/>
       </w:tblGrid>
       <w:tr>
@@ -33,7 +33,7 @@
         </w:trPr>
         <w:tc>
           <w:tcPr>
-            <w:tcW w:w="7443" w:type="dxa"/>
+            <w:tcW w:w="7442" w:type="dxa"/>
             <w:tcBorders>
               <w:top w:val="nil"/>
               <w:left w:val="nil"/>
@@ -403,7 +403,7 @@
     <w:tbl>
       <w:tblPr>
         <w:jc w:val="left"/>
-        <w:tblInd w:w="330" w:type="dxa"/>
+        <w:tblInd w:w="325" w:type="dxa"/>
         <w:tblBorders>
           <w:top w:val="single" w:sz="4" w:space="0" w:color="999999"/>
           <w:left w:val="single" w:sz="4" w:space="0" w:color="999999"/>
@@ -414,16 +414,16 @@
         </w:tblBorders>
         <w:tblCellMar>
           <w:top w:w="180" w:type="dxa"/>
-          <w:left w:w="170" w:type="dxa"/>
+          <w:left w:w="165" w:type="dxa"/>
           <w:bottom w:w="180" w:type="dxa"/>
           <w:right w:w="180" w:type="dxa"/>
         </w:tblCellMar>
       </w:tblPr>
       <w:tblGrid>
-        <w:gridCol w:w="4868"/>
-        <w:gridCol w:w="1618"/>
+        <w:gridCol w:w="4867"/>
+        <w:gridCol w:w="1617"/>
         <w:gridCol w:w="1620"/>
-        <w:gridCol w:w="3062"/>
+        <w:gridCol w:w="3064"/>
       </w:tblGrid>
       <w:tr>
         <w:trPr>
@@ -431,7 +431,7 @@
         </w:trPr>
         <w:tc>
           <w:tcPr>
-            <w:tcW w:w="4868" w:type="dxa"/>
+            <w:tcW w:w="4867" w:type="dxa"/>
             <w:tcBorders>
               <w:top w:val="single" w:sz="4" w:space="0" w:color="999999"/>
               <w:left w:val="single" w:sz="4" w:space="0" w:color="999999"/>
@@ -442,7 +442,7 @@
             </w:tcBorders>
             <w:shd w:fill="999999" w:val="clear"/>
             <w:tcMar>
-              <w:left w:w="170" w:type="dxa"/>
+              <w:left w:w="165" w:type="dxa"/>
             </w:tcMar>
             <w:vAlign w:val="center"/>
           </w:tcPr>
@@ -466,7 +466,7 @@
         </w:tc>
         <w:tc>
           <w:tcPr>
-            <w:tcW w:w="1618" w:type="dxa"/>
+            <w:tcW w:w="1617" w:type="dxa"/>
             <w:tcBorders>
               <w:top w:val="single" w:sz="4" w:space="0" w:color="999999"/>
               <w:left w:val="single" w:sz="4" w:space="0" w:color="999999"/>
@@ -477,7 +477,7 @@
             </w:tcBorders>
             <w:shd w:fill="999999" w:val="clear"/>
             <w:tcMar>
-              <w:left w:w="170" w:type="dxa"/>
+              <w:left w:w="165" w:type="dxa"/>
             </w:tcMar>
             <w:vAlign w:val="center"/>
           </w:tcPr>
@@ -513,7 +513,7 @@
             </w:tcBorders>
             <w:shd w:fill="999999" w:val="clear"/>
             <w:tcMar>
-              <w:left w:w="170" w:type="dxa"/>
+              <w:left w:w="165" w:type="dxa"/>
             </w:tcMar>
             <w:vAlign w:val="center"/>
           </w:tcPr>
@@ -538,7 +538,7 @@
         </w:tc>
         <w:tc>
           <w:tcPr>
-            <w:tcW w:w="3062" w:type="dxa"/>
+            <w:tcW w:w="3064" w:type="dxa"/>
             <w:tcBorders>
               <w:top w:val="single" w:sz="4" w:space="0" w:color="999999"/>
               <w:left w:val="single" w:sz="4" w:space="0" w:color="999999"/>
@@ -550,7 +550,7 @@
             <w:shd w:fill="999999" w:val="clear"/>
             <w:tcMar>
               <w:top w:w="0" w:type="dxa"/>
-              <w:left w:w="5" w:type="dxa"/>
+              <w:left w:w="0" w:type="dxa"/>
               <w:bottom w:w="0" w:type="dxa"/>
               <w:right w:w="10" w:type="dxa"/>
             </w:tcMar>
@@ -581,18 +581,18 @@
         </w:trPr>
         <w:tc>
           <w:tcPr>
-            <w:tcW w:w="4868" w:type="dxa"/>
-            <w:tcBorders>
-              <w:top w:val="single" w:sz="4" w:space="0" w:color="999999"/>
-              <w:left w:val="single" w:sz="4" w:space="0" w:color="999999"/>
-              <w:bottom w:val="single" w:sz="4" w:space="0" w:color="999999"/>
-              <w:insideH w:val="single" w:sz="4" w:space="0" w:color="999999"/>
-              <w:right w:val="single" w:sz="4" w:space="0" w:color="999999"/>
-              <w:insideV w:val="single" w:sz="4" w:space="0" w:color="999999"/>
-            </w:tcBorders>
-            <w:shd w:fill="FFFFFF" w:val="clear"/>
-            <w:tcMar>
-              <w:left w:w="170" w:type="dxa"/>
+            <w:tcW w:w="4867" w:type="dxa"/>
+            <w:tcBorders>
+              <w:top w:val="single" w:sz="4" w:space="0" w:color="999999"/>
+              <w:left w:val="single" w:sz="4" w:space="0" w:color="999999"/>
+              <w:bottom w:val="single" w:sz="4" w:space="0" w:color="999999"/>
+              <w:insideH w:val="single" w:sz="4" w:space="0" w:color="999999"/>
+              <w:right w:val="single" w:sz="4" w:space="0" w:color="999999"/>
+              <w:insideV w:val="single" w:sz="4" w:space="0" w:color="999999"/>
+            </w:tcBorders>
+            <w:shd w:fill="FFFFFF" w:val="clear"/>
+            <w:tcMar>
+              <w:left w:w="165" w:type="dxa"/>
             </w:tcMar>
           </w:tcPr>
           <w:p>
@@ -609,18 +609,18 @@
         </w:tc>
         <w:tc>
           <w:tcPr>
-            <w:tcW w:w="1618" w:type="dxa"/>
-            <w:tcBorders>
-              <w:top w:val="single" w:sz="4" w:space="0" w:color="999999"/>
-              <w:left w:val="single" w:sz="4" w:space="0" w:color="999999"/>
-              <w:bottom w:val="single" w:sz="4" w:space="0" w:color="999999"/>
-              <w:insideH w:val="single" w:sz="4" w:space="0" w:color="999999"/>
-              <w:right w:val="single" w:sz="4" w:space="0" w:color="999999"/>
-              <w:insideV w:val="single" w:sz="4" w:space="0" w:color="999999"/>
-            </w:tcBorders>
-            <w:shd w:fill="FFFFFF" w:val="clear"/>
-            <w:tcMar>
-              <w:left w:w="170" w:type="dxa"/>
+            <w:tcW w:w="1617" w:type="dxa"/>
+            <w:tcBorders>
+              <w:top w:val="single" w:sz="4" w:space="0" w:color="999999"/>
+              <w:left w:val="single" w:sz="4" w:space="0" w:color="999999"/>
+              <w:bottom w:val="single" w:sz="4" w:space="0" w:color="999999"/>
+              <w:insideH w:val="single" w:sz="4" w:space="0" w:color="999999"/>
+              <w:right w:val="single" w:sz="4" w:space="0" w:color="999999"/>
+              <w:insideV w:val="single" w:sz="4" w:space="0" w:color="999999"/>
+            </w:tcBorders>
+            <w:shd w:fill="FFFFFF" w:val="clear"/>
+            <w:tcMar>
+              <w:left w:w="165" w:type="dxa"/>
             </w:tcMar>
           </w:tcPr>
           <w:p>
@@ -649,7 +649,7 @@
             </w:tcBorders>
             <w:shd w:fill="FFFFFF" w:val="clear"/>
             <w:tcMar>
-              <w:left w:w="170" w:type="dxa"/>
+              <w:left w:w="165" w:type="dxa"/>
             </w:tcMar>
           </w:tcPr>
           <w:p>
@@ -667,7 +667,7 @@
         </w:tc>
         <w:tc>
           <w:tcPr>
-            <w:tcW w:w="3062" w:type="dxa"/>
+            <w:tcW w:w="3064" w:type="dxa"/>
             <w:tcBorders>
               <w:top w:val="single" w:sz="4" w:space="0" w:color="999999"/>
               <w:left w:val="single" w:sz="4" w:space="0" w:color="999999"/>
@@ -679,7 +679,7 @@
             <w:shd w:fill="FFFFFF" w:val="clear"/>
             <w:tcMar>
               <w:top w:w="0" w:type="dxa"/>
-              <w:left w:w="5" w:type="dxa"/>
+              <w:left w:w="0" w:type="dxa"/>
               <w:bottom w:w="0" w:type="dxa"/>
               <w:right w:w="10" w:type="dxa"/>
             </w:tcMar>
@@ -707,7 +707,7 @@
         </w:trPr>
         <w:tc>
           <w:tcPr>
-            <w:tcW w:w="4868" w:type="dxa"/>
+            <w:tcW w:w="4867" w:type="dxa"/>
             <w:tcBorders>
               <w:top w:val="single" w:sz="4" w:space="0" w:color="999999"/>
               <w:left w:val="single" w:sz="4" w:space="0" w:color="999999"/>
@@ -718,7 +718,7 @@
             </w:tcBorders>
             <w:shd w:fill="F3F3F3" w:val="clear"/>
             <w:tcMar>
-              <w:left w:w="170" w:type="dxa"/>
+              <w:left w:w="165" w:type="dxa"/>
             </w:tcMar>
           </w:tcPr>
           <w:p>
@@ -735,7 +735,7 @@
         </w:tc>
         <w:tc>
           <w:tcPr>
-            <w:tcW w:w="1618" w:type="dxa"/>
+            <w:tcW w:w="1617" w:type="dxa"/>
             <w:tcBorders>
               <w:top w:val="single" w:sz="4" w:space="0" w:color="999999"/>
               <w:left w:val="single" w:sz="4" w:space="0" w:color="999999"/>
@@ -746,7 +746,7 @@
             </w:tcBorders>
             <w:shd w:fill="F3F3F3" w:val="clear"/>
             <w:tcMar>
-              <w:left w:w="170" w:type="dxa"/>
+              <w:left w:w="165" w:type="dxa"/>
             </w:tcMar>
           </w:tcPr>
           <w:p>
@@ -775,7 +775,7 @@
             </w:tcBorders>
             <w:shd w:fill="F3F3F3" w:val="clear"/>
             <w:tcMar>
-              <w:left w:w="170" w:type="dxa"/>
+              <w:left w:w="165" w:type="dxa"/>
             </w:tcMar>
           </w:tcPr>
           <w:p>
@@ -793,7 +793,7 @@
         </w:tc>
         <w:tc>
           <w:tcPr>
-            <w:tcW w:w="3062" w:type="dxa"/>
+            <w:tcW w:w="3064" w:type="dxa"/>
             <w:tcBorders>
               <w:top w:val="single" w:sz="4" w:space="0" w:color="999999"/>
               <w:left w:val="single" w:sz="4" w:space="0" w:color="999999"/>
@@ -805,7 +805,7 @@
             <w:shd w:fill="F3F3F3" w:val="clear"/>
             <w:tcMar>
               <w:top w:w="0" w:type="dxa"/>
-              <w:left w:w="5" w:type="dxa"/>
+              <w:left w:w="0" w:type="dxa"/>
               <w:bottom w:w="0" w:type="dxa"/>
               <w:right w:w="10" w:type="dxa"/>
             </w:tcMar>
@@ -830,18 +830,18 @@
         </w:trPr>
         <w:tc>
           <w:tcPr>
-            <w:tcW w:w="4868" w:type="dxa"/>
-            <w:tcBorders>
-              <w:top w:val="single" w:sz="4" w:space="0" w:color="999999"/>
-              <w:left w:val="single" w:sz="4" w:space="0" w:color="999999"/>
-              <w:bottom w:val="single" w:sz="4" w:space="0" w:color="999999"/>
-              <w:insideH w:val="single" w:sz="4" w:space="0" w:color="999999"/>
-              <w:right w:val="single" w:sz="4" w:space="0" w:color="999999"/>
-              <w:insideV w:val="single" w:sz="4" w:space="0" w:color="999999"/>
-            </w:tcBorders>
-            <w:shd w:fill="FFFFFF" w:val="clear"/>
-            <w:tcMar>
-              <w:left w:w="170" w:type="dxa"/>
+            <w:tcW w:w="4867" w:type="dxa"/>
+            <w:tcBorders>
+              <w:top w:val="single" w:sz="4" w:space="0" w:color="999999"/>
+              <w:left w:val="single" w:sz="4" w:space="0" w:color="999999"/>
+              <w:bottom w:val="single" w:sz="4" w:space="0" w:color="999999"/>
+              <w:insideH w:val="single" w:sz="4" w:space="0" w:color="999999"/>
+              <w:right w:val="single" w:sz="4" w:space="0" w:color="999999"/>
+              <w:insideV w:val="single" w:sz="4" w:space="0" w:color="999999"/>
+            </w:tcBorders>
+            <w:shd w:fill="FFFFFF" w:val="clear"/>
+            <w:tcMar>
+              <w:left w:w="165" w:type="dxa"/>
             </w:tcMar>
           </w:tcPr>
           <w:p>
@@ -858,18 +858,18 @@
         </w:tc>
         <w:tc>
           <w:tcPr>
-            <w:tcW w:w="1618" w:type="dxa"/>
-            <w:tcBorders>
-              <w:top w:val="single" w:sz="4" w:space="0" w:color="999999"/>
-              <w:left w:val="single" w:sz="4" w:space="0" w:color="999999"/>
-              <w:bottom w:val="single" w:sz="4" w:space="0" w:color="999999"/>
-              <w:insideH w:val="single" w:sz="4" w:space="0" w:color="999999"/>
-              <w:right w:val="single" w:sz="4" w:space="0" w:color="999999"/>
-              <w:insideV w:val="single" w:sz="4" w:space="0" w:color="999999"/>
-            </w:tcBorders>
-            <w:shd w:fill="FFFFFF" w:val="clear"/>
-            <w:tcMar>
-              <w:left w:w="170" w:type="dxa"/>
+            <w:tcW w:w="1617" w:type="dxa"/>
+            <w:tcBorders>
+              <w:top w:val="single" w:sz="4" w:space="0" w:color="999999"/>
+              <w:left w:val="single" w:sz="4" w:space="0" w:color="999999"/>
+              <w:bottom w:val="single" w:sz="4" w:space="0" w:color="999999"/>
+              <w:insideH w:val="single" w:sz="4" w:space="0" w:color="999999"/>
+              <w:right w:val="single" w:sz="4" w:space="0" w:color="999999"/>
+              <w:insideV w:val="single" w:sz="4" w:space="0" w:color="999999"/>
+            </w:tcBorders>
+            <w:shd w:fill="FFFFFF" w:val="clear"/>
+            <w:tcMar>
+              <w:left w:w="165" w:type="dxa"/>
             </w:tcMar>
           </w:tcPr>
           <w:p>
@@ -898,7 +898,7 @@
             </w:tcBorders>
             <w:shd w:fill="FFFFFF" w:val="clear"/>
             <w:tcMar>
-              <w:left w:w="170" w:type="dxa"/>
+              <w:left w:w="165" w:type="dxa"/>
             </w:tcMar>
           </w:tcPr>
           <w:p>
@@ -916,7 +916,7 @@
         </w:tc>
         <w:tc>
           <w:tcPr>
-            <w:tcW w:w="3062" w:type="dxa"/>
+            <w:tcW w:w="3064" w:type="dxa"/>
             <w:tcBorders>
               <w:top w:val="single" w:sz="4" w:space="0" w:color="999999"/>
               <w:left w:val="single" w:sz="4" w:space="0" w:color="999999"/>
@@ -928,7 +928,7 @@
             <w:shd w:fill="FFFFFF" w:val="clear"/>
             <w:tcMar>
               <w:top w:w="0" w:type="dxa"/>
-              <w:left w:w="5" w:type="dxa"/>
+              <w:left w:w="0" w:type="dxa"/>
               <w:bottom w:w="0" w:type="dxa"/>
               <w:right w:w="10" w:type="dxa"/>
             </w:tcMar>
@@ -953,7 +953,7 @@
         </w:trPr>
         <w:tc>
           <w:tcPr>
-            <w:tcW w:w="4868" w:type="dxa"/>
+            <w:tcW w:w="4867" w:type="dxa"/>
             <w:tcBorders>
               <w:top w:val="single" w:sz="4" w:space="0" w:color="999999"/>
               <w:left w:val="single" w:sz="4" w:space="0" w:color="999999"/>
@@ -964,7 +964,7 @@
             </w:tcBorders>
             <w:shd w:fill="F3F3F3" w:val="clear"/>
             <w:tcMar>
-              <w:left w:w="170" w:type="dxa"/>
+              <w:left w:w="165" w:type="dxa"/>
             </w:tcMar>
           </w:tcPr>
           <w:p>
@@ -981,7 +981,7 @@
         </w:tc>
         <w:tc>
           <w:tcPr>
-            <w:tcW w:w="1618" w:type="dxa"/>
+            <w:tcW w:w="1617" w:type="dxa"/>
             <w:tcBorders>
               <w:top w:val="single" w:sz="4" w:space="0" w:color="999999"/>
               <w:left w:val="single" w:sz="4" w:space="0" w:color="999999"/>
@@ -992,7 +992,7 @@
             </w:tcBorders>
             <w:shd w:fill="F3F3F3" w:val="clear"/>
             <w:tcMar>
-              <w:left w:w="170" w:type="dxa"/>
+              <w:left w:w="165" w:type="dxa"/>
             </w:tcMar>
           </w:tcPr>
           <w:p>
@@ -1021,7 +1021,7 @@
             </w:tcBorders>
             <w:shd w:fill="F3F3F3" w:val="clear"/>
             <w:tcMar>
-              <w:left w:w="170" w:type="dxa"/>
+              <w:left w:w="165" w:type="dxa"/>
             </w:tcMar>
           </w:tcPr>
           <w:p>
@@ -1039,7 +1039,7 @@
         </w:tc>
         <w:tc>
           <w:tcPr>
-            <w:tcW w:w="3062" w:type="dxa"/>
+            <w:tcW w:w="3064" w:type="dxa"/>
             <w:tcBorders>
               <w:top w:val="single" w:sz="4" w:space="0" w:color="999999"/>
               <w:left w:val="single" w:sz="4" w:space="0" w:color="999999"/>
@@ -1051,7 +1051,7 @@
             <w:shd w:fill="F3F3F3" w:val="clear"/>
             <w:tcMar>
               <w:top w:w="0" w:type="dxa"/>
-              <w:left w:w="5" w:type="dxa"/>
+              <w:left w:w="0" w:type="dxa"/>
               <w:bottom w:w="0" w:type="dxa"/>
               <w:right w:w="10" w:type="dxa"/>
             </w:tcMar>
@@ -1076,18 +1076,18 @@
         </w:trPr>
         <w:tc>
           <w:tcPr>
-            <w:tcW w:w="4868" w:type="dxa"/>
-            <w:tcBorders>
-              <w:top w:val="single" w:sz="4" w:space="0" w:color="999999"/>
-              <w:left w:val="single" w:sz="4" w:space="0" w:color="999999"/>
-              <w:bottom w:val="single" w:sz="4" w:space="0" w:color="999999"/>
-              <w:insideH w:val="single" w:sz="4" w:space="0" w:color="999999"/>
-              <w:right w:val="single" w:sz="4" w:space="0" w:color="999999"/>
-              <w:insideV w:val="single" w:sz="4" w:space="0" w:color="999999"/>
-            </w:tcBorders>
-            <w:shd w:fill="FFFFFF" w:val="clear"/>
-            <w:tcMar>
-              <w:left w:w="170" w:type="dxa"/>
+            <w:tcW w:w="4867" w:type="dxa"/>
+            <w:tcBorders>
+              <w:top w:val="single" w:sz="4" w:space="0" w:color="999999"/>
+              <w:left w:val="single" w:sz="4" w:space="0" w:color="999999"/>
+              <w:bottom w:val="single" w:sz="4" w:space="0" w:color="999999"/>
+              <w:insideH w:val="single" w:sz="4" w:space="0" w:color="999999"/>
+              <w:right w:val="single" w:sz="4" w:space="0" w:color="999999"/>
+              <w:insideV w:val="single" w:sz="4" w:space="0" w:color="999999"/>
+            </w:tcBorders>
+            <w:shd w:fill="FFFFFF" w:val="clear"/>
+            <w:tcMar>
+              <w:left w:w="165" w:type="dxa"/>
             </w:tcMar>
           </w:tcPr>
           <w:p>
@@ -1104,18 +1104,18 @@
         </w:tc>
         <w:tc>
           <w:tcPr>
-            <w:tcW w:w="1618" w:type="dxa"/>
-            <w:tcBorders>
-              <w:top w:val="single" w:sz="4" w:space="0" w:color="999999"/>
-              <w:left w:val="single" w:sz="4" w:space="0" w:color="999999"/>
-              <w:bottom w:val="single" w:sz="4" w:space="0" w:color="999999"/>
-              <w:insideH w:val="single" w:sz="4" w:space="0" w:color="999999"/>
-              <w:right w:val="single" w:sz="4" w:space="0" w:color="999999"/>
-              <w:insideV w:val="single" w:sz="4" w:space="0" w:color="999999"/>
-            </w:tcBorders>
-            <w:shd w:fill="FFFFFF" w:val="clear"/>
-            <w:tcMar>
-              <w:left w:w="170" w:type="dxa"/>
+            <w:tcW w:w="1617" w:type="dxa"/>
+            <w:tcBorders>
+              <w:top w:val="single" w:sz="4" w:space="0" w:color="999999"/>
+              <w:left w:val="single" w:sz="4" w:space="0" w:color="999999"/>
+              <w:bottom w:val="single" w:sz="4" w:space="0" w:color="999999"/>
+              <w:insideH w:val="single" w:sz="4" w:space="0" w:color="999999"/>
+              <w:right w:val="single" w:sz="4" w:space="0" w:color="999999"/>
+              <w:insideV w:val="single" w:sz="4" w:space="0" w:color="999999"/>
+            </w:tcBorders>
+            <w:shd w:fill="FFFFFF" w:val="clear"/>
+            <w:tcMar>
+              <w:left w:w="165" w:type="dxa"/>
             </w:tcMar>
           </w:tcPr>
           <w:p>
@@ -1144,7 +1144,7 @@
             </w:tcBorders>
             <w:shd w:fill="FFFFFF" w:val="clear"/>
             <w:tcMar>
-              <w:left w:w="170" w:type="dxa"/>
+              <w:left w:w="165" w:type="dxa"/>
             </w:tcMar>
           </w:tcPr>
           <w:p>
@@ -1161,7 +1161,7 @@
         </w:tc>
         <w:tc>
           <w:tcPr>
-            <w:tcW w:w="3062" w:type="dxa"/>
+            <w:tcW w:w="3064" w:type="dxa"/>
             <w:tcBorders>
               <w:top w:val="single" w:sz="4" w:space="0" w:color="999999"/>
               <w:left w:val="single" w:sz="4" w:space="0" w:color="999999"/>
@@ -1173,7 +1173,7 @@
             <w:shd w:fill="FFFFFF" w:val="clear"/>
             <w:tcMar>
               <w:top w:w="0" w:type="dxa"/>
-              <w:left w:w="5" w:type="dxa"/>
+              <w:left w:w="0" w:type="dxa"/>
               <w:bottom w:w="0" w:type="dxa"/>
               <w:right w:w="10" w:type="dxa"/>
             </w:tcMar>
@@ -1198,7 +1198,7 @@
         </w:trPr>
         <w:tc>
           <w:tcPr>
-            <w:tcW w:w="4868" w:type="dxa"/>
+            <w:tcW w:w="4867" w:type="dxa"/>
             <w:tcBorders>
               <w:top w:val="single" w:sz="4" w:space="0" w:color="999999"/>
               <w:left w:val="single" w:sz="4" w:space="0" w:color="999999"/>
@@ -1209,7 +1209,7 @@
             </w:tcBorders>
             <w:shd w:fill="F3F3F3" w:val="clear"/>
             <w:tcMar>
-              <w:left w:w="170" w:type="dxa"/>
+              <w:left w:w="165" w:type="dxa"/>
             </w:tcMar>
           </w:tcPr>
           <w:p>
@@ -1226,7 +1226,7 @@
         </w:tc>
         <w:tc>
           <w:tcPr>
-            <w:tcW w:w="1618" w:type="dxa"/>
+            <w:tcW w:w="1617" w:type="dxa"/>
             <w:tcBorders>
               <w:top w:val="single" w:sz="4" w:space="0" w:color="999999"/>
               <w:left w:val="single" w:sz="4" w:space="0" w:color="999999"/>
@@ -1237,7 +1237,7 @@
             </w:tcBorders>
             <w:shd w:fill="F3F3F3" w:val="clear"/>
             <w:tcMar>
-              <w:left w:w="170" w:type="dxa"/>
+              <w:left w:w="165" w:type="dxa"/>
             </w:tcMar>
           </w:tcPr>
           <w:p>
@@ -1266,7 +1266,7 @@
             </w:tcBorders>
             <w:shd w:fill="F3F3F3" w:val="clear"/>
             <w:tcMar>
-              <w:left w:w="170" w:type="dxa"/>
+              <w:left w:w="165" w:type="dxa"/>
             </w:tcMar>
           </w:tcPr>
           <w:p>
@@ -1283,7 +1283,7 @@
         </w:tc>
         <w:tc>
           <w:tcPr>
-            <w:tcW w:w="3062" w:type="dxa"/>
+            <w:tcW w:w="3064" w:type="dxa"/>
             <w:tcBorders>
               <w:top w:val="single" w:sz="4" w:space="0" w:color="999999"/>
               <w:left w:val="single" w:sz="4" w:space="0" w:color="999999"/>
@@ -1295,7 +1295,7 @@
             <w:shd w:fill="F3F3F3" w:val="clear"/>
             <w:tcMar>
               <w:top w:w="0" w:type="dxa"/>
-              <w:left w:w="5" w:type="dxa"/>
+              <w:left w:w="0" w:type="dxa"/>
               <w:bottom w:w="0" w:type="dxa"/>
               <w:right w:w="10" w:type="dxa"/>
             </w:tcMar>
@@ -1320,18 +1320,18 @@
         </w:trPr>
         <w:tc>
           <w:tcPr>
-            <w:tcW w:w="4868" w:type="dxa"/>
-            <w:tcBorders>
-              <w:top w:val="single" w:sz="4" w:space="0" w:color="999999"/>
-              <w:left w:val="single" w:sz="4" w:space="0" w:color="999999"/>
-              <w:bottom w:val="single" w:sz="4" w:space="0" w:color="999999"/>
-              <w:insideH w:val="single" w:sz="4" w:space="0" w:color="999999"/>
-              <w:right w:val="single" w:sz="4" w:space="0" w:color="999999"/>
-              <w:insideV w:val="single" w:sz="4" w:space="0" w:color="999999"/>
-            </w:tcBorders>
-            <w:shd w:fill="FFFFFF" w:val="clear"/>
-            <w:tcMar>
-              <w:left w:w="170" w:type="dxa"/>
+            <w:tcW w:w="4867" w:type="dxa"/>
+            <w:tcBorders>
+              <w:top w:val="single" w:sz="4" w:space="0" w:color="999999"/>
+              <w:left w:val="single" w:sz="4" w:space="0" w:color="999999"/>
+              <w:bottom w:val="single" w:sz="4" w:space="0" w:color="999999"/>
+              <w:insideH w:val="single" w:sz="4" w:space="0" w:color="999999"/>
+              <w:right w:val="single" w:sz="4" w:space="0" w:color="999999"/>
+              <w:insideV w:val="single" w:sz="4" w:space="0" w:color="999999"/>
+            </w:tcBorders>
+            <w:shd w:fill="FFFFFF" w:val="clear"/>
+            <w:tcMar>
+              <w:left w:w="165" w:type="dxa"/>
             </w:tcMar>
           </w:tcPr>
           <w:p>
@@ -1348,18 +1348,18 @@
         </w:tc>
         <w:tc>
           <w:tcPr>
-            <w:tcW w:w="1618" w:type="dxa"/>
-            <w:tcBorders>
-              <w:top w:val="single" w:sz="4" w:space="0" w:color="999999"/>
-              <w:left w:val="single" w:sz="4" w:space="0" w:color="999999"/>
-              <w:bottom w:val="single" w:sz="4" w:space="0" w:color="999999"/>
-              <w:insideH w:val="single" w:sz="4" w:space="0" w:color="999999"/>
-              <w:right w:val="single" w:sz="4" w:space="0" w:color="999999"/>
-              <w:insideV w:val="single" w:sz="4" w:space="0" w:color="999999"/>
-            </w:tcBorders>
-            <w:shd w:fill="FFFFFF" w:val="clear"/>
-            <w:tcMar>
-              <w:left w:w="170" w:type="dxa"/>
+            <w:tcW w:w="1617" w:type="dxa"/>
+            <w:tcBorders>
+              <w:top w:val="single" w:sz="4" w:space="0" w:color="999999"/>
+              <w:left w:val="single" w:sz="4" w:space="0" w:color="999999"/>
+              <w:bottom w:val="single" w:sz="4" w:space="0" w:color="999999"/>
+              <w:insideH w:val="single" w:sz="4" w:space="0" w:color="999999"/>
+              <w:right w:val="single" w:sz="4" w:space="0" w:color="999999"/>
+              <w:insideV w:val="single" w:sz="4" w:space="0" w:color="999999"/>
+            </w:tcBorders>
+            <w:shd w:fill="FFFFFF" w:val="clear"/>
+            <w:tcMar>
+              <w:left w:w="165" w:type="dxa"/>
             </w:tcMar>
           </w:tcPr>
           <w:p>
@@ -1388,7 +1388,7 @@
             </w:tcBorders>
             <w:shd w:fill="FFFFFF" w:val="clear"/>
             <w:tcMar>
-              <w:left w:w="170" w:type="dxa"/>
+              <w:left w:w="165" w:type="dxa"/>
             </w:tcMar>
           </w:tcPr>
           <w:p>
@@ -1405,7 +1405,7 @@
         </w:tc>
         <w:tc>
           <w:tcPr>
-            <w:tcW w:w="3062" w:type="dxa"/>
+            <w:tcW w:w="3064" w:type="dxa"/>
             <w:tcBorders>
               <w:top w:val="single" w:sz="4" w:space="0" w:color="999999"/>
               <w:left w:val="single" w:sz="4" w:space="0" w:color="999999"/>
@@ -1417,7 +1417,7 @@
             <w:shd w:fill="FFFFFF" w:val="clear"/>
             <w:tcMar>
               <w:top w:w="0" w:type="dxa"/>
-              <w:left w:w="5" w:type="dxa"/>
+              <w:left w:w="0" w:type="dxa"/>
               <w:bottom w:w="0" w:type="dxa"/>
               <w:right w:w="10" w:type="dxa"/>
             </w:tcMar>
@@ -1442,7 +1442,7 @@
         </w:trPr>
         <w:tc>
           <w:tcPr>
-            <w:tcW w:w="4868" w:type="dxa"/>
+            <w:tcW w:w="4867" w:type="dxa"/>
             <w:tcBorders>
               <w:top w:val="single" w:sz="4" w:space="0" w:color="999999"/>
               <w:left w:val="single" w:sz="4" w:space="0" w:color="999999"/>
@@ -1453,7 +1453,7 @@
             </w:tcBorders>
             <w:shd w:fill="F3F3F3" w:val="clear"/>
             <w:tcMar>
-              <w:left w:w="170" w:type="dxa"/>
+              <w:left w:w="165" w:type="dxa"/>
             </w:tcMar>
           </w:tcPr>
           <w:p>
@@ -1470,7 +1470,7 @@
         </w:tc>
         <w:tc>
           <w:tcPr>
-            <w:tcW w:w="1618" w:type="dxa"/>
+            <w:tcW w:w="1617" w:type="dxa"/>
             <w:tcBorders>
               <w:top w:val="single" w:sz="4" w:space="0" w:color="999999"/>
               <w:left w:val="single" w:sz="4" w:space="0" w:color="999999"/>
@@ -1481,7 +1481,7 @@
             </w:tcBorders>
             <w:shd w:fill="F3F3F3" w:val="clear"/>
             <w:tcMar>
-              <w:left w:w="170" w:type="dxa"/>
+              <w:left w:w="165" w:type="dxa"/>
             </w:tcMar>
           </w:tcPr>
           <w:p>
@@ -1510,7 +1510,7 @@
             </w:tcBorders>
             <w:shd w:fill="F3F3F3" w:val="clear"/>
             <w:tcMar>
-              <w:left w:w="170" w:type="dxa"/>
+              <w:left w:w="165" w:type="dxa"/>
             </w:tcMar>
           </w:tcPr>
           <w:p>
@@ -1527,7 +1527,7 @@
         </w:tc>
         <w:tc>
           <w:tcPr>
-            <w:tcW w:w="3062" w:type="dxa"/>
+            <w:tcW w:w="3064" w:type="dxa"/>
             <w:tcBorders>
               <w:top w:val="single" w:sz="4" w:space="0" w:color="999999"/>
               <w:left w:val="single" w:sz="4" w:space="0" w:color="999999"/>
@@ -1539,7 +1539,7 @@
             <w:shd w:fill="F3F3F3" w:val="clear"/>
             <w:tcMar>
               <w:top w:w="0" w:type="dxa"/>
-              <w:left w:w="5" w:type="dxa"/>
+              <w:left w:w="0" w:type="dxa"/>
               <w:bottom w:w="0" w:type="dxa"/>
               <w:right w:w="10" w:type="dxa"/>
             </w:tcMar>
@@ -1564,18 +1564,18 @@
         </w:trPr>
         <w:tc>
           <w:tcPr>
-            <w:tcW w:w="4868" w:type="dxa"/>
-            <w:tcBorders>
-              <w:top w:val="single" w:sz="4" w:space="0" w:color="999999"/>
-              <w:left w:val="single" w:sz="4" w:space="0" w:color="999999"/>
-              <w:bottom w:val="single" w:sz="4" w:space="0" w:color="999999"/>
-              <w:insideH w:val="single" w:sz="4" w:space="0" w:color="999999"/>
-              <w:right w:val="single" w:sz="4" w:space="0" w:color="999999"/>
-              <w:insideV w:val="single" w:sz="4" w:space="0" w:color="999999"/>
-            </w:tcBorders>
-            <w:shd w:fill="FFFFFF" w:val="clear"/>
-            <w:tcMar>
-              <w:left w:w="170" w:type="dxa"/>
+            <w:tcW w:w="4867" w:type="dxa"/>
+            <w:tcBorders>
+              <w:top w:val="single" w:sz="4" w:space="0" w:color="999999"/>
+              <w:left w:val="single" w:sz="4" w:space="0" w:color="999999"/>
+              <w:bottom w:val="single" w:sz="4" w:space="0" w:color="999999"/>
+              <w:insideH w:val="single" w:sz="4" w:space="0" w:color="999999"/>
+              <w:right w:val="single" w:sz="4" w:space="0" w:color="999999"/>
+              <w:insideV w:val="single" w:sz="4" w:space="0" w:color="999999"/>
+            </w:tcBorders>
+            <w:shd w:fill="FFFFFF" w:val="clear"/>
+            <w:tcMar>
+              <w:left w:w="165" w:type="dxa"/>
             </w:tcMar>
           </w:tcPr>
           <w:p>
@@ -1592,18 +1592,18 @@
         </w:tc>
         <w:tc>
           <w:tcPr>
-            <w:tcW w:w="1618" w:type="dxa"/>
-            <w:tcBorders>
-              <w:top w:val="single" w:sz="4" w:space="0" w:color="999999"/>
-              <w:left w:val="single" w:sz="4" w:space="0" w:color="999999"/>
-              <w:bottom w:val="single" w:sz="4" w:space="0" w:color="999999"/>
-              <w:insideH w:val="single" w:sz="4" w:space="0" w:color="999999"/>
-              <w:right w:val="single" w:sz="4" w:space="0" w:color="999999"/>
-              <w:insideV w:val="single" w:sz="4" w:space="0" w:color="999999"/>
-            </w:tcBorders>
-            <w:shd w:fill="FFFFFF" w:val="clear"/>
-            <w:tcMar>
-              <w:left w:w="170" w:type="dxa"/>
+            <w:tcW w:w="1617" w:type="dxa"/>
+            <w:tcBorders>
+              <w:top w:val="single" w:sz="4" w:space="0" w:color="999999"/>
+              <w:left w:val="single" w:sz="4" w:space="0" w:color="999999"/>
+              <w:bottom w:val="single" w:sz="4" w:space="0" w:color="999999"/>
+              <w:insideH w:val="single" w:sz="4" w:space="0" w:color="999999"/>
+              <w:right w:val="single" w:sz="4" w:space="0" w:color="999999"/>
+              <w:insideV w:val="single" w:sz="4" w:space="0" w:color="999999"/>
+            </w:tcBorders>
+            <w:shd w:fill="FFFFFF" w:val="clear"/>
+            <w:tcMar>
+              <w:left w:w="165" w:type="dxa"/>
             </w:tcMar>
           </w:tcPr>
           <w:p>
@@ -1632,7 +1632,7 @@
             </w:tcBorders>
             <w:shd w:fill="FFFFFF" w:val="clear"/>
             <w:tcMar>
-              <w:left w:w="170" w:type="dxa"/>
+              <w:left w:w="165" w:type="dxa"/>
             </w:tcMar>
           </w:tcPr>
           <w:p>
@@ -1649,7 +1649,7 @@
         </w:tc>
         <w:tc>
           <w:tcPr>
-            <w:tcW w:w="3062" w:type="dxa"/>
+            <w:tcW w:w="3064" w:type="dxa"/>
             <w:tcBorders>
               <w:top w:val="single" w:sz="4" w:space="0" w:color="999999"/>
               <w:left w:val="single" w:sz="4" w:space="0" w:color="999999"/>
@@ -1661,7 +1661,7 @@
             <w:shd w:fill="FFFFFF" w:val="clear"/>
             <w:tcMar>
               <w:top w:w="0" w:type="dxa"/>
-              <w:left w:w="5" w:type="dxa"/>
+              <w:left w:w="0" w:type="dxa"/>
               <w:bottom w:w="0" w:type="dxa"/>
               <w:right w:w="10" w:type="dxa"/>
             </w:tcMar>
@@ -1686,7 +1686,7 @@
         </w:trPr>
         <w:tc>
           <w:tcPr>
-            <w:tcW w:w="4868" w:type="dxa"/>
+            <w:tcW w:w="4867" w:type="dxa"/>
             <w:tcBorders>
               <w:top w:val="single" w:sz="4" w:space="0" w:color="999999"/>
               <w:left w:val="single" w:sz="4" w:space="0" w:color="999999"/>
@@ -1697,7 +1697,7 @@
             </w:tcBorders>
             <w:shd w:fill="F2F2F2" w:val="clear"/>
             <w:tcMar>
-              <w:left w:w="170" w:type="dxa"/>
+              <w:left w:w="165" w:type="dxa"/>
             </w:tcMar>
           </w:tcPr>
           <w:p>
@@ -1714,7 +1714,7 @@
         </w:tc>
         <w:tc>
           <w:tcPr>
-            <w:tcW w:w="1618" w:type="dxa"/>
+            <w:tcW w:w="1617" w:type="dxa"/>
             <w:tcBorders>
               <w:top w:val="single" w:sz="4" w:space="0" w:color="999999"/>
               <w:left w:val="single" w:sz="4" w:space="0" w:color="999999"/>
@@ -1725,7 +1725,7 @@
             </w:tcBorders>
             <w:shd w:fill="F2F2F2" w:val="clear"/>
             <w:tcMar>
-              <w:left w:w="170" w:type="dxa"/>
+              <w:left w:w="165" w:type="dxa"/>
             </w:tcMar>
           </w:tcPr>
           <w:p>
@@ -1758,7 +1758,7 @@
             </w:tcBorders>
             <w:shd w:fill="F2F2F2" w:val="clear"/>
             <w:tcMar>
-              <w:left w:w="170" w:type="dxa"/>
+              <w:left w:w="165" w:type="dxa"/>
             </w:tcMar>
           </w:tcPr>
           <w:p>
@@ -1775,7 +1775,7 @@
         </w:tc>
         <w:tc>
           <w:tcPr>
-            <w:tcW w:w="3062" w:type="dxa"/>
+            <w:tcW w:w="3064" w:type="dxa"/>
             <w:tcBorders>
               <w:top w:val="single" w:sz="4" w:space="0" w:color="999999"/>
               <w:left w:val="single" w:sz="4" w:space="0" w:color="999999"/>
@@ -1787,7 +1787,7 @@
             <w:shd w:fill="F2F2F2" w:val="clear"/>
             <w:tcMar>
               <w:top w:w="0" w:type="dxa"/>
-              <w:left w:w="5" w:type="dxa"/>
+              <w:left w:w="0" w:type="dxa"/>
               <w:bottom w:w="0" w:type="dxa"/>
               <w:right w:w="10" w:type="dxa"/>
             </w:tcMar>
@@ -1812,18 +1812,18 @@
         </w:trPr>
         <w:tc>
           <w:tcPr>
-            <w:tcW w:w="4868" w:type="dxa"/>
-            <w:tcBorders>
-              <w:top w:val="single" w:sz="4" w:space="0" w:color="999999"/>
-              <w:left w:val="single" w:sz="4" w:space="0" w:color="999999"/>
-              <w:bottom w:val="single" w:sz="4" w:space="0" w:color="999999"/>
-              <w:insideH w:val="single" w:sz="4" w:space="0" w:color="999999"/>
-              <w:right w:val="single" w:sz="4" w:space="0" w:color="999999"/>
-              <w:insideV w:val="single" w:sz="4" w:space="0" w:color="999999"/>
-            </w:tcBorders>
-            <w:shd w:fill="FFFFFF" w:val="clear"/>
-            <w:tcMar>
-              <w:left w:w="170" w:type="dxa"/>
+            <w:tcW w:w="4867" w:type="dxa"/>
+            <w:tcBorders>
+              <w:top w:val="single" w:sz="4" w:space="0" w:color="999999"/>
+              <w:left w:val="single" w:sz="4" w:space="0" w:color="999999"/>
+              <w:bottom w:val="single" w:sz="4" w:space="0" w:color="999999"/>
+              <w:insideH w:val="single" w:sz="4" w:space="0" w:color="999999"/>
+              <w:right w:val="single" w:sz="4" w:space="0" w:color="999999"/>
+              <w:insideV w:val="single" w:sz="4" w:space="0" w:color="999999"/>
+            </w:tcBorders>
+            <w:shd w:fill="FFFFFF" w:val="clear"/>
+            <w:tcMar>
+              <w:left w:w="165" w:type="dxa"/>
             </w:tcMar>
           </w:tcPr>
           <w:p>
@@ -1840,18 +1840,18 @@
         </w:tc>
         <w:tc>
           <w:tcPr>
-            <w:tcW w:w="1618" w:type="dxa"/>
-            <w:tcBorders>
-              <w:top w:val="single" w:sz="4" w:space="0" w:color="999999"/>
-              <w:left w:val="single" w:sz="4" w:space="0" w:color="999999"/>
-              <w:bottom w:val="single" w:sz="4" w:space="0" w:color="999999"/>
-              <w:insideH w:val="single" w:sz="4" w:space="0" w:color="999999"/>
-              <w:right w:val="single" w:sz="4" w:space="0" w:color="999999"/>
-              <w:insideV w:val="single" w:sz="4" w:space="0" w:color="999999"/>
-            </w:tcBorders>
-            <w:shd w:fill="FFFFFF" w:val="clear"/>
-            <w:tcMar>
-              <w:left w:w="170" w:type="dxa"/>
+            <w:tcW w:w="1617" w:type="dxa"/>
+            <w:tcBorders>
+              <w:top w:val="single" w:sz="4" w:space="0" w:color="999999"/>
+              <w:left w:val="single" w:sz="4" w:space="0" w:color="999999"/>
+              <w:bottom w:val="single" w:sz="4" w:space="0" w:color="999999"/>
+              <w:insideH w:val="single" w:sz="4" w:space="0" w:color="999999"/>
+              <w:right w:val="single" w:sz="4" w:space="0" w:color="999999"/>
+              <w:insideV w:val="single" w:sz="4" w:space="0" w:color="999999"/>
+            </w:tcBorders>
+            <w:shd w:fill="FFFFFF" w:val="clear"/>
+            <w:tcMar>
+              <w:left w:w="165" w:type="dxa"/>
             </w:tcMar>
           </w:tcPr>
           <w:p>
@@ -1880,7 +1880,7 @@
             </w:tcBorders>
             <w:shd w:fill="FFFFFF" w:val="clear"/>
             <w:tcMar>
-              <w:left w:w="170" w:type="dxa"/>
+              <w:left w:w="165" w:type="dxa"/>
             </w:tcMar>
           </w:tcPr>
           <w:p>
@@ -1897,7 +1897,7 @@
         </w:tc>
         <w:tc>
           <w:tcPr>
-            <w:tcW w:w="3062" w:type="dxa"/>
+            <w:tcW w:w="3064" w:type="dxa"/>
             <w:tcBorders>
               <w:top w:val="single" w:sz="4" w:space="0" w:color="999999"/>
               <w:left w:val="single" w:sz="4" w:space="0" w:color="999999"/>
@@ -1909,7 +1909,7 @@
             <w:shd w:fill="FFFFFF" w:val="clear"/>
             <w:tcMar>
               <w:top w:w="0" w:type="dxa"/>
-              <w:left w:w="5" w:type="dxa"/>
+              <w:left w:w="0" w:type="dxa"/>
               <w:bottom w:w="0" w:type="dxa"/>
               <w:right w:w="10" w:type="dxa"/>
             </w:tcMar>
@@ -1934,18 +1934,18 @@
         </w:trPr>
         <w:tc>
           <w:tcPr>
-            <w:tcW w:w="4868" w:type="dxa"/>
-            <w:tcBorders>
-              <w:top w:val="single" w:sz="4" w:space="0" w:color="999999"/>
-              <w:left w:val="single" w:sz="4" w:space="0" w:color="999999"/>
-              <w:bottom w:val="single" w:sz="4" w:space="0" w:color="999999"/>
-              <w:insideH w:val="single" w:sz="4" w:space="0" w:color="999999"/>
-              <w:right w:val="single" w:sz="4" w:space="0" w:color="999999"/>
-              <w:insideV w:val="single" w:sz="4" w:space="0" w:color="999999"/>
-            </w:tcBorders>
-            <w:shd w:fill="FFFFFF" w:val="clear"/>
-            <w:tcMar>
-              <w:left w:w="170" w:type="dxa"/>
+            <w:tcW w:w="4867" w:type="dxa"/>
+            <w:tcBorders>
+              <w:top w:val="single" w:sz="4" w:space="0" w:color="999999"/>
+              <w:left w:val="single" w:sz="4" w:space="0" w:color="999999"/>
+              <w:bottom w:val="single" w:sz="4" w:space="0" w:color="999999"/>
+              <w:insideH w:val="single" w:sz="4" w:space="0" w:color="999999"/>
+              <w:right w:val="single" w:sz="4" w:space="0" w:color="999999"/>
+              <w:insideV w:val="single" w:sz="4" w:space="0" w:color="999999"/>
+            </w:tcBorders>
+            <w:shd w:fill="FFFFFF" w:val="clear"/>
+            <w:tcMar>
+              <w:left w:w="165" w:type="dxa"/>
             </w:tcMar>
           </w:tcPr>
           <w:p>
@@ -1962,18 +1962,18 @@
         </w:tc>
         <w:tc>
           <w:tcPr>
-            <w:tcW w:w="1618" w:type="dxa"/>
-            <w:tcBorders>
-              <w:top w:val="single" w:sz="4" w:space="0" w:color="999999"/>
-              <w:left w:val="single" w:sz="4" w:space="0" w:color="999999"/>
-              <w:bottom w:val="single" w:sz="4" w:space="0" w:color="999999"/>
-              <w:insideH w:val="single" w:sz="4" w:space="0" w:color="999999"/>
-              <w:right w:val="single" w:sz="4" w:space="0" w:color="999999"/>
-              <w:insideV w:val="single" w:sz="4" w:space="0" w:color="999999"/>
-            </w:tcBorders>
-            <w:shd w:fill="FFFFFF" w:val="clear"/>
-            <w:tcMar>
-              <w:left w:w="170" w:type="dxa"/>
+            <w:tcW w:w="1617" w:type="dxa"/>
+            <w:tcBorders>
+              <w:top w:val="single" w:sz="4" w:space="0" w:color="999999"/>
+              <w:left w:val="single" w:sz="4" w:space="0" w:color="999999"/>
+              <w:bottom w:val="single" w:sz="4" w:space="0" w:color="999999"/>
+              <w:insideH w:val="single" w:sz="4" w:space="0" w:color="999999"/>
+              <w:right w:val="single" w:sz="4" w:space="0" w:color="999999"/>
+              <w:insideV w:val="single" w:sz="4" w:space="0" w:color="999999"/>
+            </w:tcBorders>
+            <w:shd w:fill="FFFFFF" w:val="clear"/>
+            <w:tcMar>
+              <w:left w:w="165" w:type="dxa"/>
             </w:tcMar>
           </w:tcPr>
           <w:p>
@@ -2002,7 +2002,7 @@
             </w:tcBorders>
             <w:shd w:fill="FFFFFF" w:val="clear"/>
             <w:tcMar>
-              <w:left w:w="170" w:type="dxa"/>
+              <w:left w:w="165" w:type="dxa"/>
             </w:tcMar>
           </w:tcPr>
           <w:p>
@@ -2019,7 +2019,7 @@
         </w:tc>
         <w:tc>
           <w:tcPr>
-            <w:tcW w:w="3062" w:type="dxa"/>
+            <w:tcW w:w="3064" w:type="dxa"/>
             <w:tcBorders>
               <w:top w:val="single" w:sz="4" w:space="0" w:color="999999"/>
               <w:left w:val="single" w:sz="4" w:space="0" w:color="999999"/>
@@ -2031,7 +2031,7 @@
             <w:shd w:fill="FFFFFF" w:val="clear"/>
             <w:tcMar>
               <w:top w:w="0" w:type="dxa"/>
-              <w:left w:w="5" w:type="dxa"/>
+              <w:left w:w="0" w:type="dxa"/>
               <w:bottom w:w="0" w:type="dxa"/>
               <w:right w:w="10" w:type="dxa"/>
             </w:tcMar>
@@ -2056,7 +2056,7 @@
         </w:trPr>
         <w:tc>
           <w:tcPr>
-            <w:tcW w:w="4868" w:type="dxa"/>
+            <w:tcW w:w="4867" w:type="dxa"/>
             <w:tcBorders>
               <w:top w:val="single" w:sz="4" w:space="0" w:color="999999"/>
               <w:left w:val="single" w:sz="4" w:space="0" w:color="999999"/>
@@ -2067,7 +2067,7 @@
             </w:tcBorders>
             <w:shd w:fill="F2F2F2" w:val="clear"/>
             <w:tcMar>
-              <w:left w:w="170" w:type="dxa"/>
+              <w:left w:w="165" w:type="dxa"/>
             </w:tcMar>
           </w:tcPr>
           <w:p>
@@ -2084,7 +2084,7 @@
         </w:tc>
         <w:tc>
           <w:tcPr>
-            <w:tcW w:w="1618" w:type="dxa"/>
+            <w:tcW w:w="1617" w:type="dxa"/>
             <w:tcBorders>
               <w:top w:val="single" w:sz="4" w:space="0" w:color="999999"/>
               <w:left w:val="single" w:sz="4" w:space="0" w:color="999999"/>
@@ -2095,7 +2095,7 @@
             </w:tcBorders>
             <w:shd w:fill="F2F2F2" w:val="clear"/>
             <w:tcMar>
-              <w:left w:w="170" w:type="dxa"/>
+              <w:left w:w="165" w:type="dxa"/>
             </w:tcMar>
           </w:tcPr>
           <w:p>
@@ -2124,7 +2124,7 @@
             </w:tcBorders>
             <w:shd w:fill="F2F2F2" w:val="clear"/>
             <w:tcMar>
-              <w:left w:w="170" w:type="dxa"/>
+              <w:left w:w="165" w:type="dxa"/>
             </w:tcMar>
           </w:tcPr>
           <w:p>
@@ -2141,7 +2141,7 @@
         </w:tc>
         <w:tc>
           <w:tcPr>
-            <w:tcW w:w="3062" w:type="dxa"/>
+            <w:tcW w:w="3064" w:type="dxa"/>
             <w:tcBorders>
               <w:top w:val="single" w:sz="4" w:space="0" w:color="999999"/>
               <w:left w:val="single" w:sz="4" w:space="0" w:color="999999"/>
@@ -2153,7 +2153,7 @@
             <w:shd w:fill="F2F2F2" w:val="clear"/>
             <w:tcMar>
               <w:top w:w="0" w:type="dxa"/>
-              <w:left w:w="5" w:type="dxa"/>
+              <w:left w:w="0" w:type="dxa"/>
               <w:bottom w:w="0" w:type="dxa"/>
               <w:right w:w="10" w:type="dxa"/>
             </w:tcMar>
@@ -2178,18 +2178,18 @@
         </w:trPr>
         <w:tc>
           <w:tcPr>
-            <w:tcW w:w="4868" w:type="dxa"/>
-            <w:tcBorders>
-              <w:top w:val="single" w:sz="4" w:space="0" w:color="999999"/>
-              <w:left w:val="single" w:sz="4" w:space="0" w:color="999999"/>
-              <w:bottom w:val="single" w:sz="4" w:space="0" w:color="999999"/>
-              <w:insideH w:val="single" w:sz="4" w:space="0" w:color="999999"/>
-              <w:right w:val="single" w:sz="4" w:space="0" w:color="999999"/>
-              <w:insideV w:val="single" w:sz="4" w:space="0" w:color="999999"/>
-            </w:tcBorders>
-            <w:shd w:fill="FFFFFF" w:val="clear"/>
-            <w:tcMar>
-              <w:left w:w="170" w:type="dxa"/>
+            <w:tcW w:w="4867" w:type="dxa"/>
+            <w:tcBorders>
+              <w:top w:val="single" w:sz="4" w:space="0" w:color="999999"/>
+              <w:left w:val="single" w:sz="4" w:space="0" w:color="999999"/>
+              <w:bottom w:val="single" w:sz="4" w:space="0" w:color="999999"/>
+              <w:insideH w:val="single" w:sz="4" w:space="0" w:color="999999"/>
+              <w:right w:val="single" w:sz="4" w:space="0" w:color="999999"/>
+              <w:insideV w:val="single" w:sz="4" w:space="0" w:color="999999"/>
+            </w:tcBorders>
+            <w:shd w:fill="FFFFFF" w:val="clear"/>
+            <w:tcMar>
+              <w:left w:w="165" w:type="dxa"/>
             </w:tcMar>
           </w:tcPr>
           <w:p>
@@ -2206,18 +2206,18 @@
         </w:tc>
         <w:tc>
           <w:tcPr>
-            <w:tcW w:w="1618" w:type="dxa"/>
-            <w:tcBorders>
-              <w:top w:val="single" w:sz="4" w:space="0" w:color="999999"/>
-              <w:left w:val="single" w:sz="4" w:space="0" w:color="999999"/>
-              <w:bottom w:val="single" w:sz="4" w:space="0" w:color="999999"/>
-              <w:insideH w:val="single" w:sz="4" w:space="0" w:color="999999"/>
-              <w:right w:val="single" w:sz="4" w:space="0" w:color="999999"/>
-              <w:insideV w:val="single" w:sz="4" w:space="0" w:color="999999"/>
-            </w:tcBorders>
-            <w:shd w:fill="FFFFFF" w:val="clear"/>
-            <w:tcMar>
-              <w:left w:w="170" w:type="dxa"/>
+            <w:tcW w:w="1617" w:type="dxa"/>
+            <w:tcBorders>
+              <w:top w:val="single" w:sz="4" w:space="0" w:color="999999"/>
+              <w:left w:val="single" w:sz="4" w:space="0" w:color="999999"/>
+              <w:bottom w:val="single" w:sz="4" w:space="0" w:color="999999"/>
+              <w:insideH w:val="single" w:sz="4" w:space="0" w:color="999999"/>
+              <w:right w:val="single" w:sz="4" w:space="0" w:color="999999"/>
+              <w:insideV w:val="single" w:sz="4" w:space="0" w:color="999999"/>
+            </w:tcBorders>
+            <w:shd w:fill="FFFFFF" w:val="clear"/>
+            <w:tcMar>
+              <w:left w:w="165" w:type="dxa"/>
             </w:tcMar>
           </w:tcPr>
           <w:p>
@@ -2246,7 +2246,7 @@
             </w:tcBorders>
             <w:shd w:fill="FFFFFF" w:val="clear"/>
             <w:tcMar>
-              <w:left w:w="170" w:type="dxa"/>
+              <w:left w:w="165" w:type="dxa"/>
             </w:tcMar>
           </w:tcPr>
           <w:p>
@@ -2263,7 +2263,7 @@
         </w:tc>
         <w:tc>
           <w:tcPr>
-            <w:tcW w:w="3062" w:type="dxa"/>
+            <w:tcW w:w="3064" w:type="dxa"/>
             <w:tcBorders>
               <w:top w:val="single" w:sz="4" w:space="0" w:color="999999"/>
               <w:left w:val="single" w:sz="4" w:space="0" w:color="999999"/>
@@ -2275,7 +2275,7 @@
             <w:shd w:fill="FFFFFF" w:val="clear"/>
             <w:tcMar>
               <w:top w:w="0" w:type="dxa"/>
-              <w:left w:w="5" w:type="dxa"/>
+              <w:left w:w="0" w:type="dxa"/>
               <w:bottom w:w="0" w:type="dxa"/>
               <w:right w:w="10" w:type="dxa"/>
             </w:tcMar>
@@ -2300,7 +2300,7 @@
         </w:trPr>
         <w:tc>
           <w:tcPr>
-            <w:tcW w:w="4868" w:type="dxa"/>
+            <w:tcW w:w="4867" w:type="dxa"/>
             <w:tcBorders>
               <w:top w:val="single" w:sz="4" w:space="0" w:color="999999"/>
               <w:left w:val="single" w:sz="4" w:space="0" w:color="999999"/>
@@ -2311,7 +2311,7 @@
             </w:tcBorders>
             <w:shd w:fill="F2F2F2" w:val="clear"/>
             <w:tcMar>
-              <w:left w:w="170" w:type="dxa"/>
+              <w:left w:w="165" w:type="dxa"/>
             </w:tcMar>
           </w:tcPr>
           <w:p>
@@ -2328,7 +2328,7 @@
         </w:tc>
         <w:tc>
           <w:tcPr>
-            <w:tcW w:w="1618" w:type="dxa"/>
+            <w:tcW w:w="1617" w:type="dxa"/>
             <w:tcBorders>
               <w:top w:val="single" w:sz="4" w:space="0" w:color="999999"/>
               <w:left w:val="single" w:sz="4" w:space="0" w:color="999999"/>
@@ -2339,7 +2339,7 @@
             </w:tcBorders>
             <w:shd w:fill="F2F2F2" w:val="clear"/>
             <w:tcMar>
-              <w:left w:w="170" w:type="dxa"/>
+              <w:left w:w="165" w:type="dxa"/>
             </w:tcMar>
           </w:tcPr>
           <w:p>
@@ -2368,23 +2368,23 @@
             </w:tcBorders>
             <w:shd w:fill="F2F2F2" w:val="clear"/>
             <w:tcMar>
-              <w:left w:w="170" w:type="dxa"/>
-            </w:tcMar>
-          </w:tcPr>
-          <w:p>
-            <w:pPr>
-              <w:pStyle w:val="Normal1"/>
-              <w:spacing w:lineRule="auto" w:line="240"/>
-              <w:rPr/>
-            </w:pPr>
-            <w:r>
-              <w:rPr/>
-            </w:r>
-          </w:p>
-        </w:tc>
-        <w:tc>
-          <w:tcPr>
-            <w:tcW w:w="3062" w:type="dxa"/>
+              <w:left w:w="165" w:type="dxa"/>
+            </w:tcMar>
+          </w:tcPr>
+          <w:p>
+            <w:pPr>
+              <w:pStyle w:val="Normal1"/>
+              <w:spacing w:lineRule="auto" w:line="240"/>
+              <w:rPr/>
+            </w:pPr>
+            <w:r>
+              <w:rPr/>
+            </w:r>
+          </w:p>
+        </w:tc>
+        <w:tc>
+          <w:tcPr>
+            <w:tcW w:w="3064" w:type="dxa"/>
             <w:tcBorders>
               <w:top w:val="single" w:sz="4" w:space="0" w:color="999999"/>
               <w:left w:val="single" w:sz="4" w:space="0" w:color="999999"/>
@@ -2396,7 +2396,7 @@
             <w:shd w:fill="F2F2F2" w:val="clear"/>
             <w:tcMar>
               <w:top w:w="0" w:type="dxa"/>
-              <w:left w:w="5" w:type="dxa"/>
+              <w:left w:w="0" w:type="dxa"/>
               <w:bottom w:w="0" w:type="dxa"/>
               <w:right w:w="10" w:type="dxa"/>
             </w:tcMar>
@@ -2421,18 +2421,18 @@
         </w:trPr>
         <w:tc>
           <w:tcPr>
-            <w:tcW w:w="4868" w:type="dxa"/>
-            <w:tcBorders>
-              <w:top w:val="single" w:sz="4" w:space="0" w:color="999999"/>
-              <w:left w:val="single" w:sz="4" w:space="0" w:color="999999"/>
-              <w:bottom w:val="single" w:sz="4" w:space="0" w:color="999999"/>
-              <w:insideH w:val="single" w:sz="4" w:space="0" w:color="999999"/>
-              <w:right w:val="single" w:sz="4" w:space="0" w:color="999999"/>
-              <w:insideV w:val="single" w:sz="4" w:space="0" w:color="999999"/>
-            </w:tcBorders>
-            <w:shd w:fill="FFFFFF" w:val="clear"/>
-            <w:tcMar>
-              <w:left w:w="170" w:type="dxa"/>
+            <w:tcW w:w="4867" w:type="dxa"/>
+            <w:tcBorders>
+              <w:top w:val="single" w:sz="4" w:space="0" w:color="999999"/>
+              <w:left w:val="single" w:sz="4" w:space="0" w:color="999999"/>
+              <w:bottom w:val="single" w:sz="4" w:space="0" w:color="999999"/>
+              <w:insideH w:val="single" w:sz="4" w:space="0" w:color="999999"/>
+              <w:right w:val="single" w:sz="4" w:space="0" w:color="999999"/>
+              <w:insideV w:val="single" w:sz="4" w:space="0" w:color="999999"/>
+            </w:tcBorders>
+            <w:shd w:fill="FFFFFF" w:val="clear"/>
+            <w:tcMar>
+              <w:left w:w="165" w:type="dxa"/>
             </w:tcMar>
           </w:tcPr>
           <w:p>
@@ -2449,18 +2449,18 @@
         </w:tc>
         <w:tc>
           <w:tcPr>
-            <w:tcW w:w="1618" w:type="dxa"/>
-            <w:tcBorders>
-              <w:top w:val="single" w:sz="4" w:space="0" w:color="999999"/>
-              <w:left w:val="single" w:sz="4" w:space="0" w:color="999999"/>
-              <w:bottom w:val="single" w:sz="4" w:space="0" w:color="999999"/>
-              <w:insideH w:val="single" w:sz="4" w:space="0" w:color="999999"/>
-              <w:right w:val="single" w:sz="4" w:space="0" w:color="999999"/>
-              <w:insideV w:val="single" w:sz="4" w:space="0" w:color="999999"/>
-            </w:tcBorders>
-            <w:shd w:fill="FFFFFF" w:val="clear"/>
-            <w:tcMar>
-              <w:left w:w="170" w:type="dxa"/>
+            <w:tcW w:w="1617" w:type="dxa"/>
+            <w:tcBorders>
+              <w:top w:val="single" w:sz="4" w:space="0" w:color="999999"/>
+              <w:left w:val="single" w:sz="4" w:space="0" w:color="999999"/>
+              <w:bottom w:val="single" w:sz="4" w:space="0" w:color="999999"/>
+              <w:insideH w:val="single" w:sz="4" w:space="0" w:color="999999"/>
+              <w:right w:val="single" w:sz="4" w:space="0" w:color="999999"/>
+              <w:insideV w:val="single" w:sz="4" w:space="0" w:color="999999"/>
+            </w:tcBorders>
+            <w:shd w:fill="FFFFFF" w:val="clear"/>
+            <w:tcMar>
+              <w:left w:w="165" w:type="dxa"/>
             </w:tcMar>
           </w:tcPr>
           <w:p>
@@ -2489,23 +2489,23 @@
             </w:tcBorders>
             <w:shd w:fill="FFFFFF" w:val="clear"/>
             <w:tcMar>
-              <w:left w:w="170" w:type="dxa"/>
-            </w:tcMar>
-          </w:tcPr>
-          <w:p>
-            <w:pPr>
-              <w:pStyle w:val="Normal1"/>
-              <w:spacing w:lineRule="auto" w:line="240"/>
-              <w:rPr/>
-            </w:pPr>
-            <w:r>
-              <w:rPr/>
-            </w:r>
-          </w:p>
-        </w:tc>
-        <w:tc>
-          <w:tcPr>
-            <w:tcW w:w="3062" w:type="dxa"/>
+              <w:left w:w="165" w:type="dxa"/>
+            </w:tcMar>
+          </w:tcPr>
+          <w:p>
+            <w:pPr>
+              <w:pStyle w:val="Normal1"/>
+              <w:spacing w:lineRule="auto" w:line="240"/>
+              <w:rPr/>
+            </w:pPr>
+            <w:r>
+              <w:rPr/>
+            </w:r>
+          </w:p>
+        </w:tc>
+        <w:tc>
+          <w:tcPr>
+            <w:tcW w:w="3064" w:type="dxa"/>
             <w:tcBorders>
               <w:top w:val="single" w:sz="4" w:space="0" w:color="999999"/>
               <w:left w:val="single" w:sz="4" w:space="0" w:color="999999"/>
@@ -2517,7 +2517,7 @@
             <w:shd w:fill="FFFFFF" w:val="clear"/>
             <w:tcMar>
               <w:top w:w="0" w:type="dxa"/>
-              <w:left w:w="5" w:type="dxa"/>
+              <w:left w:w="0" w:type="dxa"/>
               <w:bottom w:w="0" w:type="dxa"/>
               <w:right w:w="10" w:type="dxa"/>
             </w:tcMar>
@@ -2542,7 +2542,7 @@
         </w:trPr>
         <w:tc>
           <w:tcPr>
-            <w:tcW w:w="4868" w:type="dxa"/>
+            <w:tcW w:w="4867" w:type="dxa"/>
             <w:tcBorders>
               <w:top w:val="single" w:sz="4" w:space="0" w:color="999999"/>
               <w:left w:val="single" w:sz="4" w:space="0" w:color="999999"/>
@@ -2553,7 +2553,7 @@
             </w:tcBorders>
             <w:shd w:fill="F2F2F2" w:val="clear"/>
             <w:tcMar>
-              <w:left w:w="170" w:type="dxa"/>
+              <w:left w:w="165" w:type="dxa"/>
             </w:tcMar>
           </w:tcPr>
           <w:p>
@@ -2570,7 +2570,7 @@
         </w:tc>
         <w:tc>
           <w:tcPr>
-            <w:tcW w:w="1618" w:type="dxa"/>
+            <w:tcW w:w="1617" w:type="dxa"/>
             <w:tcBorders>
               <w:top w:val="single" w:sz="4" w:space="0" w:color="999999"/>
               <w:left w:val="single" w:sz="4" w:space="0" w:color="999999"/>
@@ -2581,7 +2581,7 @@
             </w:tcBorders>
             <w:shd w:fill="F2F2F2" w:val="clear"/>
             <w:tcMar>
-              <w:left w:w="170" w:type="dxa"/>
+              <w:left w:w="165" w:type="dxa"/>
             </w:tcMar>
           </w:tcPr>
           <w:p>
@@ -2610,23 +2610,23 @@
             </w:tcBorders>
             <w:shd w:fill="F2F2F2" w:val="clear"/>
             <w:tcMar>
-              <w:left w:w="170" w:type="dxa"/>
-            </w:tcMar>
-          </w:tcPr>
-          <w:p>
-            <w:pPr>
-              <w:pStyle w:val="Normal1"/>
-              <w:spacing w:lineRule="auto" w:line="240"/>
-              <w:rPr/>
-            </w:pPr>
-            <w:r>
-              <w:rPr/>
-            </w:r>
-          </w:p>
-        </w:tc>
-        <w:tc>
-          <w:tcPr>
-            <w:tcW w:w="3062" w:type="dxa"/>
+              <w:left w:w="165" w:type="dxa"/>
+            </w:tcMar>
+          </w:tcPr>
+          <w:p>
+            <w:pPr>
+              <w:pStyle w:val="Normal1"/>
+              <w:spacing w:lineRule="auto" w:line="240"/>
+              <w:rPr/>
+            </w:pPr>
+            <w:r>
+              <w:rPr/>
+            </w:r>
+          </w:p>
+        </w:tc>
+        <w:tc>
+          <w:tcPr>
+            <w:tcW w:w="3064" w:type="dxa"/>
             <w:tcBorders>
               <w:top w:val="single" w:sz="4" w:space="0" w:color="999999"/>
               <w:left w:val="single" w:sz="4" w:space="0" w:color="999999"/>
@@ -2638,7 +2638,7 @@
             <w:shd w:fill="F2F2F2" w:val="clear"/>
             <w:tcMar>
               <w:top w:w="0" w:type="dxa"/>
-              <w:left w:w="5" w:type="dxa"/>
+              <w:left w:w="0" w:type="dxa"/>
               <w:bottom w:w="0" w:type="dxa"/>
               <w:right w:w="10" w:type="dxa"/>
             </w:tcMar>
@@ -2663,18 +2663,18 @@
         </w:trPr>
         <w:tc>
           <w:tcPr>
-            <w:tcW w:w="4868" w:type="dxa"/>
-            <w:tcBorders>
-              <w:top w:val="single" w:sz="4" w:space="0" w:color="999999"/>
-              <w:left w:val="single" w:sz="4" w:space="0" w:color="999999"/>
-              <w:bottom w:val="single" w:sz="4" w:space="0" w:color="999999"/>
-              <w:insideH w:val="single" w:sz="4" w:space="0" w:color="999999"/>
-              <w:right w:val="single" w:sz="4" w:space="0" w:color="999999"/>
-              <w:insideV w:val="single" w:sz="4" w:space="0" w:color="999999"/>
-            </w:tcBorders>
-            <w:shd w:fill="FFFFFF" w:val="clear"/>
-            <w:tcMar>
-              <w:left w:w="170" w:type="dxa"/>
+            <w:tcW w:w="4867" w:type="dxa"/>
+            <w:tcBorders>
+              <w:top w:val="single" w:sz="4" w:space="0" w:color="999999"/>
+              <w:left w:val="single" w:sz="4" w:space="0" w:color="999999"/>
+              <w:bottom w:val="single" w:sz="4" w:space="0" w:color="999999"/>
+              <w:insideH w:val="single" w:sz="4" w:space="0" w:color="999999"/>
+              <w:right w:val="single" w:sz="4" w:space="0" w:color="999999"/>
+              <w:insideV w:val="single" w:sz="4" w:space="0" w:color="999999"/>
+            </w:tcBorders>
+            <w:shd w:fill="FFFFFF" w:val="clear"/>
+            <w:tcMar>
+              <w:left w:w="165" w:type="dxa"/>
             </w:tcMar>
           </w:tcPr>
           <w:p>
@@ -2693,18 +2693,18 @@
         </w:tc>
         <w:tc>
           <w:tcPr>
-            <w:tcW w:w="1618" w:type="dxa"/>
-            <w:tcBorders>
-              <w:top w:val="single" w:sz="4" w:space="0" w:color="999999"/>
-              <w:left w:val="single" w:sz="4" w:space="0" w:color="999999"/>
-              <w:bottom w:val="single" w:sz="4" w:space="0" w:color="999999"/>
-              <w:insideH w:val="single" w:sz="4" w:space="0" w:color="999999"/>
-              <w:right w:val="single" w:sz="4" w:space="0" w:color="999999"/>
-              <w:insideV w:val="single" w:sz="4" w:space="0" w:color="999999"/>
-            </w:tcBorders>
-            <w:shd w:fill="FFFFFF" w:val="clear"/>
-            <w:tcMar>
-              <w:left w:w="170" w:type="dxa"/>
+            <w:tcW w:w="1617" w:type="dxa"/>
+            <w:tcBorders>
+              <w:top w:val="single" w:sz="4" w:space="0" w:color="999999"/>
+              <w:left w:val="single" w:sz="4" w:space="0" w:color="999999"/>
+              <w:bottom w:val="single" w:sz="4" w:space="0" w:color="999999"/>
+              <w:insideH w:val="single" w:sz="4" w:space="0" w:color="999999"/>
+              <w:right w:val="single" w:sz="4" w:space="0" w:color="999999"/>
+              <w:insideV w:val="single" w:sz="4" w:space="0" w:color="999999"/>
+            </w:tcBorders>
+            <w:shd w:fill="FFFFFF" w:val="clear"/>
+            <w:tcMar>
+              <w:left w:w="165" w:type="dxa"/>
             </w:tcMar>
           </w:tcPr>
           <w:p>
@@ -2733,23 +2733,23 @@
             </w:tcBorders>
             <w:shd w:fill="FFFFFF" w:val="clear"/>
             <w:tcMar>
-              <w:left w:w="170" w:type="dxa"/>
-            </w:tcMar>
-          </w:tcPr>
-          <w:p>
-            <w:pPr>
-              <w:pStyle w:val="Normal1"/>
-              <w:spacing w:lineRule="auto" w:line="240"/>
-              <w:rPr/>
-            </w:pPr>
-            <w:r>
-              <w:rPr/>
-            </w:r>
-          </w:p>
-        </w:tc>
-        <w:tc>
-          <w:tcPr>
-            <w:tcW w:w="3062" w:type="dxa"/>
+              <w:left w:w="165" w:type="dxa"/>
+            </w:tcMar>
+          </w:tcPr>
+          <w:p>
+            <w:pPr>
+              <w:pStyle w:val="Normal1"/>
+              <w:spacing w:lineRule="auto" w:line="240"/>
+              <w:rPr/>
+            </w:pPr>
+            <w:r>
+              <w:rPr/>
+            </w:r>
+          </w:p>
+        </w:tc>
+        <w:tc>
+          <w:tcPr>
+            <w:tcW w:w="3064" w:type="dxa"/>
             <w:tcBorders>
               <w:top w:val="single" w:sz="4" w:space="0" w:color="999999"/>
               <w:left w:val="single" w:sz="4" w:space="0" w:color="999999"/>
@@ -2761,7 +2761,7 @@
             <w:shd w:fill="FFFFFF" w:val="clear"/>
             <w:tcMar>
               <w:top w:w="0" w:type="dxa"/>
-              <w:left w:w="5" w:type="dxa"/>
+              <w:left w:w="0" w:type="dxa"/>
               <w:bottom w:w="0" w:type="dxa"/>
               <w:right w:w="10" w:type="dxa"/>
             </w:tcMar>
@@ -2786,7 +2786,7 @@
         </w:trPr>
         <w:tc>
           <w:tcPr>
-            <w:tcW w:w="4868" w:type="dxa"/>
+            <w:tcW w:w="4867" w:type="dxa"/>
             <w:tcBorders>
               <w:top w:val="single" w:sz="4" w:space="0" w:color="999999"/>
               <w:left w:val="single" w:sz="4" w:space="0" w:color="999999"/>
@@ -2797,7 +2797,7 @@
             </w:tcBorders>
             <w:shd w:fill="F2F2F2" w:val="clear"/>
             <w:tcMar>
-              <w:left w:w="170" w:type="dxa"/>
+              <w:left w:w="165" w:type="dxa"/>
             </w:tcMar>
           </w:tcPr>
           <w:p>
@@ -2814,7 +2814,7 @@
         </w:tc>
         <w:tc>
           <w:tcPr>
-            <w:tcW w:w="1618" w:type="dxa"/>
+            <w:tcW w:w="1617" w:type="dxa"/>
             <w:tcBorders>
               <w:top w:val="single" w:sz="4" w:space="0" w:color="999999"/>
               <w:left w:val="single" w:sz="4" w:space="0" w:color="999999"/>
@@ -2825,7 +2825,7 @@
             </w:tcBorders>
             <w:shd w:fill="F2F2F2" w:val="clear"/>
             <w:tcMar>
-              <w:left w:w="170" w:type="dxa"/>
+              <w:left w:w="165" w:type="dxa"/>
             </w:tcMar>
           </w:tcPr>
           <w:p>
@@ -2854,23 +2854,23 @@
             </w:tcBorders>
             <w:shd w:fill="F2F2F2" w:val="clear"/>
             <w:tcMar>
-              <w:left w:w="170" w:type="dxa"/>
-            </w:tcMar>
-          </w:tcPr>
-          <w:p>
-            <w:pPr>
-              <w:pStyle w:val="Normal1"/>
-              <w:spacing w:lineRule="auto" w:line="240"/>
-              <w:rPr/>
-            </w:pPr>
-            <w:r>
-              <w:rPr/>
-            </w:r>
-          </w:p>
-        </w:tc>
-        <w:tc>
-          <w:tcPr>
-            <w:tcW w:w="3062" w:type="dxa"/>
+              <w:left w:w="165" w:type="dxa"/>
+            </w:tcMar>
+          </w:tcPr>
+          <w:p>
+            <w:pPr>
+              <w:pStyle w:val="Normal1"/>
+              <w:spacing w:lineRule="auto" w:line="240"/>
+              <w:rPr/>
+            </w:pPr>
+            <w:r>
+              <w:rPr/>
+            </w:r>
+          </w:p>
+        </w:tc>
+        <w:tc>
+          <w:tcPr>
+            <w:tcW w:w="3064" w:type="dxa"/>
             <w:tcBorders>
               <w:top w:val="single" w:sz="4" w:space="0" w:color="999999"/>
               <w:left w:val="single" w:sz="4" w:space="0" w:color="999999"/>
@@ -2882,7 +2882,7 @@
             <w:shd w:fill="F2F2F2" w:val="clear"/>
             <w:tcMar>
               <w:top w:w="0" w:type="dxa"/>
-              <w:left w:w="5" w:type="dxa"/>
+              <w:left w:w="0" w:type="dxa"/>
               <w:bottom w:w="0" w:type="dxa"/>
               <w:right w:w="10" w:type="dxa"/>
             </w:tcMar>
@@ -2907,18 +2907,18 @@
         </w:trPr>
         <w:tc>
           <w:tcPr>
-            <w:tcW w:w="4868" w:type="dxa"/>
-            <w:tcBorders>
-              <w:top w:val="single" w:sz="4" w:space="0" w:color="999999"/>
-              <w:left w:val="single" w:sz="4" w:space="0" w:color="999999"/>
-              <w:bottom w:val="single" w:sz="4" w:space="0" w:color="999999"/>
-              <w:insideH w:val="single" w:sz="4" w:space="0" w:color="999999"/>
-              <w:right w:val="single" w:sz="4" w:space="0" w:color="999999"/>
-              <w:insideV w:val="single" w:sz="4" w:space="0" w:color="999999"/>
-            </w:tcBorders>
-            <w:shd w:fill="FFFFFF" w:val="clear"/>
-            <w:tcMar>
-              <w:left w:w="170" w:type="dxa"/>
+            <w:tcW w:w="4867" w:type="dxa"/>
+            <w:tcBorders>
+              <w:top w:val="single" w:sz="4" w:space="0" w:color="999999"/>
+              <w:left w:val="single" w:sz="4" w:space="0" w:color="999999"/>
+              <w:bottom w:val="single" w:sz="4" w:space="0" w:color="999999"/>
+              <w:insideH w:val="single" w:sz="4" w:space="0" w:color="999999"/>
+              <w:right w:val="single" w:sz="4" w:space="0" w:color="999999"/>
+              <w:insideV w:val="single" w:sz="4" w:space="0" w:color="999999"/>
+            </w:tcBorders>
+            <w:shd w:fill="FFFFFF" w:val="clear"/>
+            <w:tcMar>
+              <w:left w:w="165" w:type="dxa"/>
             </w:tcMar>
           </w:tcPr>
           <w:p>
@@ -2935,18 +2935,18 @@
         </w:tc>
         <w:tc>
           <w:tcPr>
-            <w:tcW w:w="1618" w:type="dxa"/>
-            <w:tcBorders>
-              <w:top w:val="single" w:sz="4" w:space="0" w:color="999999"/>
-              <w:left w:val="single" w:sz="4" w:space="0" w:color="999999"/>
-              <w:bottom w:val="single" w:sz="4" w:space="0" w:color="999999"/>
-              <w:insideH w:val="single" w:sz="4" w:space="0" w:color="999999"/>
-              <w:right w:val="single" w:sz="4" w:space="0" w:color="999999"/>
-              <w:insideV w:val="single" w:sz="4" w:space="0" w:color="999999"/>
-            </w:tcBorders>
-            <w:shd w:fill="FFFFFF" w:val="clear"/>
-            <w:tcMar>
-              <w:left w:w="170" w:type="dxa"/>
+            <w:tcW w:w="1617" w:type="dxa"/>
+            <w:tcBorders>
+              <w:top w:val="single" w:sz="4" w:space="0" w:color="999999"/>
+              <w:left w:val="single" w:sz="4" w:space="0" w:color="999999"/>
+              <w:bottom w:val="single" w:sz="4" w:space="0" w:color="999999"/>
+              <w:insideH w:val="single" w:sz="4" w:space="0" w:color="999999"/>
+              <w:right w:val="single" w:sz="4" w:space="0" w:color="999999"/>
+              <w:insideV w:val="single" w:sz="4" w:space="0" w:color="999999"/>
+            </w:tcBorders>
+            <w:shd w:fill="FFFFFF" w:val="clear"/>
+            <w:tcMar>
+              <w:left w:w="165" w:type="dxa"/>
             </w:tcMar>
           </w:tcPr>
           <w:p>
@@ -2975,23 +2975,23 @@
             </w:tcBorders>
             <w:shd w:fill="FFFFFF" w:val="clear"/>
             <w:tcMar>
-              <w:left w:w="170" w:type="dxa"/>
-            </w:tcMar>
-          </w:tcPr>
-          <w:p>
-            <w:pPr>
-              <w:pStyle w:val="Normal1"/>
-              <w:spacing w:lineRule="auto" w:line="240"/>
-              <w:rPr/>
-            </w:pPr>
-            <w:r>
-              <w:rPr/>
-            </w:r>
-          </w:p>
-        </w:tc>
-        <w:tc>
-          <w:tcPr>
-            <w:tcW w:w="3062" w:type="dxa"/>
+              <w:left w:w="165" w:type="dxa"/>
+            </w:tcMar>
+          </w:tcPr>
+          <w:p>
+            <w:pPr>
+              <w:pStyle w:val="Normal1"/>
+              <w:spacing w:lineRule="auto" w:line="240"/>
+              <w:rPr/>
+            </w:pPr>
+            <w:r>
+              <w:rPr/>
+            </w:r>
+          </w:p>
+        </w:tc>
+        <w:tc>
+          <w:tcPr>
+            <w:tcW w:w="3064" w:type="dxa"/>
             <w:tcBorders>
               <w:top w:val="single" w:sz="4" w:space="0" w:color="999999"/>
               <w:left w:val="single" w:sz="4" w:space="0" w:color="999999"/>
@@ -3003,7 +3003,7 @@
             <w:shd w:fill="FFFFFF" w:val="clear"/>
             <w:tcMar>
               <w:top w:w="0" w:type="dxa"/>
-              <w:left w:w="5" w:type="dxa"/>
+              <w:left w:w="0" w:type="dxa"/>
               <w:bottom w:w="0" w:type="dxa"/>
               <w:right w:w="10" w:type="dxa"/>
             </w:tcMar>
@@ -3028,7 +3028,7 @@
         </w:trPr>
         <w:tc>
           <w:tcPr>
-            <w:tcW w:w="4868" w:type="dxa"/>
+            <w:tcW w:w="4867" w:type="dxa"/>
             <w:tcBorders>
               <w:top w:val="single" w:sz="4" w:space="0" w:color="999999"/>
               <w:left w:val="single" w:sz="4" w:space="0" w:color="999999"/>
@@ -3039,7 +3039,7 @@
             </w:tcBorders>
             <w:shd w:fill="F2F2F2" w:val="clear"/>
             <w:tcMar>
-              <w:left w:w="170" w:type="dxa"/>
+              <w:left w:w="165" w:type="dxa"/>
             </w:tcMar>
           </w:tcPr>
           <w:p>
@@ -3056,7 +3056,7 @@
         </w:tc>
         <w:tc>
           <w:tcPr>
-            <w:tcW w:w="1618" w:type="dxa"/>
+            <w:tcW w:w="1617" w:type="dxa"/>
             <w:tcBorders>
               <w:top w:val="single" w:sz="4" w:space="0" w:color="999999"/>
               <w:left w:val="single" w:sz="4" w:space="0" w:color="999999"/>
@@ -3067,7 +3067,7 @@
             </w:tcBorders>
             <w:shd w:fill="F2F2F2" w:val="clear"/>
             <w:tcMar>
-              <w:left w:w="170" w:type="dxa"/>
+              <w:left w:w="165" w:type="dxa"/>
             </w:tcMar>
           </w:tcPr>
           <w:p>
@@ -3096,23 +3096,23 @@
             </w:tcBorders>
             <w:shd w:fill="F2F2F2" w:val="clear"/>
             <w:tcMar>
-              <w:left w:w="170" w:type="dxa"/>
-            </w:tcMar>
-          </w:tcPr>
-          <w:p>
-            <w:pPr>
-              <w:pStyle w:val="Normal1"/>
-              <w:spacing w:lineRule="auto" w:line="240"/>
-              <w:rPr/>
-            </w:pPr>
-            <w:r>
-              <w:rPr/>
-            </w:r>
-          </w:p>
-        </w:tc>
-        <w:tc>
-          <w:tcPr>
-            <w:tcW w:w="3062" w:type="dxa"/>
+              <w:left w:w="165" w:type="dxa"/>
+            </w:tcMar>
+          </w:tcPr>
+          <w:p>
+            <w:pPr>
+              <w:pStyle w:val="Normal1"/>
+              <w:spacing w:lineRule="auto" w:line="240"/>
+              <w:rPr/>
+            </w:pPr>
+            <w:r>
+              <w:rPr/>
+            </w:r>
+          </w:p>
+        </w:tc>
+        <w:tc>
+          <w:tcPr>
+            <w:tcW w:w="3064" w:type="dxa"/>
             <w:tcBorders>
               <w:top w:val="single" w:sz="4" w:space="0" w:color="999999"/>
               <w:left w:val="single" w:sz="4" w:space="0" w:color="999999"/>
@@ -3124,7 +3124,7 @@
             <w:shd w:fill="F2F2F2" w:val="clear"/>
             <w:tcMar>
               <w:top w:w="0" w:type="dxa"/>
-              <w:left w:w="5" w:type="dxa"/>
+              <w:left w:w="0" w:type="dxa"/>
               <w:bottom w:w="0" w:type="dxa"/>
               <w:right w:w="10" w:type="dxa"/>
             </w:tcMar>
@@ -3149,18 +3149,18 @@
         </w:trPr>
         <w:tc>
           <w:tcPr>
-            <w:tcW w:w="4868" w:type="dxa"/>
-            <w:tcBorders>
-              <w:top w:val="single" w:sz="4" w:space="0" w:color="999999"/>
-              <w:left w:val="single" w:sz="4" w:space="0" w:color="999999"/>
-              <w:bottom w:val="single" w:sz="4" w:space="0" w:color="999999"/>
-              <w:insideH w:val="single" w:sz="4" w:space="0" w:color="999999"/>
-              <w:right w:val="single" w:sz="4" w:space="0" w:color="999999"/>
-              <w:insideV w:val="single" w:sz="4" w:space="0" w:color="999999"/>
-            </w:tcBorders>
-            <w:shd w:fill="FFFFFF" w:val="clear"/>
-            <w:tcMar>
-              <w:left w:w="170" w:type="dxa"/>
+            <w:tcW w:w="4867" w:type="dxa"/>
+            <w:tcBorders>
+              <w:top w:val="single" w:sz="4" w:space="0" w:color="999999"/>
+              <w:left w:val="single" w:sz="4" w:space="0" w:color="999999"/>
+              <w:bottom w:val="single" w:sz="4" w:space="0" w:color="999999"/>
+              <w:insideH w:val="single" w:sz="4" w:space="0" w:color="999999"/>
+              <w:right w:val="single" w:sz="4" w:space="0" w:color="999999"/>
+              <w:insideV w:val="single" w:sz="4" w:space="0" w:color="999999"/>
+            </w:tcBorders>
+            <w:shd w:fill="FFFFFF" w:val="clear"/>
+            <w:tcMar>
+              <w:left w:w="165" w:type="dxa"/>
             </w:tcMar>
           </w:tcPr>
           <w:p>
@@ -3177,18 +3177,18 @@
         </w:tc>
         <w:tc>
           <w:tcPr>
-            <w:tcW w:w="1618" w:type="dxa"/>
-            <w:tcBorders>
-              <w:top w:val="single" w:sz="4" w:space="0" w:color="999999"/>
-              <w:left w:val="single" w:sz="4" w:space="0" w:color="999999"/>
-              <w:bottom w:val="single" w:sz="4" w:space="0" w:color="999999"/>
-              <w:insideH w:val="single" w:sz="4" w:space="0" w:color="999999"/>
-              <w:right w:val="single" w:sz="4" w:space="0" w:color="999999"/>
-              <w:insideV w:val="single" w:sz="4" w:space="0" w:color="999999"/>
-            </w:tcBorders>
-            <w:shd w:fill="FFFFFF" w:val="clear"/>
-            <w:tcMar>
-              <w:left w:w="170" w:type="dxa"/>
+            <w:tcW w:w="1617" w:type="dxa"/>
+            <w:tcBorders>
+              <w:top w:val="single" w:sz="4" w:space="0" w:color="999999"/>
+              <w:left w:val="single" w:sz="4" w:space="0" w:color="999999"/>
+              <w:bottom w:val="single" w:sz="4" w:space="0" w:color="999999"/>
+              <w:insideH w:val="single" w:sz="4" w:space="0" w:color="999999"/>
+              <w:right w:val="single" w:sz="4" w:space="0" w:color="999999"/>
+              <w:insideV w:val="single" w:sz="4" w:space="0" w:color="999999"/>
+            </w:tcBorders>
+            <w:shd w:fill="FFFFFF" w:val="clear"/>
+            <w:tcMar>
+              <w:left w:w="165" w:type="dxa"/>
             </w:tcMar>
           </w:tcPr>
           <w:p>
@@ -3217,23 +3217,23 @@
             </w:tcBorders>
             <w:shd w:fill="FFFFFF" w:val="clear"/>
             <w:tcMar>
-              <w:left w:w="170" w:type="dxa"/>
-            </w:tcMar>
-          </w:tcPr>
-          <w:p>
-            <w:pPr>
-              <w:pStyle w:val="Normal1"/>
-              <w:spacing w:lineRule="auto" w:line="240"/>
-              <w:rPr/>
-            </w:pPr>
-            <w:r>
-              <w:rPr/>
-            </w:r>
-          </w:p>
-        </w:tc>
-        <w:tc>
-          <w:tcPr>
-            <w:tcW w:w="3062" w:type="dxa"/>
+              <w:left w:w="165" w:type="dxa"/>
+            </w:tcMar>
+          </w:tcPr>
+          <w:p>
+            <w:pPr>
+              <w:pStyle w:val="Normal1"/>
+              <w:spacing w:lineRule="auto" w:line="240"/>
+              <w:rPr/>
+            </w:pPr>
+            <w:r>
+              <w:rPr/>
+            </w:r>
+          </w:p>
+        </w:tc>
+        <w:tc>
+          <w:tcPr>
+            <w:tcW w:w="3064" w:type="dxa"/>
             <w:tcBorders>
               <w:top w:val="single" w:sz="4" w:space="0" w:color="999999"/>
               <w:left w:val="single" w:sz="4" w:space="0" w:color="999999"/>
@@ -3245,7 +3245,7 @@
             <w:shd w:fill="FFFFFF" w:val="clear"/>
             <w:tcMar>
               <w:top w:w="0" w:type="dxa"/>
-              <w:left w:w="5" w:type="dxa"/>
+              <w:left w:w="0" w:type="dxa"/>
               <w:bottom w:w="0" w:type="dxa"/>
               <w:right w:w="10" w:type="dxa"/>
             </w:tcMar>
@@ -3270,7 +3270,7 @@
         </w:trPr>
         <w:tc>
           <w:tcPr>
-            <w:tcW w:w="4868" w:type="dxa"/>
+            <w:tcW w:w="4867" w:type="dxa"/>
             <w:tcBorders>
               <w:top w:val="nil"/>
               <w:left w:val="single" w:sz="4" w:space="0" w:color="999999"/>
@@ -3281,7 +3281,7 @@
             </w:tcBorders>
             <w:shd w:fill="EEEEEE" w:val="clear"/>
             <w:tcMar>
-              <w:left w:w="170" w:type="dxa"/>
+              <w:left w:w="165" w:type="dxa"/>
             </w:tcMar>
           </w:tcPr>
           <w:p>
@@ -3298,7 +3298,7 @@
         </w:tc>
         <w:tc>
           <w:tcPr>
-            <w:tcW w:w="1618" w:type="dxa"/>
+            <w:tcW w:w="1617" w:type="dxa"/>
             <w:tcBorders>
               <w:top w:val="nil"/>
               <w:left w:val="single" w:sz="4" w:space="0" w:color="999999"/>
@@ -3309,7 +3309,7 @@
             </w:tcBorders>
             <w:shd w:fill="EEEEEE" w:val="clear"/>
             <w:tcMar>
-              <w:left w:w="170" w:type="dxa"/>
+              <w:left w:w="165" w:type="dxa"/>
             </w:tcMar>
           </w:tcPr>
           <w:p>
@@ -3338,23 +3338,23 @@
             </w:tcBorders>
             <w:shd w:fill="EEEEEE" w:val="clear"/>
             <w:tcMar>
-              <w:left w:w="170" w:type="dxa"/>
-            </w:tcMar>
-          </w:tcPr>
-          <w:p>
-            <w:pPr>
-              <w:pStyle w:val="Normal1"/>
-              <w:spacing w:lineRule="auto" w:line="240"/>
-              <w:rPr/>
-            </w:pPr>
-            <w:r>
-              <w:rPr/>
-            </w:r>
-          </w:p>
-        </w:tc>
-        <w:tc>
-          <w:tcPr>
-            <w:tcW w:w="3062" w:type="dxa"/>
+              <w:left w:w="165" w:type="dxa"/>
+            </w:tcMar>
+          </w:tcPr>
+          <w:p>
+            <w:pPr>
+              <w:pStyle w:val="Normal1"/>
+              <w:spacing w:lineRule="auto" w:line="240"/>
+              <w:rPr/>
+            </w:pPr>
+            <w:r>
+              <w:rPr/>
+            </w:r>
+          </w:p>
+        </w:tc>
+        <w:tc>
+          <w:tcPr>
+            <w:tcW w:w="3064" w:type="dxa"/>
             <w:tcBorders>
               <w:top w:val="nil"/>
               <w:left w:val="single" w:sz="4" w:space="0" w:color="999999"/>
@@ -3366,7 +3366,7 @@
             <w:shd w:fill="EEEEEE" w:val="clear"/>
             <w:tcMar>
               <w:top w:w="0" w:type="dxa"/>
-              <w:left w:w="5" w:type="dxa"/>
+              <w:left w:w="0" w:type="dxa"/>
               <w:bottom w:w="0" w:type="dxa"/>
               <w:right w:w="10" w:type="dxa"/>
             </w:tcMar>
@@ -3391,7 +3391,7 @@
         </w:trPr>
         <w:tc>
           <w:tcPr>
-            <w:tcW w:w="4868" w:type="dxa"/>
+            <w:tcW w:w="4867" w:type="dxa"/>
             <w:tcBorders>
               <w:top w:val="nil"/>
               <w:left w:val="single" w:sz="4" w:space="0" w:color="999999"/>
@@ -3402,7 +3402,7 @@
             </w:tcBorders>
             <w:shd w:fill="FFFFFF" w:val="clear"/>
             <w:tcMar>
-              <w:left w:w="170" w:type="dxa"/>
+              <w:left w:w="165" w:type="dxa"/>
             </w:tcMar>
           </w:tcPr>
           <w:p>
@@ -3419,7 +3419,7 @@
         </w:tc>
         <w:tc>
           <w:tcPr>
-            <w:tcW w:w="1618" w:type="dxa"/>
+            <w:tcW w:w="1617" w:type="dxa"/>
             <w:tcBorders>
               <w:top w:val="nil"/>
               <w:left w:val="single" w:sz="4" w:space="0" w:color="999999"/>
@@ -3430,7 +3430,7 @@
             </w:tcBorders>
             <w:shd w:fill="FFFFFF" w:val="clear"/>
             <w:tcMar>
-              <w:left w:w="170" w:type="dxa"/>
+              <w:left w:w="165" w:type="dxa"/>
             </w:tcMar>
           </w:tcPr>
           <w:p>
@@ -3459,23 +3459,23 @@
             </w:tcBorders>
             <w:shd w:fill="FFFFFF" w:val="clear"/>
             <w:tcMar>
-              <w:left w:w="170" w:type="dxa"/>
-            </w:tcMar>
-          </w:tcPr>
-          <w:p>
-            <w:pPr>
-              <w:pStyle w:val="Normal1"/>
-              <w:spacing w:lineRule="auto" w:line="240"/>
-              <w:rPr/>
-            </w:pPr>
-            <w:r>
-              <w:rPr/>
-            </w:r>
-          </w:p>
-        </w:tc>
-        <w:tc>
-          <w:tcPr>
-            <w:tcW w:w="3062" w:type="dxa"/>
+              <w:left w:w="165" w:type="dxa"/>
+            </w:tcMar>
+          </w:tcPr>
+          <w:p>
+            <w:pPr>
+              <w:pStyle w:val="Normal1"/>
+              <w:spacing w:lineRule="auto" w:line="240"/>
+              <w:rPr/>
+            </w:pPr>
+            <w:r>
+              <w:rPr/>
+            </w:r>
+          </w:p>
+        </w:tc>
+        <w:tc>
+          <w:tcPr>
+            <w:tcW w:w="3064" w:type="dxa"/>
             <w:tcBorders>
               <w:top w:val="nil"/>
               <w:left w:val="single" w:sz="4" w:space="0" w:color="999999"/>
@@ -3487,7 +3487,7 @@
             <w:shd w:fill="FFFFFF" w:val="clear"/>
             <w:tcMar>
               <w:top w:w="0" w:type="dxa"/>
-              <w:left w:w="5" w:type="dxa"/>
+              <w:left w:w="0" w:type="dxa"/>
               <w:bottom w:w="0" w:type="dxa"/>
               <w:right w:w="10" w:type="dxa"/>
             </w:tcMar>
@@ -3512,7 +3512,7 @@
         </w:trPr>
         <w:tc>
           <w:tcPr>
-            <w:tcW w:w="4868" w:type="dxa"/>
+            <w:tcW w:w="4867" w:type="dxa"/>
             <w:tcBorders>
               <w:top w:val="nil"/>
               <w:left w:val="single" w:sz="4" w:space="0" w:color="999999"/>
@@ -3523,7 +3523,7 @@
             </w:tcBorders>
             <w:shd w:fill="EEEEEE" w:val="clear"/>
             <w:tcMar>
-              <w:left w:w="170" w:type="dxa"/>
+              <w:left w:w="165" w:type="dxa"/>
             </w:tcMar>
           </w:tcPr>
           <w:p>
@@ -3540,7 +3540,7 @@
         </w:tc>
         <w:tc>
           <w:tcPr>
-            <w:tcW w:w="1618" w:type="dxa"/>
+            <w:tcW w:w="1617" w:type="dxa"/>
             <w:tcBorders>
               <w:top w:val="nil"/>
               <w:left w:val="single" w:sz="4" w:space="0" w:color="999999"/>
@@ -3551,7 +3551,7 @@
             </w:tcBorders>
             <w:shd w:fill="EEEEEE" w:val="clear"/>
             <w:tcMar>
-              <w:left w:w="170" w:type="dxa"/>
+              <w:left w:w="165" w:type="dxa"/>
             </w:tcMar>
           </w:tcPr>
           <w:p>
@@ -3580,23 +3580,23 @@
             </w:tcBorders>
             <w:shd w:fill="EEEEEE" w:val="clear"/>
             <w:tcMar>
-              <w:left w:w="170" w:type="dxa"/>
-            </w:tcMar>
-          </w:tcPr>
-          <w:p>
-            <w:pPr>
-              <w:pStyle w:val="Normal1"/>
-              <w:spacing w:lineRule="auto" w:line="240"/>
-              <w:rPr/>
-            </w:pPr>
-            <w:r>
-              <w:rPr/>
-            </w:r>
-          </w:p>
-        </w:tc>
-        <w:tc>
-          <w:tcPr>
-            <w:tcW w:w="3062" w:type="dxa"/>
+              <w:left w:w="165" w:type="dxa"/>
+            </w:tcMar>
+          </w:tcPr>
+          <w:p>
+            <w:pPr>
+              <w:pStyle w:val="Normal1"/>
+              <w:spacing w:lineRule="auto" w:line="240"/>
+              <w:rPr/>
+            </w:pPr>
+            <w:r>
+              <w:rPr/>
+            </w:r>
+          </w:p>
+        </w:tc>
+        <w:tc>
+          <w:tcPr>
+            <w:tcW w:w="3064" w:type="dxa"/>
             <w:tcBorders>
               <w:top w:val="nil"/>
               <w:left w:val="single" w:sz="4" w:space="0" w:color="999999"/>
@@ -3608,7 +3608,7 @@
             <w:shd w:fill="EEEEEE" w:val="clear"/>
             <w:tcMar>
               <w:top w:w="0" w:type="dxa"/>
-              <w:left w:w="5" w:type="dxa"/>
+              <w:left w:w="0" w:type="dxa"/>
               <w:bottom w:w="0" w:type="dxa"/>
               <w:right w:w="10" w:type="dxa"/>
             </w:tcMar>
@@ -3633,7 +3633,128 @@
         </w:trPr>
         <w:tc>
           <w:tcPr>
-            <w:tcW w:w="4868" w:type="dxa"/>
+            <w:tcW w:w="4867" w:type="dxa"/>
+            <w:tcBorders>
+              <w:top w:val="nil"/>
+              <w:left w:val="single" w:sz="4" w:space="0" w:color="999999"/>
+              <w:bottom w:val="single" w:sz="4" w:space="0" w:color="999999"/>
+              <w:insideH w:val="single" w:sz="4" w:space="0" w:color="999999"/>
+              <w:right w:val="single" w:sz="4" w:space="0" w:color="999999"/>
+              <w:insideV w:val="single" w:sz="4" w:space="0" w:color="999999"/>
+            </w:tcBorders>
+            <w:shd w:fill="FFFFFF" w:val="clear"/>
+            <w:tcMar>
+              <w:left w:w="165" w:type="dxa"/>
+            </w:tcMar>
+          </w:tcPr>
+          <w:p>
+            <w:pPr>
+              <w:pStyle w:val="Normal1"/>
+              <w:spacing w:lineRule="auto" w:line="240"/>
+              <w:rPr/>
+            </w:pPr>
+            <w:r>
+              <w:rPr/>
+              <w:t>Documentation &amp; Manual Review</w:t>
+            </w:r>
+          </w:p>
+        </w:tc>
+        <w:tc>
+          <w:tcPr>
+            <w:tcW w:w="1617" w:type="dxa"/>
+            <w:tcBorders>
+              <w:top w:val="nil"/>
+              <w:left w:val="single" w:sz="4" w:space="0" w:color="999999"/>
+              <w:bottom w:val="single" w:sz="4" w:space="0" w:color="999999"/>
+              <w:insideH w:val="single" w:sz="4" w:space="0" w:color="999999"/>
+              <w:right w:val="single" w:sz="4" w:space="0" w:color="999999"/>
+              <w:insideV w:val="single" w:sz="4" w:space="0" w:color="999999"/>
+            </w:tcBorders>
+            <w:shd w:fill="FFFFFF" w:val="clear"/>
+            <w:tcMar>
+              <w:left w:w="165" w:type="dxa"/>
+            </w:tcMar>
+          </w:tcPr>
+          <w:p>
+            <w:pPr>
+              <w:pStyle w:val="Normal1"/>
+              <w:spacing w:lineRule="auto" w:line="240"/>
+              <w:jc w:val="right"/>
+              <w:rPr/>
+            </w:pPr>
+            <w:r>
+              <w:rPr/>
+              <w:t>5 days</w:t>
+            </w:r>
+          </w:p>
+        </w:tc>
+        <w:tc>
+          <w:tcPr>
+            <w:tcW w:w="1620" w:type="dxa"/>
+            <w:tcBorders>
+              <w:top w:val="nil"/>
+              <w:left w:val="single" w:sz="4" w:space="0" w:color="999999"/>
+              <w:bottom w:val="single" w:sz="4" w:space="0" w:color="999999"/>
+              <w:insideH w:val="single" w:sz="4" w:space="0" w:color="999999"/>
+              <w:right w:val="single" w:sz="4" w:space="0" w:color="999999"/>
+              <w:insideV w:val="single" w:sz="4" w:space="0" w:color="999999"/>
+            </w:tcBorders>
+            <w:shd w:fill="FFFFFF" w:val="clear"/>
+            <w:tcMar>
+              <w:left w:w="165" w:type="dxa"/>
+            </w:tcMar>
+          </w:tcPr>
+          <w:p>
+            <w:pPr>
+              <w:pStyle w:val="Normal1"/>
+              <w:spacing w:lineRule="auto" w:line="240"/>
+              <w:rPr/>
+            </w:pPr>
+            <w:r>
+              <w:rPr/>
+            </w:r>
+          </w:p>
+        </w:tc>
+        <w:tc>
+          <w:tcPr>
+            <w:tcW w:w="3064" w:type="dxa"/>
+            <w:tcBorders>
+              <w:top w:val="nil"/>
+              <w:left w:val="single" w:sz="4" w:space="0" w:color="999999"/>
+              <w:bottom w:val="single" w:sz="4" w:space="0" w:color="999999"/>
+              <w:insideH w:val="single" w:sz="4" w:space="0" w:color="999999"/>
+              <w:right w:val="single" w:sz="4" w:space="0" w:color="999999"/>
+              <w:insideV w:val="single" w:sz="4" w:space="0" w:color="999999"/>
+            </w:tcBorders>
+            <w:shd w:fill="FFFFFF" w:val="clear"/>
+            <w:tcMar>
+              <w:top w:w="0" w:type="dxa"/>
+              <w:left w:w="0" w:type="dxa"/>
+              <w:bottom w:w="0" w:type="dxa"/>
+              <w:right w:w="10" w:type="dxa"/>
+            </w:tcMar>
+          </w:tcPr>
+          <w:p>
+            <w:pPr>
+              <w:pStyle w:val="Normal1"/>
+              <w:spacing w:lineRule="auto" w:line="240"/>
+              <w:jc w:val="center"/>
+              <w:rPr/>
+            </w:pPr>
+            <w:r>
+              <w:rPr/>
+              <w:t>DBA – Web Designer - Senior</w:t>
+            </w:r>
+          </w:p>
+        </w:tc>
+      </w:tr>
+      <w:tr>
+        <w:trPr>
+          <w:cantSplit w:val="false"/>
+        </w:trPr>
+        <w:tc>
+          <w:tcPr>
+            <w:tcW w:w="4867" w:type="dxa"/>
             <w:tcBorders>
               <w:top w:val="single" w:sz="4" w:space="0" w:color="999999"/>
               <w:left w:val="single" w:sz="4" w:space="0" w:color="999999"/>
@@ -3644,23 +3765,23 @@
             </w:tcBorders>
             <w:shd w:fill="999999" w:val="clear"/>
             <w:tcMar>
-              <w:left w:w="170" w:type="dxa"/>
-            </w:tcMar>
-          </w:tcPr>
-          <w:p>
-            <w:pPr>
-              <w:pStyle w:val="Normal1"/>
-              <w:spacing w:lineRule="auto" w:line="240"/>
-              <w:rPr/>
-            </w:pPr>
-            <w:r>
-              <w:rPr/>
-            </w:r>
-          </w:p>
-        </w:tc>
-        <w:tc>
-          <w:tcPr>
-            <w:tcW w:w="1618" w:type="dxa"/>
+              <w:left w:w="165" w:type="dxa"/>
+            </w:tcMar>
+          </w:tcPr>
+          <w:p>
+            <w:pPr>
+              <w:pStyle w:val="Normal1"/>
+              <w:spacing w:lineRule="auto" w:line="240"/>
+              <w:rPr/>
+            </w:pPr>
+            <w:r>
+              <w:rPr/>
+            </w:r>
+          </w:p>
+        </w:tc>
+        <w:tc>
+          <w:tcPr>
+            <w:tcW w:w="1617" w:type="dxa"/>
             <w:tcBorders>
               <w:top w:val="single" w:sz="4" w:space="0" w:color="999999"/>
               <w:left w:val="single" w:sz="4" w:space="0" w:color="999999"/>
@@ -3671,7 +3792,7 @@
             </w:tcBorders>
             <w:shd w:fill="999999" w:val="clear"/>
             <w:tcMar>
-              <w:left w:w="170" w:type="dxa"/>
+              <w:left w:w="165" w:type="dxa"/>
             </w:tcMar>
           </w:tcPr>
           <w:p>
@@ -3708,7 +3829,7 @@
             </w:tcBorders>
             <w:shd w:fill="999999" w:val="clear"/>
             <w:tcMar>
-              <w:left w:w="170" w:type="dxa"/>
+              <w:left w:w="165" w:type="dxa"/>
             </w:tcMar>
           </w:tcPr>
           <w:p>
@@ -3734,7 +3855,7 @@
         </w:tc>
         <w:tc>
           <w:tcPr>
-            <w:tcW w:w="3062" w:type="dxa"/>
+            <w:tcW w:w="3064" w:type="dxa"/>
             <w:tcBorders>
               <w:top w:val="single" w:sz="4" w:space="0" w:color="999999"/>
               <w:left w:val="single" w:sz="4" w:space="0" w:color="999999"/>
@@ -3746,7 +3867,7 @@
             <w:shd w:fill="999999" w:val="clear"/>
             <w:tcMar>
               <w:top w:w="0" w:type="dxa"/>
-              <w:left w:w="5" w:type="dxa"/>
+              <w:left w:w="0" w:type="dxa"/>
               <w:bottom w:w="0" w:type="dxa"/>
               <w:right w:w="10" w:type="dxa"/>
             </w:tcMar>
@@ -3951,10 +4072,10 @@
         </w:tblCellMar>
       </w:tblPr>
       <w:tblGrid>
-        <w:gridCol w:w="2699"/>
-        <w:gridCol w:w="2697"/>
+        <w:gridCol w:w="2698"/>
+        <w:gridCol w:w="2696"/>
         <w:gridCol w:w="2704"/>
-        <w:gridCol w:w="2896"/>
+        <w:gridCol w:w="2897"/>
       </w:tblGrid>
       <w:tr>
         <w:trPr>
@@ -3963,7 +4084,7 @@
         </w:trPr>
         <w:tc>
           <w:tcPr>
-            <w:tcW w:w="2699" w:type="dxa"/>
+            <w:tcW w:w="2698" w:type="dxa"/>
             <w:tcBorders>
               <w:top w:val="single" w:sz="6" w:space="0" w:color="00000A"/>
               <w:left w:val="nil"/>
@@ -3994,7 +4115,7 @@
         </w:tc>
         <w:tc>
           <w:tcPr>
-            <w:tcW w:w="2697" w:type="dxa"/>
+            <w:tcW w:w="2696" w:type="dxa"/>
             <w:tcBorders>
               <w:top w:val="single" w:sz="6" w:space="0" w:color="00000A"/>
               <w:left w:val="nil"/>
@@ -4056,7 +4177,7 @@
         </w:tc>
         <w:tc>
           <w:tcPr>
-            <w:tcW w:w="2896" w:type="dxa"/>
+            <w:tcW w:w="2897" w:type="dxa"/>
             <w:tcBorders>
               <w:top w:val="single" w:sz="6" w:space="0" w:color="00000A"/>
               <w:left w:val="nil"/>

</xml_diff>